<commit_message>
Proiektu plana eta iterazio planak eguneratu
</commit_message>
<xml_diff>
--- a/Barne Informazioa/Barne Kudeaketa/Iterazio Planak/Iterazio Plana 1.docx
+++ b/Barne Informazioa/Barne Kudeaketa/Iterazio Planak/Iterazio Plana 1.docx
@@ -1,18 +1,13 @@
 
 <file path=word/document.xml><?xml version="1.0" encoding="utf-8"?>
-<w:document xmlns:wpc="http://schemas.microsoft.com/office/word/2010/wordprocessingCanvas" xmlns:cx="http://schemas.microsoft.com/office/drawing/2014/chartex" xmlns:cx1="http://schemas.microsoft.com/office/drawing/2015/9/8/chartex" xmlns:cx2="http://schemas.microsoft.com/office/drawing/2015/10/21/chartex" xmlns:cx3="http://schemas.microsoft.com/office/drawing/2016/5/9/chartex" xmlns:cx4="http://schemas.microsoft.com/office/drawing/2016/5/10/chartex" xmlns:cx5="http://schemas.microsoft.com/office/drawing/2016/5/11/chartex" xmlns:cx6="http://schemas.microsoft.com/office/drawing/2016/5/12/chartex" xmlns:cx7="http://schemas.microsoft.com/office/drawing/2016/5/13/chartex" xmlns:cx8="http://schemas.microsoft.com/office/drawing/2016/5/14/chartex" xmlns:mc="http://schemas.openxmlformats.org/markup-compatibility/2006" xmlns:aink="http://schemas.microsoft.com/office/drawing/2016/ink" xmlns:am3d="http://schemas.microsoft.com/office/drawing/2017/model3d" xmlns:o="urn:schemas-microsoft-com:office:office" xmlns:r="http://schemas.openxmlformats.org/officeDocument/2006/relationships" xmlns:m="http://schemas.openxmlformats.org/officeDocument/2006/math" xmlns:v="urn:schemas-microsoft-com:vml" xmlns:wp14="http://schemas.microsoft.com/office/word/2010/wordprocessingDrawing" xmlns:wp="http://schemas.openxmlformats.org/drawingml/2006/wordprocessingDrawing" xmlns:w10="urn:schemas-microsoft-com:office:word" xmlns:w="http://schemas.openxmlformats.org/wordprocessingml/2006/main" xmlns:w14="http://schemas.microsoft.com/office/word/2010/wordml" xmlns:w15="http://schemas.microsoft.com/office/word/2012/wordml" xmlns:w16cex="http://schemas.microsoft.com/office/word/2018/wordml/cex" xmlns:w16cid="http://schemas.microsoft.com/office/word/2016/wordml/cid" xmlns:w16="http://schemas.microsoft.com/office/word/2018/wordml" xmlns:w16se="http://schemas.microsoft.com/office/word/2015/wordml/symex" xmlns:wpg="http://schemas.microsoft.com/office/word/2010/wordprocessingGroup" xmlns:wpi="http://schemas.microsoft.com/office/word/2010/wordprocessingInk" xmlns:wne="http://schemas.microsoft.com/office/word/2006/wordml" xmlns:wps="http://schemas.microsoft.com/office/word/2010/wordprocessingShape" mc:Ignorable="w14 w15 w16se w16cid w16 w16cex wp14">
+<w:document xmlns:wpc="http://schemas.microsoft.com/office/word/2010/wordprocessingCanvas" xmlns:cx="http://schemas.microsoft.com/office/drawing/2014/chartex" xmlns:cx1="http://schemas.microsoft.com/office/drawing/2015/9/8/chartex" xmlns:cx2="http://schemas.microsoft.com/office/drawing/2015/10/21/chartex" xmlns:cx3="http://schemas.microsoft.com/office/drawing/2016/5/9/chartex" xmlns:cx4="http://schemas.microsoft.com/office/drawing/2016/5/10/chartex" xmlns:cx5="http://schemas.microsoft.com/office/drawing/2016/5/11/chartex" xmlns:cx6="http://schemas.microsoft.com/office/drawing/2016/5/12/chartex" xmlns:cx7="http://schemas.microsoft.com/office/drawing/2016/5/13/chartex" xmlns:cx8="http://schemas.microsoft.com/office/drawing/2016/5/14/chartex" xmlns:mc="http://schemas.openxmlformats.org/markup-compatibility/2006" xmlns:aink="http://schemas.microsoft.com/office/drawing/2016/ink" xmlns:am3d="http://schemas.microsoft.com/office/drawing/2017/model3d" xmlns:o="urn:schemas-microsoft-com:office:office" xmlns:r="http://schemas.openxmlformats.org/officeDocument/2006/relationships" xmlns:m="http://schemas.openxmlformats.org/officeDocument/2006/math" xmlns:v="urn:schemas-microsoft-com:vml" xmlns:wp14="http://schemas.microsoft.com/office/word/2010/wordprocessingDrawing" xmlns:wp="http://schemas.openxmlformats.org/drawingml/2006/wordprocessingDrawing" xmlns:w10="urn:schemas-microsoft-com:office:word" xmlns:w="http://schemas.openxmlformats.org/wordprocessingml/2006/main" xmlns:w14="http://schemas.microsoft.com/office/word/2010/wordml" xmlns:w15="http://schemas.microsoft.com/office/word/2012/wordml" xmlns:w16cex="http://schemas.microsoft.com/office/word/2018/wordml/cex" xmlns:w16cid="http://schemas.microsoft.com/office/word/2016/wordml/cid" xmlns:w16="http://schemas.microsoft.com/office/word/2018/wordml" xmlns:w16sdtdh="http://schemas.microsoft.com/office/word/2020/wordml/sdtdatahash" xmlns:w16se="http://schemas.microsoft.com/office/word/2015/wordml/symex" xmlns:wpg="http://schemas.microsoft.com/office/word/2010/wordprocessingGroup" xmlns:wpi="http://schemas.microsoft.com/office/word/2010/wordprocessingInk" xmlns:wne="http://schemas.microsoft.com/office/word/2006/wordml" xmlns:wps="http://schemas.microsoft.com/office/word/2010/wordprocessingShape" mc:Ignorable="w14 w15 w16se w16cid w16 w16cex w16sdtdh wp14">
   <w:body>
     <w:p>
       <w:pPr>
         <w:pStyle w:val="Ttulo"/>
       </w:pPr>
-      <w:proofErr w:type="spellStart"/>
-      <w:r>
-        <w:t>Iterazio</w:t>
-      </w:r>
-      <w:proofErr w:type="spellEnd"/>
-      <w:r>
-        <w:t xml:space="preserve"> Plana 1</w:t>
+      <w:r>
+        <w:t>Iterazio Plana 1</w:t>
       </w:r>
     </w:p>
     <w:p>
@@ -33,23 +28,7 @@
           <w:rFonts w:ascii="Times" w:hAnsi="Times"/>
           <w:color w:val="0000FF"/>
         </w:rPr>
-        <w:t xml:space="preserve">There is guidance within this template that appears in a style named </w:t>
-      </w:r>
-      <w:proofErr w:type="spellStart"/>
-      <w:r>
-        <w:rPr>
-          <w:rFonts w:ascii="Times" w:hAnsi="Times"/>
-          <w:color w:val="0000FF"/>
-        </w:rPr>
-        <w:t>InfoBlue</w:t>
-      </w:r>
-      <w:proofErr w:type="spellEnd"/>
-      <w:r>
-        <w:rPr>
-          <w:rFonts w:ascii="Times" w:hAnsi="Times"/>
-          <w:color w:val="0000FF"/>
-        </w:rPr>
-        <w:t xml:space="preserve">. This style has a hidden font attribute that allows you to toggle whether it is visible or hidden in this template. Use the </w:t>
+        <w:t xml:space="preserve">There is guidance within this template that appears in a style named InfoBlue. This style has a hidden font attribute that allows you to toggle whether it is visible or hidden in this template. Use the </w:t>
       </w:r>
       <w:r>
         <w:rPr>
@@ -74,19 +53,9 @@
       <w:r>
         <w:t xml:space="preserve">1.  </w:t>
       </w:r>
-      <w:proofErr w:type="spellStart"/>
-      <w:r>
-        <w:t>Mugarri</w:t>
-      </w:r>
-      <w:proofErr w:type="spellEnd"/>
-      <w:r>
-        <w:t xml:space="preserve"> </w:t>
-      </w:r>
-      <w:proofErr w:type="spellStart"/>
-      <w:r>
-        <w:t>garrantzitsuak</w:t>
-      </w:r>
-      <w:proofErr w:type="spellEnd"/>
+      <w:r>
+        <w:t>Mugarri garrantzitsuak</w:t>
+      </w:r>
     </w:p>
     <w:p>
       <w:pPr>
@@ -218,7 +187,6 @@
               </w:rPr>
             </w:pPr>
             <w:bookmarkStart w:id="0" w:name="OLE_LINK1"/>
-            <w:proofErr w:type="spellStart"/>
             <w:r>
               <w:rPr>
                 <w:rFonts w:ascii="Arial" w:hAnsi="Arial" w:cs="Arial"/>
@@ -227,7 +195,6 @@
               </w:rPr>
               <w:t>Mugarria</w:t>
             </w:r>
-            <w:proofErr w:type="spellEnd"/>
           </w:p>
         </w:tc>
         <w:tc>
@@ -267,19 +234,9 @@
             <w:tcW w:w="4608" w:type="dxa"/>
           </w:tcPr>
           <w:p>
-            <w:proofErr w:type="spellStart"/>
-            <w:r>
-              <w:t>Iterazio</w:t>
-            </w:r>
-            <w:proofErr w:type="spellEnd"/>
-            <w:r>
-              <w:t xml:space="preserve"> </w:t>
-            </w:r>
-            <w:proofErr w:type="spellStart"/>
-            <w:r>
-              <w:t>hasiera</w:t>
-            </w:r>
-            <w:proofErr w:type="spellEnd"/>
+            <w:r>
+              <w:t>Iterazio hasiera</w:t>
+            </w:r>
           </w:p>
         </w:tc>
         <w:tc>
@@ -291,7 +248,13 @@
               <w:rPr>
                 <w:lang w:val="eu-ES"/>
               </w:rPr>
-              <w:t>2021/01/18</w:t>
+              <w:t>2021/01/1</w:t>
+            </w:r>
+            <w:r>
+              <w:rPr>
+                <w:lang w:val="eu-ES"/>
+              </w:rPr>
+              <w:t>4</w:t>
             </w:r>
           </w:p>
         </w:tc>
@@ -302,19 +265,9 @@
             <w:tcW w:w="4608" w:type="dxa"/>
           </w:tcPr>
           <w:p>
-            <w:proofErr w:type="spellStart"/>
-            <w:r>
-              <w:t>Iterazio</w:t>
-            </w:r>
-            <w:proofErr w:type="spellEnd"/>
-            <w:r>
-              <w:t xml:space="preserve"> </w:t>
-            </w:r>
-            <w:proofErr w:type="spellStart"/>
-            <w:r>
-              <w:t>amaiera</w:t>
-            </w:r>
-            <w:proofErr w:type="spellEnd"/>
+            <w:r>
+              <w:t>Iterazio amaiera</w:t>
+            </w:r>
           </w:p>
         </w:tc>
         <w:tc>
@@ -349,19 +302,9 @@
       <w:r>
         <w:t xml:space="preserve">2.  </w:t>
       </w:r>
-      <w:proofErr w:type="spellStart"/>
-      <w:r>
-        <w:t>Goi-mailako</w:t>
-      </w:r>
-      <w:proofErr w:type="spellEnd"/>
-      <w:r>
-        <w:t xml:space="preserve"> </w:t>
-      </w:r>
-      <w:proofErr w:type="spellStart"/>
-      <w:r>
-        <w:t>helburuak</w:t>
-      </w:r>
-      <w:proofErr w:type="spellEnd"/>
+      <w:r>
+        <w:t>Goi-mailako helburuak</w:t>
+      </w:r>
     </w:p>
     <w:p>
       <w:pPr>
@@ -597,19 +540,11 @@
           <w:lang w:val="eu-ES"/>
         </w:rPr>
       </w:pPr>
-      <w:proofErr w:type="spellStart"/>
       <w:r>
         <w:rPr>
           <w:lang w:val="eu-ES"/>
         </w:rPr>
-        <w:t>OpenUp</w:t>
-      </w:r>
-      <w:proofErr w:type="spellEnd"/>
-      <w:r>
-        <w:rPr>
-          <w:lang w:val="eu-ES"/>
-        </w:rPr>
-        <w:t xml:space="preserve"> Hasiera faseko artefaktuak.</w:t>
+        <w:t>OpenUp Hasiera faseko artefaktuak.</w:t>
       </w:r>
     </w:p>
     <w:p>
@@ -643,19 +578,11 @@
           <w:lang w:val="eu-ES"/>
         </w:rPr>
       </w:pPr>
-      <w:proofErr w:type="spellStart"/>
       <w:r>
         <w:rPr>
           <w:lang w:val="eu-ES"/>
         </w:rPr>
-        <w:t>OpenUp</w:t>
-      </w:r>
-      <w:proofErr w:type="spellEnd"/>
-      <w:r>
-        <w:rPr>
-          <w:lang w:val="eu-ES"/>
-        </w:rPr>
-        <w:t xml:space="preserve"> txantiloiak eskuratu.</w:t>
+        <w:t>OpenUp txantiloiak eskuratu.</w:t>
       </w:r>
     </w:p>
     <w:p>
@@ -727,19 +654,11 @@
           <w:lang w:val="eu-ES"/>
         </w:rPr>
       </w:pPr>
-      <w:proofErr w:type="spellStart"/>
       <w:r>
         <w:rPr>
           <w:lang w:val="eu-ES"/>
         </w:rPr>
-        <w:t>OpenUp</w:t>
-      </w:r>
-      <w:proofErr w:type="spellEnd"/>
-      <w:r>
-        <w:rPr>
-          <w:lang w:val="eu-ES"/>
-        </w:rPr>
-        <w:t xml:space="preserve"> metodologiaren informazioa bildu (metaeredua, eredua…).</w:t>
+        <w:t>OpenUp metodologiaren informazioa bildu (metaeredua, eredua…).</w:t>
       </w:r>
     </w:p>
     <w:p>
@@ -758,49 +677,7 @@
         <w:rPr>
           <w:lang w:val="eu-ES"/>
         </w:rPr>
-        <w:t>Lan egiteko tresnak eskuratu (</w:t>
-      </w:r>
-      <w:proofErr w:type="spellStart"/>
-      <w:r>
-        <w:rPr>
-          <w:lang w:val="eu-ES"/>
-        </w:rPr>
-        <w:t>Eclipse</w:t>
-      </w:r>
-      <w:proofErr w:type="spellEnd"/>
-      <w:r>
-        <w:rPr>
-          <w:lang w:val="eu-ES"/>
-        </w:rPr>
-        <w:t xml:space="preserve">, EPF </w:t>
-      </w:r>
-      <w:proofErr w:type="spellStart"/>
-      <w:r>
-        <w:rPr>
-          <w:lang w:val="eu-ES"/>
-        </w:rPr>
-        <w:t>Composer</w:t>
-      </w:r>
-      <w:proofErr w:type="spellEnd"/>
-      <w:r>
-        <w:rPr>
-          <w:lang w:val="eu-ES"/>
-        </w:rPr>
-        <w:t xml:space="preserve">, EHSIS, </w:t>
-      </w:r>
-      <w:proofErr w:type="spellStart"/>
-      <w:r>
-        <w:rPr>
-          <w:lang w:val="eu-ES"/>
-        </w:rPr>
-        <w:t>Drupal</w:t>
-      </w:r>
-      <w:proofErr w:type="spellEnd"/>
-      <w:r>
-        <w:rPr>
-          <w:lang w:val="eu-ES"/>
-        </w:rPr>
-        <w:t>, etab.).</w:t>
+        <w:t>Lan egiteko tresnak eskuratu (Eclipse, EPF Composer, EHSIS, Drupal, etab.).</w:t>
       </w:r>
     </w:p>
     <w:p>
@@ -815,33 +692,11 @@
           <w:lang w:val="eu-ES"/>
         </w:rPr>
       </w:pPr>
-      <w:proofErr w:type="spellStart"/>
       <w:r>
         <w:rPr>
           <w:lang w:val="eu-ES"/>
         </w:rPr>
-        <w:t>ProMeta</w:t>
-      </w:r>
-      <w:proofErr w:type="spellEnd"/>
-      <w:r>
-        <w:rPr>
-          <w:lang w:val="eu-ES"/>
-        </w:rPr>
-        <w:t xml:space="preserve"> proiektuak sortuko duen produktuak jarraituko duen garapen prozesuaren </w:t>
-      </w:r>
-      <w:proofErr w:type="spellStart"/>
-      <w:r>
-        <w:rPr>
-          <w:lang w:val="eu-ES"/>
-        </w:rPr>
-        <w:t>OpenUp</w:t>
-      </w:r>
-      <w:proofErr w:type="spellEnd"/>
-      <w:r>
-        <w:rPr>
-          <w:lang w:val="eu-ES"/>
-        </w:rPr>
-        <w:t xml:space="preserve"> eredua definitu.</w:t>
+        <w:t>ProMeta proiektuak sortuko duen produktuak jarraituko duen garapen prozesuaren OpenUp eredua definitu.</w:t>
       </w:r>
     </w:p>
     <w:p>
@@ -876,42 +731,12 @@
         </w:rPr>
         <w:t xml:space="preserve">3.  </w:t>
       </w:r>
-      <w:proofErr w:type="spellStart"/>
       <w:r>
         <w:rPr>
           <w:lang w:val="es-ES"/>
         </w:rPr>
-        <w:t>Lan</w:t>
-      </w:r>
-      <w:proofErr w:type="spellEnd"/>
-      <w:r>
-        <w:rPr>
-          <w:lang w:val="es-ES"/>
-        </w:rPr>
-        <w:t xml:space="preserve"> </w:t>
-      </w:r>
-      <w:proofErr w:type="spellStart"/>
-      <w:r>
-        <w:rPr>
-          <w:lang w:val="es-ES"/>
-        </w:rPr>
-        <w:t>ataza</w:t>
-      </w:r>
-      <w:proofErr w:type="spellEnd"/>
-      <w:r>
-        <w:rPr>
-          <w:lang w:val="es-ES"/>
-        </w:rPr>
-        <w:t xml:space="preserve"> </w:t>
-      </w:r>
-      <w:proofErr w:type="spellStart"/>
-      <w:r>
-        <w:rPr>
-          <w:lang w:val="es-ES"/>
-        </w:rPr>
-        <w:t>esleipenak</w:t>
-      </w:r>
-      <w:proofErr w:type="spellEnd"/>
+        <w:t>Lan ataza esleipenak</w:t>
+      </w:r>
     </w:p>
     <w:p>
       <w:pPr>
@@ -1006,21 +831,7 @@
         <w:rPr>
           <w:vanish w:val="0"/>
         </w:rPr>
-        <w:t xml:space="preserve">ddress in this iteration. The preferred solution depends on </w:t>
-      </w:r>
-      <w:proofErr w:type="gramStart"/>
-      <w:r>
-        <w:rPr>
-          <w:vanish w:val="0"/>
-        </w:rPr>
-        <w:t>whether or not</w:t>
-      </w:r>
-      <w:proofErr w:type="gramEnd"/>
-      <w:r>
-        <w:rPr>
-          <w:vanish w:val="0"/>
-        </w:rPr>
-        <w:t xml:space="preserve"> it is trivial for team members to find the subset of all </w:t>
+        <w:t xml:space="preserve">ddress in this iteration. The preferred solution depends on whether or not it is trivial for team members to find the subset of all </w:t>
       </w:r>
       <w:r>
         <w:rPr>
@@ -1152,7 +963,6 @@
                 <w:lang w:val="es-ES" w:eastAsia="es-ES"/>
               </w:rPr>
             </w:pPr>
-            <w:proofErr w:type="spellStart"/>
             <w:r>
               <w:rPr>
                 <w:rFonts w:ascii="Arial" w:hAnsi="Arial" w:cs="Arial"/>
@@ -1164,7 +974,6 @@
               </w:rPr>
               <w:t>Izena</w:t>
             </w:r>
-            <w:proofErr w:type="spellEnd"/>
           </w:p>
         </w:tc>
         <w:tc>
@@ -1194,7 +1003,6 @@
                 <w:lang w:val="es-ES" w:eastAsia="es-ES"/>
               </w:rPr>
             </w:pPr>
-            <w:proofErr w:type="spellStart"/>
             <w:r>
               <w:rPr>
                 <w:rFonts w:ascii="Arial" w:hAnsi="Arial" w:cs="Arial"/>
@@ -1206,7 +1014,6 @@
               </w:rPr>
               <w:t>Lehentasuna</w:t>
             </w:r>
-            <w:proofErr w:type="spellEnd"/>
           </w:p>
         </w:tc>
         <w:tc>
@@ -1235,7 +1042,6 @@
                 <w:lang w:val="es-ES" w:eastAsia="es-ES"/>
               </w:rPr>
             </w:pPr>
-            <w:proofErr w:type="spellStart"/>
             <w:r>
               <w:rPr>
                 <w:rFonts w:ascii="Arial" w:hAnsi="Arial" w:cs="Arial"/>
@@ -1247,7 +1053,6 @@
               </w:rPr>
               <w:t>Tamaina</w:t>
             </w:r>
-            <w:proofErr w:type="spellEnd"/>
           </w:p>
         </w:tc>
         <w:tc>
@@ -1276,7 +1081,6 @@
                 <w:lang w:val="es-ES" w:eastAsia="es-ES"/>
               </w:rPr>
             </w:pPr>
-            <w:proofErr w:type="spellStart"/>
             <w:r>
               <w:rPr>
                 <w:rFonts w:ascii="Arial" w:hAnsi="Arial" w:cs="Arial"/>
@@ -1288,7 +1092,6 @@
               </w:rPr>
               <w:t>Egoera</w:t>
             </w:r>
-            <w:proofErr w:type="spellEnd"/>
           </w:p>
         </w:tc>
         <w:tc>
@@ -1317,7 +1120,6 @@
                 <w:lang w:val="es-ES" w:eastAsia="es-ES"/>
               </w:rPr>
             </w:pPr>
-            <w:proofErr w:type="spellStart"/>
             <w:r>
               <w:rPr>
                 <w:rFonts w:ascii="Arial" w:hAnsi="Arial" w:cs="Arial"/>
@@ -1329,7 +1131,6 @@
               </w:rPr>
               <w:t>Iterazioak</w:t>
             </w:r>
-            <w:proofErr w:type="spellEnd"/>
           </w:p>
         </w:tc>
         <w:tc>
@@ -1358,7 +1159,6 @@
                 <w:lang w:val="es-ES" w:eastAsia="es-ES"/>
               </w:rPr>
             </w:pPr>
-            <w:proofErr w:type="spellStart"/>
             <w:r>
               <w:rPr>
                 <w:rFonts w:ascii="Arial" w:hAnsi="Arial" w:cs="Arial"/>
@@ -1370,7 +1170,6 @@
               </w:rPr>
               <w:t>Arduraduna</w:t>
             </w:r>
-            <w:proofErr w:type="spellEnd"/>
           </w:p>
         </w:tc>
         <w:tc>
@@ -1399,7 +1198,6 @@
                 <w:lang w:val="es-ES" w:eastAsia="es-ES"/>
               </w:rPr>
             </w:pPr>
-            <w:proofErr w:type="spellStart"/>
             <w:r>
               <w:rPr>
                 <w:rFonts w:ascii="Arial" w:hAnsi="Arial" w:cs="Arial"/>
@@ -1409,10 +1207,27 @@
                 <w:szCs w:val="18"/>
                 <w:lang w:val="es-ES" w:eastAsia="es-ES"/>
               </w:rPr>
-              <w:t>Esfortzu</w:t>
-            </w:r>
-            <w:proofErr w:type="spellEnd"/>
-            <w:r>
+              <w:t>Esfortzu estimazioa</w:t>
+            </w:r>
+          </w:p>
+        </w:tc>
+        <w:tc>
+          <w:tcPr>
+            <w:tcW w:w="707" w:type="dxa"/>
+            <w:tcBorders>
+              <w:top w:val="single" w:sz="4" w:space="0" w:color="auto"/>
+              <w:left w:val="nil"/>
+              <w:bottom w:val="single" w:sz="4" w:space="0" w:color="auto"/>
+              <w:right w:val="single" w:sz="4" w:space="0" w:color="auto"/>
+            </w:tcBorders>
+            <w:shd w:val="clear" w:color="CCFFFF" w:fill="CCFFFF"/>
+            <w:vAlign w:val="bottom"/>
+            <w:hideMark/>
+          </w:tcPr>
+          <w:p>
+            <w:pPr>
+              <w:widowControl/>
+              <w:spacing w:line="240" w:lineRule="auto"/>
               <w:rPr>
                 <w:rFonts w:ascii="Arial" w:hAnsi="Arial" w:cs="Arial"/>
                 <w:b/>
@@ -1421,9 +1236,7 @@
                 <w:szCs w:val="18"/>
                 <w:lang w:val="es-ES" w:eastAsia="es-ES"/>
               </w:rPr>
-              <w:t xml:space="preserve"> </w:t>
-            </w:r>
-            <w:proofErr w:type="spellStart"/>
+            </w:pPr>
             <w:r>
               <w:rPr>
                 <w:rFonts w:ascii="Arial" w:hAnsi="Arial" w:cs="Arial"/>
@@ -1433,21 +1246,20 @@
                 <w:szCs w:val="18"/>
                 <w:lang w:val="es-ES" w:eastAsia="es-ES"/>
               </w:rPr>
-              <w:t>estimazioa</w:t>
-            </w:r>
-            <w:proofErr w:type="spellEnd"/>
-          </w:p>
-        </w:tc>
-        <w:tc>
-          <w:tcPr>
-            <w:tcW w:w="707" w:type="dxa"/>
+              <w:t>Lan orduak</w:t>
+            </w:r>
+          </w:p>
+        </w:tc>
+        <w:tc>
+          <w:tcPr>
+            <w:tcW w:w="1350" w:type="dxa"/>
             <w:tcBorders>
               <w:top w:val="single" w:sz="4" w:space="0" w:color="auto"/>
               <w:left w:val="nil"/>
               <w:bottom w:val="single" w:sz="4" w:space="0" w:color="auto"/>
               <w:right w:val="single" w:sz="4" w:space="0" w:color="auto"/>
             </w:tcBorders>
-            <w:shd w:val="clear" w:color="CCFFFF" w:fill="CCFFFF"/>
+            <w:shd w:val="clear" w:color="CCCCFF" w:fill="C0C0C0"/>
             <w:vAlign w:val="bottom"/>
             <w:hideMark/>
           </w:tcPr>
@@ -1464,7 +1276,6 @@
                 <w:lang w:val="es-ES" w:eastAsia="es-ES"/>
               </w:rPr>
             </w:pPr>
-            <w:proofErr w:type="spellStart"/>
             <w:r>
               <w:rPr>
                 <w:rFonts w:ascii="Arial" w:hAnsi="Arial" w:cs="Arial"/>
@@ -1474,98 +1285,8 @@
                 <w:szCs w:val="18"/>
                 <w:lang w:val="es-ES" w:eastAsia="es-ES"/>
               </w:rPr>
-              <w:t>Lan</w:t>
-            </w:r>
-            <w:proofErr w:type="spellEnd"/>
-            <w:r>
-              <w:rPr>
-                <w:rFonts w:ascii="Arial" w:hAnsi="Arial" w:cs="Arial"/>
-                <w:b/>
-                <w:bCs/>
-                <w:sz w:val="18"/>
-                <w:szCs w:val="18"/>
-                <w:lang w:val="es-ES" w:eastAsia="es-ES"/>
-              </w:rPr>
-              <w:t xml:space="preserve"> </w:t>
-            </w:r>
-            <w:proofErr w:type="spellStart"/>
-            <w:r>
-              <w:rPr>
-                <w:rFonts w:ascii="Arial" w:hAnsi="Arial" w:cs="Arial"/>
-                <w:b/>
-                <w:bCs/>
-                <w:sz w:val="18"/>
-                <w:szCs w:val="18"/>
-                <w:lang w:val="es-ES" w:eastAsia="es-ES"/>
-              </w:rPr>
-              <w:t>orduak</w:t>
-            </w:r>
-            <w:proofErr w:type="spellEnd"/>
-          </w:p>
-        </w:tc>
-        <w:tc>
-          <w:tcPr>
-            <w:tcW w:w="1350" w:type="dxa"/>
-            <w:tcBorders>
-              <w:top w:val="single" w:sz="4" w:space="0" w:color="auto"/>
-              <w:left w:val="nil"/>
-              <w:bottom w:val="single" w:sz="4" w:space="0" w:color="auto"/>
-              <w:right w:val="single" w:sz="4" w:space="0" w:color="auto"/>
-            </w:tcBorders>
-            <w:shd w:val="clear" w:color="CCCCFF" w:fill="C0C0C0"/>
-            <w:vAlign w:val="bottom"/>
-            <w:hideMark/>
-          </w:tcPr>
-          <w:p>
-            <w:pPr>
-              <w:widowControl/>
-              <w:spacing w:line="240" w:lineRule="auto"/>
-              <w:rPr>
-                <w:rFonts w:ascii="Arial" w:hAnsi="Arial" w:cs="Arial"/>
-                <w:b/>
-                <w:bCs/>
-                <w:sz w:val="18"/>
-                <w:szCs w:val="18"/>
-                <w:lang w:val="es-ES" w:eastAsia="es-ES"/>
-              </w:rPr>
-            </w:pPr>
-            <w:proofErr w:type="spellStart"/>
-            <w:r>
-              <w:rPr>
-                <w:rFonts w:ascii="Arial" w:hAnsi="Arial" w:cs="Arial"/>
-                <w:b/>
-                <w:bCs/>
-                <w:sz w:val="18"/>
-                <w:szCs w:val="18"/>
-                <w:lang w:val="es-ES" w:eastAsia="es-ES"/>
-              </w:rPr>
-              <w:t>Erreferentzia</w:t>
-            </w:r>
-            <w:proofErr w:type="spellEnd"/>
-            <w:r>
-              <w:rPr>
-                <w:rFonts w:ascii="Arial" w:hAnsi="Arial" w:cs="Arial"/>
-                <w:b/>
-                <w:bCs/>
-                <w:sz w:val="18"/>
-                <w:szCs w:val="18"/>
-                <w:lang w:val="es-ES" w:eastAsia="es-ES"/>
-              </w:rPr>
-              <w:t xml:space="preserve"> </w:t>
-            </w:r>
-            <w:proofErr w:type="spellStart"/>
-            <w:r>
-              <w:rPr>
-                <w:rFonts w:ascii="Arial" w:hAnsi="Arial" w:cs="Arial"/>
-                <w:b/>
-                <w:bCs/>
-                <w:sz w:val="18"/>
-                <w:szCs w:val="18"/>
-                <w:lang w:val="es-ES" w:eastAsia="es-ES"/>
-              </w:rPr>
-              <w:t>materiala</w:t>
-            </w:r>
-            <w:proofErr w:type="spellEnd"/>
+              <w:t>Erreferentzia materiala</w:t>
+            </w:r>
           </w:p>
         </w:tc>
       </w:tr>
@@ -1598,7 +1319,6 @@
                 <w:lang w:val="es-ES" w:eastAsia="es-ES"/>
               </w:rPr>
             </w:pPr>
-            <w:proofErr w:type="spellStart"/>
             <w:r>
               <w:rPr>
                 <w:rFonts w:ascii="Arial" w:hAnsi="Arial" w:cs="Arial"/>
@@ -1608,7 +1328,6 @@
               </w:rPr>
               <w:t>Webgunea</w:t>
             </w:r>
-            <w:proofErr w:type="spellEnd"/>
           </w:p>
         </w:tc>
         <w:tc>
@@ -1710,7 +1429,6 @@
                 <w:lang w:val="es-ES" w:eastAsia="es-ES"/>
               </w:rPr>
             </w:pPr>
-            <w:proofErr w:type="spellStart"/>
             <w:r>
               <w:rPr>
                 <w:rFonts w:ascii="Arial" w:hAnsi="Arial" w:cs="Arial"/>
@@ -1720,7 +1438,6 @@
               </w:rPr>
               <w:t>Irekita</w:t>
             </w:r>
-            <w:proofErr w:type="spellEnd"/>
           </w:p>
         </w:tc>
         <w:tc>
@@ -1755,27 +1472,7 @@
                 <w:szCs w:val="18"/>
                 <w:lang w:val="es-ES" w:eastAsia="es-ES"/>
               </w:rPr>
-              <w:t>I</w:t>
-            </w:r>
-            <w:proofErr w:type="gramStart"/>
-            <w:r>
-              <w:rPr>
-                <w:rFonts w:ascii="Arial" w:hAnsi="Arial" w:cs="Arial"/>
-                <w:sz w:val="18"/>
-                <w:szCs w:val="18"/>
-                <w:lang w:val="es-ES" w:eastAsia="es-ES"/>
-              </w:rPr>
-              <w:t>1,I</w:t>
-            </w:r>
-            <w:proofErr w:type="gramEnd"/>
-            <w:r>
-              <w:rPr>
-                <w:rFonts w:ascii="Arial" w:hAnsi="Arial" w:cs="Arial"/>
-                <w:sz w:val="18"/>
-                <w:szCs w:val="18"/>
-                <w:lang w:val="es-ES" w:eastAsia="es-ES"/>
-              </w:rPr>
-              <w:t>2,I3,I4,I5</w:t>
+              <w:t>I1,I2,I3,I4,I5</w:t>
             </w:r>
           </w:p>
         </w:tc>
@@ -2063,7 +1760,6 @@
                 <w:lang w:val="es-ES" w:eastAsia="es-ES"/>
               </w:rPr>
             </w:pPr>
-            <w:proofErr w:type="spellStart"/>
             <w:r>
               <w:rPr>
                 <w:rFonts w:ascii="Arial" w:hAnsi="Arial" w:cs="Arial"/>
@@ -2073,7 +1769,6 @@
               </w:rPr>
               <w:t>Irekita</w:t>
             </w:r>
-            <w:proofErr w:type="spellEnd"/>
           </w:p>
         </w:tc>
         <w:tc>
@@ -2108,27 +1803,7 @@
                 <w:szCs w:val="18"/>
                 <w:lang w:val="es-ES" w:eastAsia="es-ES"/>
               </w:rPr>
-              <w:t>I</w:t>
-            </w:r>
-            <w:proofErr w:type="gramStart"/>
-            <w:r>
-              <w:rPr>
-                <w:rFonts w:ascii="Arial" w:hAnsi="Arial" w:cs="Arial"/>
-                <w:sz w:val="18"/>
-                <w:szCs w:val="18"/>
-                <w:lang w:val="es-ES" w:eastAsia="es-ES"/>
-              </w:rPr>
-              <w:t>1,I</w:t>
-            </w:r>
-            <w:proofErr w:type="gramEnd"/>
-            <w:r>
-              <w:rPr>
-                <w:rFonts w:ascii="Arial" w:hAnsi="Arial" w:cs="Arial"/>
-                <w:sz w:val="18"/>
-                <w:szCs w:val="18"/>
-                <w:lang w:val="es-ES" w:eastAsia="es-ES"/>
-              </w:rPr>
-              <w:t>2,I3,I4,I5</w:t>
+              <w:t>I1,I2,I3,I4,I5</w:t>
             </w:r>
           </w:p>
         </w:tc>
@@ -2306,57 +1981,15 @@
                 <w:lang w:val="es-ES" w:eastAsia="es-ES"/>
               </w:rPr>
             </w:pPr>
-            <w:proofErr w:type="spellStart"/>
-            <w:r>
-              <w:rPr>
-                <w:rFonts w:ascii="Arial" w:hAnsi="Arial" w:cs="Arial"/>
-                <w:sz w:val="18"/>
-                <w:szCs w:val="18"/>
-                <w:lang w:val="es-ES" w:eastAsia="es-ES"/>
-              </w:rPr>
-              <w:t>Memoriaren</w:t>
-            </w:r>
-            <w:proofErr w:type="spellEnd"/>
-            <w:r>
-              <w:rPr>
-                <w:rFonts w:ascii="Arial" w:hAnsi="Arial" w:cs="Arial"/>
-                <w:sz w:val="18"/>
-                <w:szCs w:val="18"/>
-                <w:lang w:val="es-ES" w:eastAsia="es-ES"/>
-              </w:rPr>
-              <w:t xml:space="preserve"> </w:t>
-            </w:r>
-            <w:proofErr w:type="spellStart"/>
-            <w:r>
-              <w:rPr>
-                <w:rFonts w:ascii="Arial" w:hAnsi="Arial" w:cs="Arial"/>
-                <w:sz w:val="18"/>
-                <w:szCs w:val="18"/>
-                <w:lang w:val="es-ES" w:eastAsia="es-ES"/>
-              </w:rPr>
-              <w:t>Eranskinak</w:t>
-            </w:r>
-            <w:proofErr w:type="spellEnd"/>
-            <w:r>
-              <w:rPr>
-                <w:rFonts w:ascii="Arial" w:hAnsi="Arial" w:cs="Arial"/>
-                <w:sz w:val="18"/>
-                <w:szCs w:val="18"/>
-                <w:lang w:val="es-ES" w:eastAsia="es-ES"/>
-              </w:rPr>
-              <w:t xml:space="preserve"> - </w:t>
-            </w:r>
-            <w:proofErr w:type="spellStart"/>
-            <w:r>
-              <w:rPr>
-                <w:rFonts w:ascii="Arial" w:hAnsi="Arial" w:cs="Arial"/>
-                <w:sz w:val="18"/>
-                <w:szCs w:val="18"/>
-                <w:lang w:val="es-ES" w:eastAsia="es-ES"/>
-              </w:rPr>
-              <w:t>OpenUp</w:t>
-            </w:r>
-            <w:proofErr w:type="spellEnd"/>
+            <w:r>
+              <w:rPr>
+                <w:rFonts w:ascii="Arial" w:hAnsi="Arial" w:cs="Arial"/>
+                <w:sz w:val="18"/>
+                <w:szCs w:val="18"/>
+                <w:lang w:val="es-ES" w:eastAsia="es-ES"/>
+              </w:rPr>
+              <w:t>Memoriaren Eranskinak - OpenUp</w:t>
+            </w:r>
           </w:p>
         </w:tc>
         <w:tc>
@@ -2458,7 +2091,6 @@
                 <w:lang w:val="es-ES" w:eastAsia="es-ES"/>
               </w:rPr>
             </w:pPr>
-            <w:proofErr w:type="spellStart"/>
             <w:r>
               <w:rPr>
                 <w:rFonts w:ascii="Arial" w:hAnsi="Arial" w:cs="Arial"/>
@@ -2468,7 +2100,6 @@
               </w:rPr>
               <w:t>Irekita</w:t>
             </w:r>
-            <w:proofErr w:type="spellEnd"/>
           </w:p>
         </w:tc>
         <w:tc>
@@ -2503,27 +2134,7 @@
                 <w:szCs w:val="18"/>
                 <w:lang w:val="es-ES" w:eastAsia="es-ES"/>
               </w:rPr>
-              <w:t>I</w:t>
-            </w:r>
-            <w:proofErr w:type="gramStart"/>
-            <w:r>
-              <w:rPr>
-                <w:rFonts w:ascii="Arial" w:hAnsi="Arial" w:cs="Arial"/>
-                <w:sz w:val="18"/>
-                <w:szCs w:val="18"/>
-                <w:lang w:val="es-ES" w:eastAsia="es-ES"/>
-              </w:rPr>
-              <w:t>1,I</w:t>
-            </w:r>
-            <w:proofErr w:type="gramEnd"/>
-            <w:r>
-              <w:rPr>
-                <w:rFonts w:ascii="Arial" w:hAnsi="Arial" w:cs="Arial"/>
-                <w:sz w:val="18"/>
-                <w:szCs w:val="18"/>
-                <w:lang w:val="es-ES" w:eastAsia="es-ES"/>
-              </w:rPr>
-              <w:t>2,I3,I4,I5</w:t>
+              <w:t>I1,I2,I3,I4,I5</w:t>
             </w:r>
           </w:p>
         </w:tc>
@@ -2660,7 +2271,6 @@
                 <w:lang w:val="es-ES" w:eastAsia="es-ES"/>
               </w:rPr>
             </w:pPr>
-            <w:proofErr w:type="spellStart"/>
             <w:r>
               <w:rPr>
                 <w:rFonts w:ascii="Arial" w:hAnsi="Arial" w:cs="Arial"/>
@@ -2670,7 +2280,6 @@
               </w:rPr>
               <w:t>OpenUP</w:t>
             </w:r>
-            <w:proofErr w:type="spellEnd"/>
           </w:p>
         </w:tc>
       </w:tr>
@@ -2703,45 +2312,14 @@
                 <w:lang w:val="es-ES" w:eastAsia="es-ES"/>
               </w:rPr>
             </w:pPr>
-            <w:proofErr w:type="spellStart"/>
-            <w:r>
-              <w:rPr>
-                <w:rFonts w:ascii="Arial" w:hAnsi="Arial" w:cs="Arial"/>
-                <w:sz w:val="18"/>
-                <w:szCs w:val="18"/>
-                <w:lang w:val="es-ES" w:eastAsia="es-ES"/>
-              </w:rPr>
-              <w:t>Memoriaren</w:t>
-            </w:r>
-            <w:proofErr w:type="spellEnd"/>
-            <w:r>
-              <w:rPr>
-                <w:rFonts w:ascii="Arial" w:hAnsi="Arial" w:cs="Arial"/>
-                <w:sz w:val="18"/>
-                <w:szCs w:val="18"/>
-                <w:lang w:val="es-ES" w:eastAsia="es-ES"/>
-              </w:rPr>
-              <w:t xml:space="preserve"> </w:t>
-            </w:r>
-            <w:proofErr w:type="spellStart"/>
-            <w:r>
-              <w:rPr>
-                <w:rFonts w:ascii="Arial" w:hAnsi="Arial" w:cs="Arial"/>
-                <w:sz w:val="18"/>
-                <w:szCs w:val="18"/>
-                <w:lang w:val="es-ES" w:eastAsia="es-ES"/>
-              </w:rPr>
-              <w:t>Eranskinak</w:t>
-            </w:r>
-            <w:proofErr w:type="spellEnd"/>
-            <w:r>
-              <w:rPr>
-                <w:rFonts w:ascii="Arial" w:hAnsi="Arial" w:cs="Arial"/>
-                <w:sz w:val="18"/>
-                <w:szCs w:val="18"/>
-                <w:lang w:val="es-ES" w:eastAsia="es-ES"/>
-              </w:rPr>
-              <w:t xml:space="preserve"> - CCII-2016N-02</w:t>
+            <w:r>
+              <w:rPr>
+                <w:rFonts w:ascii="Arial" w:hAnsi="Arial" w:cs="Arial"/>
+                <w:sz w:val="18"/>
+                <w:szCs w:val="18"/>
+                <w:lang w:val="es-ES" w:eastAsia="es-ES"/>
+              </w:rPr>
+              <w:t>Memoriaren Eranskinak - CCII-2016N-02</w:t>
             </w:r>
           </w:p>
         </w:tc>
@@ -2844,7 +2422,6 @@
                 <w:lang w:val="es-ES" w:eastAsia="es-ES"/>
               </w:rPr>
             </w:pPr>
-            <w:proofErr w:type="spellStart"/>
             <w:r>
               <w:rPr>
                 <w:rFonts w:ascii="Arial" w:hAnsi="Arial" w:cs="Arial"/>
@@ -2854,7 +2431,6 @@
               </w:rPr>
               <w:t>Irekita</w:t>
             </w:r>
-            <w:proofErr w:type="spellEnd"/>
           </w:p>
         </w:tc>
         <w:tc>
@@ -2889,27 +2465,7 @@
                 <w:szCs w:val="18"/>
                 <w:lang w:val="es-ES" w:eastAsia="es-ES"/>
               </w:rPr>
-              <w:t>I</w:t>
-            </w:r>
-            <w:proofErr w:type="gramStart"/>
-            <w:r>
-              <w:rPr>
-                <w:rFonts w:ascii="Arial" w:hAnsi="Arial" w:cs="Arial"/>
-                <w:sz w:val="18"/>
-                <w:szCs w:val="18"/>
-                <w:lang w:val="es-ES" w:eastAsia="es-ES"/>
-              </w:rPr>
-              <w:t>1,I</w:t>
-            </w:r>
-            <w:proofErr w:type="gramEnd"/>
-            <w:r>
-              <w:rPr>
-                <w:rFonts w:ascii="Arial" w:hAnsi="Arial" w:cs="Arial"/>
-                <w:sz w:val="18"/>
-                <w:szCs w:val="18"/>
-                <w:lang w:val="es-ES" w:eastAsia="es-ES"/>
-              </w:rPr>
-              <w:t>2,I3,I4,I5</w:t>
+              <w:t>I1,I2,I3,I4,I5</w:t>
             </w:r>
           </w:p>
         </w:tc>
@@ -3087,37 +2643,15 @@
                 <w:lang w:val="es-ES" w:eastAsia="es-ES"/>
               </w:rPr>
             </w:pPr>
-            <w:proofErr w:type="spellStart"/>
-            <w:r>
-              <w:rPr>
-                <w:rFonts w:ascii="Arial" w:hAnsi="Arial" w:cs="Arial"/>
-                <w:sz w:val="18"/>
-                <w:szCs w:val="18"/>
-                <w:lang w:val="es-ES" w:eastAsia="es-ES"/>
-              </w:rPr>
-              <w:t>Sistemaren</w:t>
-            </w:r>
-            <w:proofErr w:type="spellEnd"/>
-            <w:r>
-              <w:rPr>
-                <w:rFonts w:ascii="Arial" w:hAnsi="Arial" w:cs="Arial"/>
-                <w:sz w:val="18"/>
-                <w:szCs w:val="18"/>
-                <w:lang w:val="es-ES" w:eastAsia="es-ES"/>
-              </w:rPr>
-              <w:t xml:space="preserve"> </w:t>
-            </w:r>
-            <w:proofErr w:type="spellStart"/>
-            <w:r>
-              <w:rPr>
-                <w:rFonts w:ascii="Arial" w:hAnsi="Arial" w:cs="Arial"/>
-                <w:sz w:val="18"/>
-                <w:szCs w:val="18"/>
-                <w:lang w:val="es-ES" w:eastAsia="es-ES"/>
-              </w:rPr>
-              <w:t>Espezifikazioa</w:t>
-            </w:r>
-            <w:proofErr w:type="spellEnd"/>
+            <w:r>
+              <w:rPr>
+                <w:rFonts w:ascii="Arial" w:hAnsi="Arial" w:cs="Arial"/>
+                <w:sz w:val="18"/>
+                <w:szCs w:val="18"/>
+                <w:lang w:val="es-ES" w:eastAsia="es-ES"/>
+              </w:rPr>
+              <w:t>Sistemaren Espezifikazioa</w:t>
+            </w:r>
           </w:p>
         </w:tc>
         <w:tc>
@@ -3219,7 +2753,6 @@
                 <w:lang w:val="es-ES" w:eastAsia="es-ES"/>
               </w:rPr>
             </w:pPr>
-            <w:proofErr w:type="spellStart"/>
             <w:r>
               <w:rPr>
                 <w:rFonts w:ascii="Arial" w:hAnsi="Arial" w:cs="Arial"/>
@@ -3229,7 +2762,6 @@
               </w:rPr>
               <w:t>Irekita</w:t>
             </w:r>
-            <w:proofErr w:type="spellEnd"/>
           </w:p>
         </w:tc>
         <w:tc>
@@ -3264,27 +2796,7 @@
                 <w:szCs w:val="18"/>
                 <w:lang w:val="es-ES" w:eastAsia="es-ES"/>
               </w:rPr>
-              <w:t>I</w:t>
-            </w:r>
-            <w:proofErr w:type="gramStart"/>
-            <w:r>
-              <w:rPr>
-                <w:rFonts w:ascii="Arial" w:hAnsi="Arial" w:cs="Arial"/>
-                <w:sz w:val="18"/>
-                <w:szCs w:val="18"/>
-                <w:lang w:val="es-ES" w:eastAsia="es-ES"/>
-              </w:rPr>
-              <w:t>1,I</w:t>
-            </w:r>
-            <w:proofErr w:type="gramEnd"/>
-            <w:r>
-              <w:rPr>
-                <w:rFonts w:ascii="Arial" w:hAnsi="Arial" w:cs="Arial"/>
-                <w:sz w:val="18"/>
-                <w:szCs w:val="18"/>
-                <w:lang w:val="es-ES" w:eastAsia="es-ES"/>
-              </w:rPr>
-              <w:t>2</w:t>
+              <w:t>I1,I2</w:t>
             </w:r>
           </w:p>
         </w:tc>
@@ -3421,7 +2933,6 @@
                 <w:lang w:val="es-ES" w:eastAsia="es-ES"/>
               </w:rPr>
             </w:pPr>
-            <w:proofErr w:type="spellStart"/>
             <w:r>
               <w:rPr>
                 <w:rFonts w:ascii="Arial" w:hAnsi="Arial" w:cs="Arial"/>
@@ -3431,7 +2942,6 @@
               </w:rPr>
               <w:t>OpenUP</w:t>
             </w:r>
-            <w:proofErr w:type="spellEnd"/>
           </w:p>
         </w:tc>
       </w:tr>
@@ -3464,7 +2974,6 @@
                 <w:lang w:val="es-ES" w:eastAsia="es-ES"/>
               </w:rPr>
             </w:pPr>
-            <w:proofErr w:type="spellStart"/>
             <w:r>
               <w:rPr>
                 <w:rFonts w:ascii="Arial" w:hAnsi="Arial" w:cs="Arial"/>
@@ -3474,7 +2983,6 @@
               </w:rPr>
               <w:t>Plangintza</w:t>
             </w:r>
-            <w:proofErr w:type="spellEnd"/>
           </w:p>
         </w:tc>
         <w:tc>
@@ -3576,7 +3084,6 @@
                 <w:lang w:val="es-ES" w:eastAsia="es-ES"/>
               </w:rPr>
             </w:pPr>
-            <w:proofErr w:type="spellStart"/>
             <w:r>
               <w:rPr>
                 <w:rFonts w:ascii="Arial" w:hAnsi="Arial" w:cs="Arial"/>
@@ -3586,7 +3093,6 @@
               </w:rPr>
               <w:t>Irekita</w:t>
             </w:r>
-            <w:proofErr w:type="spellEnd"/>
           </w:p>
         </w:tc>
         <w:tc>
@@ -3758,7 +3264,6 @@
                 <w:lang w:val="es-ES" w:eastAsia="es-ES"/>
               </w:rPr>
             </w:pPr>
-            <w:proofErr w:type="spellStart"/>
             <w:r>
               <w:rPr>
                 <w:rFonts w:ascii="Arial" w:hAnsi="Arial" w:cs="Arial"/>
@@ -3768,7 +3273,6 @@
               </w:rPr>
               <w:t>OpenUP</w:t>
             </w:r>
-            <w:proofErr w:type="spellEnd"/>
           </w:p>
         </w:tc>
       </w:tr>
@@ -3801,57 +3305,15 @@
                 <w:lang w:val="es-ES" w:eastAsia="es-ES"/>
               </w:rPr>
             </w:pPr>
-            <w:proofErr w:type="spellStart"/>
-            <w:r>
-              <w:rPr>
-                <w:rFonts w:ascii="Arial" w:hAnsi="Arial" w:cs="Arial"/>
-                <w:sz w:val="18"/>
-                <w:szCs w:val="18"/>
-                <w:lang w:val="es-ES" w:eastAsia="es-ES"/>
-              </w:rPr>
-              <w:t>Aurreko</w:t>
-            </w:r>
-            <w:proofErr w:type="spellEnd"/>
-            <w:r>
-              <w:rPr>
-                <w:rFonts w:ascii="Arial" w:hAnsi="Arial" w:cs="Arial"/>
-                <w:sz w:val="18"/>
-                <w:szCs w:val="18"/>
-                <w:lang w:val="es-ES" w:eastAsia="es-ES"/>
-              </w:rPr>
-              <w:t xml:space="preserve"> </w:t>
-            </w:r>
-            <w:proofErr w:type="spellStart"/>
-            <w:r>
-              <w:rPr>
-                <w:rFonts w:ascii="Arial" w:hAnsi="Arial" w:cs="Arial"/>
-                <w:sz w:val="18"/>
-                <w:szCs w:val="18"/>
-                <w:lang w:val="es-ES" w:eastAsia="es-ES"/>
-              </w:rPr>
-              <w:t>Proiektuak</w:t>
-            </w:r>
-            <w:proofErr w:type="spellEnd"/>
-            <w:r>
-              <w:rPr>
-                <w:rFonts w:ascii="Arial" w:hAnsi="Arial" w:cs="Arial"/>
-                <w:sz w:val="18"/>
-                <w:szCs w:val="18"/>
-                <w:lang w:val="es-ES" w:eastAsia="es-ES"/>
-              </w:rPr>
-              <w:t xml:space="preserve"> </w:t>
-            </w:r>
-            <w:proofErr w:type="spellStart"/>
-            <w:r>
-              <w:rPr>
-                <w:rFonts w:ascii="Arial" w:hAnsi="Arial" w:cs="Arial"/>
-                <w:sz w:val="18"/>
-                <w:szCs w:val="18"/>
-                <w:lang w:val="es-ES" w:eastAsia="es-ES"/>
-              </w:rPr>
-              <w:t>Aztertu</w:t>
-            </w:r>
-            <w:proofErr w:type="spellEnd"/>
+            <w:r>
+              <w:rPr>
+                <w:rFonts w:ascii="Arial" w:hAnsi="Arial" w:cs="Arial"/>
+                <w:sz w:val="18"/>
+                <w:szCs w:val="18"/>
+                <w:lang w:val="es-ES" w:eastAsia="es-ES"/>
+              </w:rPr>
+              <w:t>Aurreko Proiektuak Aztertu</w:t>
+            </w:r>
           </w:p>
         </w:tc>
         <w:tc>
@@ -3953,7 +3415,6 @@
                 <w:lang w:val="es-ES" w:eastAsia="es-ES"/>
               </w:rPr>
             </w:pPr>
-            <w:proofErr w:type="spellStart"/>
             <w:r>
               <w:rPr>
                 <w:rFonts w:ascii="Arial" w:hAnsi="Arial" w:cs="Arial"/>
@@ -3963,7 +3424,6 @@
               </w:rPr>
               <w:t>Irekita</w:t>
             </w:r>
-            <w:proofErr w:type="spellEnd"/>
           </w:p>
         </w:tc>
         <w:tc>
@@ -4135,25 +3595,14 @@
                 <w:lang w:val="es-ES" w:eastAsia="es-ES"/>
               </w:rPr>
             </w:pPr>
-            <w:proofErr w:type="spellStart"/>
-            <w:r>
-              <w:rPr>
-                <w:rFonts w:ascii="Arial" w:hAnsi="Arial" w:cs="Arial"/>
-                <w:sz w:val="18"/>
-                <w:szCs w:val="18"/>
-                <w:lang w:val="es-ES" w:eastAsia="es-ES"/>
-              </w:rPr>
-              <w:t>ProWF</w:t>
-            </w:r>
-            <w:proofErr w:type="spellEnd"/>
-            <w:r>
-              <w:rPr>
-                <w:rFonts w:ascii="Arial" w:hAnsi="Arial" w:cs="Arial"/>
-                <w:sz w:val="18"/>
-                <w:szCs w:val="18"/>
-                <w:lang w:val="es-ES" w:eastAsia="es-ES"/>
-              </w:rPr>
-              <w:t>, BETRADOK</w:t>
+            <w:r>
+              <w:rPr>
+                <w:rFonts w:ascii="Arial" w:hAnsi="Arial" w:cs="Arial"/>
+                <w:sz w:val="18"/>
+                <w:szCs w:val="18"/>
+                <w:lang w:val="es-ES" w:eastAsia="es-ES"/>
+              </w:rPr>
+              <w:t>ProWF, BETRADOK</w:t>
             </w:r>
           </w:p>
         </w:tc>
@@ -4187,37 +3636,15 @@
                 <w:lang w:val="es-ES" w:eastAsia="es-ES"/>
               </w:rPr>
             </w:pPr>
-            <w:proofErr w:type="spellStart"/>
-            <w:r>
-              <w:rPr>
-                <w:rFonts w:ascii="Arial" w:hAnsi="Arial" w:cs="Arial"/>
-                <w:sz w:val="18"/>
-                <w:szCs w:val="18"/>
-                <w:lang w:val="es-ES" w:eastAsia="es-ES"/>
-              </w:rPr>
-              <w:t>Ingurunea</w:t>
-            </w:r>
-            <w:proofErr w:type="spellEnd"/>
-            <w:r>
-              <w:rPr>
-                <w:rFonts w:ascii="Arial" w:hAnsi="Arial" w:cs="Arial"/>
-                <w:sz w:val="18"/>
-                <w:szCs w:val="18"/>
-                <w:lang w:val="es-ES" w:eastAsia="es-ES"/>
-              </w:rPr>
-              <w:t xml:space="preserve"> </w:t>
-            </w:r>
-            <w:proofErr w:type="spellStart"/>
-            <w:r>
-              <w:rPr>
-                <w:rFonts w:ascii="Arial" w:hAnsi="Arial" w:cs="Arial"/>
-                <w:sz w:val="18"/>
-                <w:szCs w:val="18"/>
-                <w:lang w:val="es-ES" w:eastAsia="es-ES"/>
-              </w:rPr>
-              <w:t>Prestatu</w:t>
-            </w:r>
-            <w:proofErr w:type="spellEnd"/>
+            <w:r>
+              <w:rPr>
+                <w:rFonts w:ascii="Arial" w:hAnsi="Arial" w:cs="Arial"/>
+                <w:sz w:val="18"/>
+                <w:szCs w:val="18"/>
+                <w:lang w:val="es-ES" w:eastAsia="es-ES"/>
+              </w:rPr>
+              <w:t>Ingurunea Prestatu</w:t>
+            </w:r>
           </w:p>
         </w:tc>
         <w:tc>
@@ -4319,7 +3746,6 @@
                 <w:lang w:val="es-ES" w:eastAsia="es-ES"/>
               </w:rPr>
             </w:pPr>
-            <w:proofErr w:type="spellStart"/>
             <w:r>
               <w:rPr>
                 <w:rFonts w:ascii="Arial" w:hAnsi="Arial" w:cs="Arial"/>
@@ -4329,7 +3755,6 @@
               </w:rPr>
               <w:t>Irekita</w:t>
             </w:r>
-            <w:proofErr w:type="spellEnd"/>
           </w:p>
         </w:tc>
         <w:tc>
@@ -4364,27 +3789,7 @@
                 <w:szCs w:val="18"/>
                 <w:lang w:val="es-ES" w:eastAsia="es-ES"/>
               </w:rPr>
-              <w:t>I</w:t>
-            </w:r>
-            <w:proofErr w:type="gramStart"/>
-            <w:r>
-              <w:rPr>
-                <w:rFonts w:ascii="Arial" w:hAnsi="Arial" w:cs="Arial"/>
-                <w:sz w:val="18"/>
-                <w:szCs w:val="18"/>
-                <w:lang w:val="es-ES" w:eastAsia="es-ES"/>
-              </w:rPr>
-              <w:t>1,I</w:t>
-            </w:r>
-            <w:proofErr w:type="gramEnd"/>
-            <w:r>
-              <w:rPr>
-                <w:rFonts w:ascii="Arial" w:hAnsi="Arial" w:cs="Arial"/>
-                <w:sz w:val="18"/>
-                <w:szCs w:val="18"/>
-                <w:lang w:val="es-ES" w:eastAsia="es-ES"/>
-              </w:rPr>
-              <w:t>2,I3,I4</w:t>
+              <w:t>I1,I2,I3,I4</w:t>
             </w:r>
           </w:p>
         </w:tc>
@@ -4562,37 +3967,15 @@
                 <w:lang w:val="es-ES" w:eastAsia="es-ES"/>
               </w:rPr>
             </w:pPr>
-            <w:proofErr w:type="spellStart"/>
-            <w:r>
-              <w:rPr>
-                <w:rFonts w:ascii="Arial" w:hAnsi="Arial" w:cs="Arial"/>
-                <w:sz w:val="18"/>
-                <w:szCs w:val="18"/>
-                <w:lang w:val="es-ES" w:eastAsia="es-ES"/>
-              </w:rPr>
-              <w:t>Barne</w:t>
-            </w:r>
-            <w:proofErr w:type="spellEnd"/>
-            <w:r>
-              <w:rPr>
-                <w:rFonts w:ascii="Arial" w:hAnsi="Arial" w:cs="Arial"/>
-                <w:sz w:val="18"/>
-                <w:szCs w:val="18"/>
-                <w:lang w:val="es-ES" w:eastAsia="es-ES"/>
-              </w:rPr>
-              <w:t xml:space="preserve"> </w:t>
-            </w:r>
-            <w:proofErr w:type="spellStart"/>
-            <w:r>
-              <w:rPr>
-                <w:rFonts w:ascii="Arial" w:hAnsi="Arial" w:cs="Arial"/>
-                <w:sz w:val="18"/>
-                <w:szCs w:val="18"/>
-                <w:lang w:val="es-ES" w:eastAsia="es-ES"/>
-              </w:rPr>
-              <w:t>Kudeaketa</w:t>
-            </w:r>
-            <w:proofErr w:type="spellEnd"/>
+            <w:r>
+              <w:rPr>
+                <w:rFonts w:ascii="Arial" w:hAnsi="Arial" w:cs="Arial"/>
+                <w:sz w:val="18"/>
+                <w:szCs w:val="18"/>
+                <w:lang w:val="es-ES" w:eastAsia="es-ES"/>
+              </w:rPr>
+              <w:t>Barne Kudeaketa</w:t>
+            </w:r>
           </w:p>
         </w:tc>
         <w:tc>
@@ -4694,7 +4077,6 @@
                 <w:lang w:val="es-ES" w:eastAsia="es-ES"/>
               </w:rPr>
             </w:pPr>
-            <w:proofErr w:type="spellStart"/>
             <w:r>
               <w:rPr>
                 <w:rFonts w:ascii="Arial" w:hAnsi="Arial" w:cs="Arial"/>
@@ -4704,7 +4086,6 @@
               </w:rPr>
               <w:t>Irekita</w:t>
             </w:r>
-            <w:proofErr w:type="spellEnd"/>
           </w:p>
         </w:tc>
         <w:tc>
@@ -4739,27 +4120,7 @@
                 <w:szCs w:val="18"/>
                 <w:lang w:val="es-ES" w:eastAsia="es-ES"/>
               </w:rPr>
-              <w:t>I</w:t>
-            </w:r>
-            <w:proofErr w:type="gramStart"/>
-            <w:r>
-              <w:rPr>
-                <w:rFonts w:ascii="Arial" w:hAnsi="Arial" w:cs="Arial"/>
-                <w:sz w:val="18"/>
-                <w:szCs w:val="18"/>
-                <w:lang w:val="es-ES" w:eastAsia="es-ES"/>
-              </w:rPr>
-              <w:t>1,I</w:t>
-            </w:r>
-            <w:proofErr w:type="gramEnd"/>
-            <w:r>
-              <w:rPr>
-                <w:rFonts w:ascii="Arial" w:hAnsi="Arial" w:cs="Arial"/>
-                <w:sz w:val="18"/>
-                <w:szCs w:val="18"/>
-                <w:lang w:val="es-ES" w:eastAsia="es-ES"/>
-              </w:rPr>
-              <w:t>2,I3,I4,I5</w:t>
+              <w:t>I1,I2,I3,I4,I5</w:t>
             </w:r>
           </w:p>
         </w:tc>
@@ -4896,7 +4257,6 @@
                 <w:lang w:val="es-ES" w:eastAsia="es-ES"/>
               </w:rPr>
             </w:pPr>
-            <w:proofErr w:type="spellStart"/>
             <w:r>
               <w:rPr>
                 <w:rFonts w:ascii="Arial" w:hAnsi="Arial" w:cs="Arial"/>
@@ -4906,7 +4266,6 @@
               </w:rPr>
               <w:t>OpenUp</w:t>
             </w:r>
-            <w:proofErr w:type="spellEnd"/>
           </w:p>
         </w:tc>
       </w:tr>
@@ -4939,57 +4298,15 @@
                 <w:lang w:val="es-ES" w:eastAsia="es-ES"/>
               </w:rPr>
             </w:pPr>
-            <w:proofErr w:type="spellStart"/>
-            <w:r>
-              <w:rPr>
-                <w:rFonts w:ascii="Arial" w:hAnsi="Arial" w:cs="Arial"/>
-                <w:sz w:val="18"/>
-                <w:szCs w:val="18"/>
-                <w:lang w:val="es-ES" w:eastAsia="es-ES"/>
-              </w:rPr>
-              <w:t>ModelEditor</w:t>
-            </w:r>
-            <w:proofErr w:type="spellEnd"/>
-            <w:r>
-              <w:rPr>
-                <w:rFonts w:ascii="Arial" w:hAnsi="Arial" w:cs="Arial"/>
-                <w:sz w:val="18"/>
-                <w:szCs w:val="18"/>
-                <w:lang w:val="es-ES" w:eastAsia="es-ES"/>
-              </w:rPr>
-              <w:t xml:space="preserve"> - </w:t>
-            </w:r>
-            <w:proofErr w:type="spellStart"/>
-            <w:r>
-              <w:rPr>
-                <w:rFonts w:ascii="Arial" w:hAnsi="Arial" w:cs="Arial"/>
-                <w:sz w:val="18"/>
-                <w:szCs w:val="18"/>
-                <w:lang w:val="es-ES" w:eastAsia="es-ES"/>
-              </w:rPr>
-              <w:t>OpenUp</w:t>
-            </w:r>
-            <w:proofErr w:type="spellEnd"/>
-            <w:r>
-              <w:rPr>
-                <w:rFonts w:ascii="Arial" w:hAnsi="Arial" w:cs="Arial"/>
-                <w:sz w:val="18"/>
-                <w:szCs w:val="18"/>
-                <w:lang w:val="es-ES" w:eastAsia="es-ES"/>
-              </w:rPr>
-              <w:t xml:space="preserve"> </w:t>
-            </w:r>
-            <w:proofErr w:type="spellStart"/>
-            <w:r>
-              <w:rPr>
-                <w:rFonts w:ascii="Arial" w:hAnsi="Arial" w:cs="Arial"/>
-                <w:sz w:val="18"/>
-                <w:szCs w:val="18"/>
-                <w:lang w:val="es-ES" w:eastAsia="es-ES"/>
-              </w:rPr>
-              <w:t>Eredua</w:t>
-            </w:r>
-            <w:proofErr w:type="spellEnd"/>
+            <w:r>
+              <w:rPr>
+                <w:rFonts w:ascii="Arial" w:hAnsi="Arial" w:cs="Arial"/>
+                <w:sz w:val="18"/>
+                <w:szCs w:val="18"/>
+                <w:lang w:val="es-ES" w:eastAsia="es-ES"/>
+              </w:rPr>
+              <w:t>ModelEditor - OpenUp Eredua</w:t>
+            </w:r>
           </w:p>
         </w:tc>
         <w:tc>
@@ -5091,7 +4408,6 @@
                 <w:lang w:val="es-ES" w:eastAsia="es-ES"/>
               </w:rPr>
             </w:pPr>
-            <w:proofErr w:type="spellStart"/>
             <w:r>
               <w:rPr>
                 <w:rFonts w:ascii="Arial" w:hAnsi="Arial" w:cs="Arial"/>
@@ -5101,7 +4417,6 @@
               </w:rPr>
               <w:t>Irekita</w:t>
             </w:r>
-            <w:proofErr w:type="spellEnd"/>
           </w:p>
         </w:tc>
         <w:tc>
@@ -5273,25 +4588,14 @@
                 <w:lang w:val="es-ES" w:eastAsia="es-ES"/>
               </w:rPr>
             </w:pPr>
-            <w:proofErr w:type="spellStart"/>
-            <w:r>
-              <w:rPr>
-                <w:rFonts w:ascii="Arial" w:hAnsi="Arial" w:cs="Arial"/>
-                <w:sz w:val="18"/>
-                <w:szCs w:val="18"/>
-                <w:lang w:val="es-ES" w:eastAsia="es-ES"/>
-              </w:rPr>
-              <w:t>OpenUP</w:t>
-            </w:r>
-            <w:proofErr w:type="spellEnd"/>
-            <w:r>
-              <w:rPr>
-                <w:rFonts w:ascii="Arial" w:hAnsi="Arial" w:cs="Arial"/>
-                <w:sz w:val="18"/>
-                <w:szCs w:val="18"/>
-                <w:lang w:val="es-ES" w:eastAsia="es-ES"/>
-              </w:rPr>
-              <w:t>, EMF</w:t>
+            <w:r>
+              <w:rPr>
+                <w:rFonts w:ascii="Arial" w:hAnsi="Arial" w:cs="Arial"/>
+                <w:sz w:val="18"/>
+                <w:szCs w:val="18"/>
+                <w:lang w:val="es-ES" w:eastAsia="es-ES"/>
+              </w:rPr>
+              <w:t>OpenUP, EMF</w:t>
             </w:r>
           </w:p>
         </w:tc>
@@ -5325,65 +4629,14 @@
                 <w:lang w:val="es-ES" w:eastAsia="es-ES"/>
               </w:rPr>
             </w:pPr>
-            <w:proofErr w:type="spellStart"/>
-            <w:r>
-              <w:rPr>
-                <w:rFonts w:ascii="Arial" w:hAnsi="Arial" w:cs="Arial"/>
-                <w:sz w:val="18"/>
-                <w:szCs w:val="18"/>
-                <w:lang w:val="es-ES" w:eastAsia="es-ES"/>
-              </w:rPr>
-              <w:t>ModelEditor</w:t>
-            </w:r>
-            <w:proofErr w:type="spellEnd"/>
-            <w:r>
-              <w:rPr>
-                <w:rFonts w:ascii="Arial" w:hAnsi="Arial" w:cs="Arial"/>
-                <w:sz w:val="18"/>
-                <w:szCs w:val="18"/>
-                <w:lang w:val="es-ES" w:eastAsia="es-ES"/>
-              </w:rPr>
-              <w:t xml:space="preserve"> - </w:t>
-            </w:r>
-            <w:proofErr w:type="spellStart"/>
-            <w:r>
-              <w:rPr>
-                <w:rFonts w:ascii="Arial" w:hAnsi="Arial" w:cs="Arial"/>
-                <w:sz w:val="18"/>
-                <w:szCs w:val="18"/>
-                <w:lang w:val="es-ES" w:eastAsia="es-ES"/>
-              </w:rPr>
-              <w:t>Editore</w:t>
-            </w:r>
-            <w:proofErr w:type="spellEnd"/>
-            <w:r>
-              <w:rPr>
-                <w:rFonts w:ascii="Arial" w:hAnsi="Arial" w:cs="Arial"/>
-                <w:sz w:val="18"/>
-                <w:szCs w:val="18"/>
-                <w:lang w:val="es-ES" w:eastAsia="es-ES"/>
-              </w:rPr>
-              <w:t xml:space="preserve"> </w:t>
-            </w:r>
-            <w:proofErr w:type="spellStart"/>
-            <w:r>
-              <w:rPr>
-                <w:rFonts w:ascii="Arial" w:hAnsi="Arial" w:cs="Arial"/>
-                <w:sz w:val="18"/>
-                <w:szCs w:val="18"/>
-                <w:lang w:val="es-ES" w:eastAsia="es-ES"/>
-              </w:rPr>
-              <w:t>Grafikoa</w:t>
-            </w:r>
-            <w:proofErr w:type="spellEnd"/>
-            <w:r>
-              <w:rPr>
-                <w:rFonts w:ascii="Arial" w:hAnsi="Arial" w:cs="Arial"/>
-                <w:sz w:val="18"/>
-                <w:szCs w:val="18"/>
-                <w:lang w:val="es-ES" w:eastAsia="es-ES"/>
-              </w:rPr>
-              <w:t xml:space="preserve"> </w:t>
+            <w:r>
+              <w:rPr>
+                <w:rFonts w:ascii="Arial" w:hAnsi="Arial" w:cs="Arial"/>
+                <w:sz w:val="18"/>
+                <w:szCs w:val="18"/>
+                <w:lang w:val="es-ES" w:eastAsia="es-ES"/>
+              </w:rPr>
+              <w:t xml:space="preserve">ModelEditor - Editore Grafikoa </w:t>
             </w:r>
           </w:p>
         </w:tc>
@@ -5486,7 +4739,6 @@
                 <w:lang w:val="es-ES" w:eastAsia="es-ES"/>
               </w:rPr>
             </w:pPr>
-            <w:proofErr w:type="spellStart"/>
             <w:r>
               <w:rPr>
                 <w:rFonts w:ascii="Arial" w:hAnsi="Arial" w:cs="Arial"/>
@@ -5496,7 +4748,6 @@
               </w:rPr>
               <w:t>Irekita</w:t>
             </w:r>
-            <w:proofErr w:type="spellEnd"/>
           </w:p>
         </w:tc>
         <w:tc>
@@ -5709,57 +4960,15 @@
                 <w:lang w:val="es-ES" w:eastAsia="es-ES"/>
               </w:rPr>
             </w:pPr>
-            <w:proofErr w:type="spellStart"/>
-            <w:r>
-              <w:rPr>
-                <w:rFonts w:ascii="Arial" w:hAnsi="Arial" w:cs="Arial"/>
-                <w:sz w:val="18"/>
-                <w:szCs w:val="18"/>
-                <w:lang w:val="es-ES" w:eastAsia="es-ES"/>
-              </w:rPr>
-              <w:t>ModelEditor</w:t>
-            </w:r>
-            <w:proofErr w:type="spellEnd"/>
-            <w:r>
-              <w:rPr>
-                <w:rFonts w:ascii="Arial" w:hAnsi="Arial" w:cs="Arial"/>
-                <w:sz w:val="18"/>
-                <w:szCs w:val="18"/>
-                <w:lang w:val="es-ES" w:eastAsia="es-ES"/>
-              </w:rPr>
-              <w:t xml:space="preserve"> - </w:t>
-            </w:r>
-            <w:proofErr w:type="spellStart"/>
-            <w:r>
-              <w:rPr>
-                <w:rFonts w:ascii="Arial" w:hAnsi="Arial" w:cs="Arial"/>
-                <w:sz w:val="18"/>
-                <w:szCs w:val="18"/>
-                <w:lang w:val="es-ES" w:eastAsia="es-ES"/>
-              </w:rPr>
-              <w:t>Testu</w:t>
-            </w:r>
-            <w:proofErr w:type="spellEnd"/>
-            <w:r>
-              <w:rPr>
-                <w:rFonts w:ascii="Arial" w:hAnsi="Arial" w:cs="Arial"/>
-                <w:sz w:val="18"/>
-                <w:szCs w:val="18"/>
-                <w:lang w:val="es-ES" w:eastAsia="es-ES"/>
-              </w:rPr>
-              <w:t xml:space="preserve"> </w:t>
-            </w:r>
-            <w:proofErr w:type="spellStart"/>
-            <w:r>
-              <w:rPr>
-                <w:rFonts w:ascii="Arial" w:hAnsi="Arial" w:cs="Arial"/>
-                <w:sz w:val="18"/>
-                <w:szCs w:val="18"/>
-                <w:lang w:val="es-ES" w:eastAsia="es-ES"/>
-              </w:rPr>
-              <w:t>Editorea</w:t>
-            </w:r>
-            <w:proofErr w:type="spellEnd"/>
+            <w:r>
+              <w:rPr>
+                <w:rFonts w:ascii="Arial" w:hAnsi="Arial" w:cs="Arial"/>
+                <w:sz w:val="18"/>
+                <w:szCs w:val="18"/>
+                <w:lang w:val="es-ES" w:eastAsia="es-ES"/>
+              </w:rPr>
+              <w:t>ModelEditor - Testu Editorea</w:t>
+            </w:r>
           </w:p>
         </w:tc>
         <w:tc>
@@ -5861,7 +5070,6 @@
                 <w:lang w:val="es-ES" w:eastAsia="es-ES"/>
               </w:rPr>
             </w:pPr>
-            <w:proofErr w:type="spellStart"/>
             <w:r>
               <w:rPr>
                 <w:rFonts w:ascii="Arial" w:hAnsi="Arial" w:cs="Arial"/>
@@ -5871,7 +5079,6 @@
               </w:rPr>
               <w:t>Irekita</w:t>
             </w:r>
-            <w:proofErr w:type="spellEnd"/>
           </w:p>
         </w:tc>
         <w:tc>
@@ -6043,7 +5250,6 @@
                 <w:lang w:val="es-ES" w:eastAsia="es-ES"/>
               </w:rPr>
             </w:pPr>
-            <w:proofErr w:type="spellStart"/>
             <w:r>
               <w:rPr>
                 <w:rFonts w:ascii="Arial" w:hAnsi="Arial" w:cs="Arial"/>
@@ -6053,7 +5259,6 @@
               </w:rPr>
               <w:t>Xtext</w:t>
             </w:r>
-            <w:proofErr w:type="spellEnd"/>
           </w:p>
         </w:tc>
       </w:tr>
@@ -6068,11 +5273,9 @@
       <w:r>
         <w:t xml:space="preserve">4.  </w:t>
       </w:r>
-      <w:proofErr w:type="spellStart"/>
       <w:r>
         <w:t>Arazoak</w:t>
       </w:r>
-      <w:proofErr w:type="spellEnd"/>
     </w:p>
     <w:p>
       <w:pPr>
@@ -6130,7 +5333,6 @@
                 <w:lang w:eastAsia="ja-JP"/>
               </w:rPr>
             </w:pPr>
-            <w:proofErr w:type="spellStart"/>
             <w:r>
               <w:rPr>
                 <w:rFonts w:ascii="Arial" w:hAnsi="Arial" w:cs="Arial"/>
@@ -6141,7 +5343,6 @@
               </w:rPr>
               <w:t>Arazoa</w:t>
             </w:r>
-            <w:proofErr w:type="spellEnd"/>
           </w:p>
         </w:tc>
         <w:tc>
@@ -6167,7 +5368,6 @@
                 <w:lang w:eastAsia="ja-JP"/>
               </w:rPr>
             </w:pPr>
-            <w:proofErr w:type="spellStart"/>
             <w:r>
               <w:rPr>
                 <w:rFonts w:ascii="Arial" w:hAnsi="Arial" w:cs="Arial"/>
@@ -6178,7 +5378,6 @@
               </w:rPr>
               <w:t>Egoera</w:t>
             </w:r>
-            <w:proofErr w:type="spellEnd"/>
           </w:p>
         </w:tc>
         <w:tc>
@@ -6204,7 +5403,6 @@
                 <w:lang w:eastAsia="ja-JP"/>
               </w:rPr>
             </w:pPr>
-            <w:proofErr w:type="spellStart"/>
             <w:r>
               <w:rPr>
                 <w:rFonts w:ascii="Arial" w:hAnsi="Arial" w:cs="Arial"/>
@@ -6215,7 +5413,6 @@
               </w:rPr>
               <w:t>Oharrak</w:t>
             </w:r>
-            <w:proofErr w:type="spellEnd"/>
           </w:p>
         </w:tc>
       </w:tr>
@@ -6235,19 +5432,9 @@
               <w:pStyle w:val="Textoindependiente"/>
               <w:ind w:left="0"/>
             </w:pPr>
-            <w:proofErr w:type="spellStart"/>
-            <w:r>
-              <w:t>Ordenagailuarekin</w:t>
-            </w:r>
-            <w:proofErr w:type="spellEnd"/>
-            <w:r>
-              <w:t xml:space="preserve"> </w:t>
-            </w:r>
-            <w:proofErr w:type="spellStart"/>
-            <w:r>
-              <w:t>arazoak</w:t>
-            </w:r>
-            <w:proofErr w:type="spellEnd"/>
+            <w:r>
+              <w:t>Ordenagailuarekin arazoak</w:t>
+            </w:r>
           </w:p>
         </w:tc>
         <w:tc>
@@ -6265,11 +5452,9 @@
               <w:pStyle w:val="Textoindependiente"/>
               <w:ind w:left="0"/>
             </w:pPr>
-            <w:proofErr w:type="spellStart"/>
             <w:r>
               <w:t>Itxita</w:t>
             </w:r>
-            <w:proofErr w:type="spellEnd"/>
           </w:p>
         </w:tc>
         <w:tc>
@@ -6290,589 +5475,53 @@
                 <w:lang w:val="es-ES"/>
               </w:rPr>
             </w:pPr>
-            <w:proofErr w:type="spellStart"/>
             <w:r>
               <w:rPr>
                 <w:lang w:val="es-ES"/>
               </w:rPr>
-              <w:t>Urtarrilaren</w:t>
-            </w:r>
-            <w:proofErr w:type="spellEnd"/>
+              <w:t>Urtarrilaren bukaera aldera ordenagailuarekin arazo</w:t>
+            </w:r>
             <w:r>
               <w:rPr>
                 <w:lang w:val="es-ES"/>
               </w:rPr>
-              <w:t xml:space="preserve"> </w:t>
-            </w:r>
-            <w:proofErr w:type="spellStart"/>
+              <w:t xml:space="preserve">ak izan nituen. </w:t>
+            </w:r>
             <w:r>
               <w:rPr>
                 <w:lang w:val="es-ES"/>
               </w:rPr>
-              <w:t>bukaera</w:t>
-            </w:r>
-            <w:proofErr w:type="spellEnd"/>
+              <w:t xml:space="preserve">Pantaila urdinean geratu zitzaidan. Konpontzen saiatu nintzen baina azkenean Windows berrinstalatu behar izan nuen. </w:t>
+            </w:r>
             <w:r>
               <w:rPr>
                 <w:lang w:val="es-ES"/>
               </w:rPr>
-              <w:t xml:space="preserve"> </w:t>
-            </w:r>
-            <w:proofErr w:type="spellStart"/>
+              <w:t xml:space="preserve">Informaziorik ez nuen galdu </w:t>
+            </w:r>
             <w:r>
               <w:rPr>
                 <w:lang w:val="es-ES"/>
               </w:rPr>
-              <w:t>aldera</w:t>
-            </w:r>
-            <w:proofErr w:type="spellEnd"/>
+              <w:t xml:space="preserve">GitHub-en nuelako guztia eta segurtasun kopiak nituelako. Hala ere, sistema eta aplikazioak berristalatzen denbora dexente pasatu nuen. </w:t>
+            </w:r>
             <w:r>
               <w:rPr>
                 <w:lang w:val="es-ES"/>
               </w:rPr>
-              <w:t xml:space="preserve"> </w:t>
-            </w:r>
-            <w:proofErr w:type="spellStart"/>
+              <w:t xml:space="preserve">Horren </w:t>
+            </w:r>
             <w:r>
               <w:rPr>
                 <w:lang w:val="es-ES"/>
               </w:rPr>
-              <w:t>ordenagailuarekin</w:t>
-            </w:r>
-            <w:proofErr w:type="spellEnd"/>
+              <w:t xml:space="preserve">guztiaren </w:t>
+            </w:r>
             <w:r>
               <w:rPr>
                 <w:lang w:val="es-ES"/>
               </w:rPr>
-              <w:t xml:space="preserve"> </w:t>
-            </w:r>
-            <w:proofErr w:type="spellStart"/>
-            <w:r>
-              <w:rPr>
-                <w:lang w:val="es-ES"/>
-              </w:rPr>
-              <w:t>arazo</w:t>
-            </w:r>
-            <w:r>
-              <w:rPr>
-                <w:lang w:val="es-ES"/>
-              </w:rPr>
-              <w:t>ak</w:t>
-            </w:r>
-            <w:proofErr w:type="spellEnd"/>
-            <w:r>
-              <w:rPr>
-                <w:lang w:val="es-ES"/>
-              </w:rPr>
-              <w:t xml:space="preserve"> izan </w:t>
-            </w:r>
-            <w:proofErr w:type="spellStart"/>
-            <w:r>
-              <w:rPr>
-                <w:lang w:val="es-ES"/>
-              </w:rPr>
-              <w:t>nituen</w:t>
-            </w:r>
-            <w:proofErr w:type="spellEnd"/>
-            <w:r>
-              <w:rPr>
-                <w:lang w:val="es-ES"/>
-              </w:rPr>
-              <w:t xml:space="preserve">. </w:t>
-            </w:r>
-            <w:proofErr w:type="spellStart"/>
-            <w:r>
-              <w:rPr>
-                <w:lang w:val="en-GB"/>
-              </w:rPr>
-              <w:t>Pantaila</w:t>
-            </w:r>
-            <w:proofErr w:type="spellEnd"/>
-            <w:r>
-              <w:rPr>
-                <w:lang w:val="en-GB"/>
-              </w:rPr>
-              <w:t xml:space="preserve"> </w:t>
-            </w:r>
-            <w:proofErr w:type="spellStart"/>
-            <w:r>
-              <w:rPr>
-                <w:lang w:val="en-GB"/>
-              </w:rPr>
-              <w:t>urdinean</w:t>
-            </w:r>
-            <w:proofErr w:type="spellEnd"/>
-            <w:r>
-              <w:rPr>
-                <w:lang w:val="en-GB"/>
-              </w:rPr>
-              <w:t xml:space="preserve"> </w:t>
-            </w:r>
-            <w:proofErr w:type="spellStart"/>
-            <w:r>
-              <w:rPr>
-                <w:lang w:val="en-GB"/>
-              </w:rPr>
-              <w:t>geratu</w:t>
-            </w:r>
-            <w:proofErr w:type="spellEnd"/>
-            <w:r>
-              <w:rPr>
-                <w:lang w:val="en-GB"/>
-              </w:rPr>
-              <w:t xml:space="preserve"> </w:t>
-            </w:r>
-            <w:proofErr w:type="spellStart"/>
-            <w:r>
-              <w:rPr>
-                <w:lang w:val="en-GB"/>
-              </w:rPr>
-              <w:t>zitzaidan</w:t>
-            </w:r>
-            <w:proofErr w:type="spellEnd"/>
-            <w:r>
-              <w:rPr>
-                <w:lang w:val="en-GB"/>
-              </w:rPr>
-              <w:t xml:space="preserve">. </w:t>
-            </w:r>
-            <w:proofErr w:type="spellStart"/>
-            <w:r>
-              <w:rPr>
-                <w:lang w:val="en-GB"/>
-              </w:rPr>
-              <w:t>Konpontzen</w:t>
-            </w:r>
-            <w:proofErr w:type="spellEnd"/>
-            <w:r>
-              <w:rPr>
-                <w:lang w:val="en-GB"/>
-              </w:rPr>
-              <w:t xml:space="preserve"> </w:t>
-            </w:r>
-            <w:proofErr w:type="spellStart"/>
-            <w:r>
-              <w:rPr>
-                <w:lang w:val="en-GB"/>
-              </w:rPr>
-              <w:t>saiatu</w:t>
-            </w:r>
-            <w:proofErr w:type="spellEnd"/>
-            <w:r>
-              <w:rPr>
-                <w:lang w:val="en-GB"/>
-              </w:rPr>
-              <w:t xml:space="preserve"> </w:t>
-            </w:r>
-            <w:proofErr w:type="spellStart"/>
-            <w:r>
-              <w:rPr>
-                <w:lang w:val="en-GB"/>
-              </w:rPr>
-              <w:t>nintzen</w:t>
-            </w:r>
-            <w:proofErr w:type="spellEnd"/>
-            <w:r>
-              <w:rPr>
-                <w:lang w:val="en-GB"/>
-              </w:rPr>
-              <w:t xml:space="preserve"> </w:t>
-            </w:r>
-            <w:proofErr w:type="spellStart"/>
-            <w:r>
-              <w:rPr>
-                <w:lang w:val="en-GB"/>
-              </w:rPr>
-              <w:t>baina</w:t>
-            </w:r>
-            <w:proofErr w:type="spellEnd"/>
-            <w:r>
-              <w:rPr>
-                <w:lang w:val="en-GB"/>
-              </w:rPr>
-              <w:t xml:space="preserve"> </w:t>
-            </w:r>
-            <w:proofErr w:type="spellStart"/>
-            <w:r>
-              <w:rPr>
-                <w:lang w:val="en-GB"/>
-              </w:rPr>
-              <w:t>azkenean</w:t>
-            </w:r>
-            <w:proofErr w:type="spellEnd"/>
-            <w:r>
-              <w:rPr>
-                <w:lang w:val="en-GB"/>
-              </w:rPr>
-              <w:t xml:space="preserve"> Wind</w:t>
-            </w:r>
-            <w:r>
-              <w:rPr>
-                <w:lang w:val="en-GB"/>
-              </w:rPr>
-              <w:t xml:space="preserve">ows </w:t>
-            </w:r>
-            <w:proofErr w:type="spellStart"/>
-            <w:r>
-              <w:rPr>
-                <w:lang w:val="en-GB"/>
-              </w:rPr>
-              <w:t>berrinstalatu</w:t>
-            </w:r>
-            <w:proofErr w:type="spellEnd"/>
-            <w:r>
-              <w:rPr>
-                <w:lang w:val="en-GB"/>
-              </w:rPr>
-              <w:t xml:space="preserve"> </w:t>
-            </w:r>
-            <w:proofErr w:type="spellStart"/>
-            <w:r>
-              <w:rPr>
-                <w:lang w:val="en-GB"/>
-              </w:rPr>
-              <w:t>behar</w:t>
-            </w:r>
-            <w:proofErr w:type="spellEnd"/>
-            <w:r>
-              <w:rPr>
-                <w:lang w:val="en-GB"/>
-              </w:rPr>
-              <w:t xml:space="preserve"> </w:t>
-            </w:r>
-            <w:proofErr w:type="spellStart"/>
-            <w:r>
-              <w:rPr>
-                <w:lang w:val="en-GB"/>
-              </w:rPr>
-              <w:t>izan</w:t>
-            </w:r>
-            <w:proofErr w:type="spellEnd"/>
-            <w:r>
-              <w:rPr>
-                <w:lang w:val="en-GB"/>
-              </w:rPr>
-              <w:t xml:space="preserve"> </w:t>
-            </w:r>
-            <w:proofErr w:type="spellStart"/>
-            <w:r>
-              <w:rPr>
-                <w:lang w:val="en-GB"/>
-              </w:rPr>
-              <w:t>nuen</w:t>
-            </w:r>
-            <w:proofErr w:type="spellEnd"/>
-            <w:r>
-              <w:rPr>
-                <w:lang w:val="en-GB"/>
-              </w:rPr>
-              <w:t xml:space="preserve">. </w:t>
-            </w:r>
-            <w:proofErr w:type="spellStart"/>
-            <w:r>
-              <w:rPr>
-                <w:lang w:val="es-ES"/>
-              </w:rPr>
-              <w:t>Informaziorik</w:t>
-            </w:r>
-            <w:proofErr w:type="spellEnd"/>
-            <w:r>
-              <w:rPr>
-                <w:lang w:val="es-ES"/>
-              </w:rPr>
-              <w:t xml:space="preserve"> </w:t>
-            </w:r>
-            <w:proofErr w:type="spellStart"/>
-            <w:r>
-              <w:rPr>
-                <w:lang w:val="es-ES"/>
-              </w:rPr>
-              <w:t>ez</w:t>
-            </w:r>
-            <w:proofErr w:type="spellEnd"/>
-            <w:r>
-              <w:rPr>
-                <w:lang w:val="es-ES"/>
-              </w:rPr>
-              <w:t xml:space="preserve"> </w:t>
-            </w:r>
-            <w:proofErr w:type="spellStart"/>
-            <w:r>
-              <w:rPr>
-                <w:lang w:val="es-ES"/>
-              </w:rPr>
-              <w:t>nuen</w:t>
-            </w:r>
-            <w:proofErr w:type="spellEnd"/>
-            <w:r>
-              <w:rPr>
-                <w:lang w:val="es-ES"/>
-              </w:rPr>
-              <w:t xml:space="preserve"> </w:t>
-            </w:r>
-            <w:proofErr w:type="spellStart"/>
-            <w:r>
-              <w:rPr>
-                <w:lang w:val="es-ES"/>
-              </w:rPr>
-              <w:t>galdu</w:t>
-            </w:r>
-            <w:proofErr w:type="spellEnd"/>
-            <w:r>
-              <w:rPr>
-                <w:lang w:val="es-ES"/>
-              </w:rPr>
-              <w:t xml:space="preserve"> </w:t>
-            </w:r>
-            <w:r>
-              <w:rPr>
-                <w:lang w:val="es-ES"/>
-              </w:rPr>
-              <w:t xml:space="preserve">GitHub-en </w:t>
-            </w:r>
-            <w:proofErr w:type="spellStart"/>
-            <w:r>
-              <w:rPr>
-                <w:lang w:val="es-ES"/>
-              </w:rPr>
-              <w:t>nuelako</w:t>
-            </w:r>
-            <w:proofErr w:type="spellEnd"/>
-            <w:r>
-              <w:rPr>
-                <w:lang w:val="es-ES"/>
-              </w:rPr>
-              <w:t xml:space="preserve"> </w:t>
-            </w:r>
-            <w:proofErr w:type="spellStart"/>
-            <w:r>
-              <w:rPr>
-                <w:lang w:val="es-ES"/>
-              </w:rPr>
-              <w:t>guztia</w:t>
-            </w:r>
-            <w:proofErr w:type="spellEnd"/>
-            <w:r>
-              <w:rPr>
-                <w:lang w:val="es-ES"/>
-              </w:rPr>
-              <w:t xml:space="preserve"> eta </w:t>
-            </w:r>
-            <w:proofErr w:type="spellStart"/>
-            <w:r>
-              <w:rPr>
-                <w:lang w:val="es-ES"/>
-              </w:rPr>
-              <w:t>segurtasun</w:t>
-            </w:r>
-            <w:proofErr w:type="spellEnd"/>
-            <w:r>
-              <w:rPr>
-                <w:lang w:val="es-ES"/>
-              </w:rPr>
-              <w:t xml:space="preserve"> </w:t>
-            </w:r>
-            <w:proofErr w:type="spellStart"/>
-            <w:r>
-              <w:rPr>
-                <w:lang w:val="es-ES"/>
-              </w:rPr>
-              <w:t>kopiak</w:t>
-            </w:r>
-            <w:proofErr w:type="spellEnd"/>
-            <w:r>
-              <w:rPr>
-                <w:lang w:val="es-ES"/>
-              </w:rPr>
-              <w:t xml:space="preserve"> </w:t>
-            </w:r>
-            <w:proofErr w:type="spellStart"/>
-            <w:r>
-              <w:rPr>
-                <w:lang w:val="es-ES"/>
-              </w:rPr>
-              <w:t>nituelako</w:t>
-            </w:r>
-            <w:proofErr w:type="spellEnd"/>
-            <w:r>
-              <w:rPr>
-                <w:lang w:val="es-ES"/>
-              </w:rPr>
-              <w:t xml:space="preserve">. Hala ere, sistema eta </w:t>
-            </w:r>
-            <w:proofErr w:type="spellStart"/>
-            <w:r>
-              <w:rPr>
-                <w:lang w:val="es-ES"/>
-              </w:rPr>
-              <w:t>aplikazioak</w:t>
-            </w:r>
-            <w:proofErr w:type="spellEnd"/>
-            <w:r>
-              <w:rPr>
-                <w:lang w:val="es-ES"/>
-              </w:rPr>
-              <w:t xml:space="preserve"> </w:t>
-            </w:r>
-            <w:proofErr w:type="spellStart"/>
-            <w:r>
-              <w:rPr>
-                <w:lang w:val="es-ES"/>
-              </w:rPr>
-              <w:t>berristalatzen</w:t>
-            </w:r>
-            <w:proofErr w:type="spellEnd"/>
-            <w:r>
-              <w:rPr>
-                <w:lang w:val="es-ES"/>
-              </w:rPr>
-              <w:t xml:space="preserve"> </w:t>
-            </w:r>
-            <w:proofErr w:type="spellStart"/>
-            <w:r>
-              <w:rPr>
-                <w:lang w:val="es-ES"/>
-              </w:rPr>
-              <w:t>denbora</w:t>
-            </w:r>
-            <w:proofErr w:type="spellEnd"/>
-            <w:r>
-              <w:rPr>
-                <w:lang w:val="es-ES"/>
-              </w:rPr>
-              <w:t xml:space="preserve"> </w:t>
-            </w:r>
-            <w:proofErr w:type="spellStart"/>
-            <w:r>
-              <w:rPr>
-                <w:lang w:val="es-ES"/>
-              </w:rPr>
-              <w:t>dexente</w:t>
-            </w:r>
-            <w:proofErr w:type="spellEnd"/>
-            <w:r>
-              <w:rPr>
-                <w:lang w:val="es-ES"/>
-              </w:rPr>
-              <w:t xml:space="preserve"> </w:t>
-            </w:r>
-            <w:proofErr w:type="spellStart"/>
-            <w:r>
-              <w:rPr>
-                <w:lang w:val="es-ES"/>
-              </w:rPr>
-              <w:t>pasatu</w:t>
-            </w:r>
-            <w:proofErr w:type="spellEnd"/>
-            <w:r>
-              <w:rPr>
-                <w:lang w:val="es-ES"/>
-              </w:rPr>
-              <w:t xml:space="preserve"> </w:t>
-            </w:r>
-            <w:proofErr w:type="spellStart"/>
-            <w:r>
-              <w:rPr>
-                <w:lang w:val="es-ES"/>
-              </w:rPr>
-              <w:t>nuen</w:t>
-            </w:r>
-            <w:proofErr w:type="spellEnd"/>
-            <w:r>
-              <w:rPr>
-                <w:lang w:val="es-ES"/>
-              </w:rPr>
-              <w:t xml:space="preserve">. </w:t>
-            </w:r>
-            <w:r>
-              <w:rPr>
-                <w:lang w:val="es-ES"/>
-              </w:rPr>
-              <w:t xml:space="preserve">Horren </w:t>
-            </w:r>
-            <w:proofErr w:type="spellStart"/>
-            <w:r>
-              <w:rPr>
-                <w:lang w:val="es-ES"/>
-              </w:rPr>
-              <w:t>guztiaren</w:t>
-            </w:r>
-            <w:proofErr w:type="spellEnd"/>
-            <w:r>
-              <w:rPr>
-                <w:lang w:val="es-ES"/>
-              </w:rPr>
-              <w:t xml:space="preserve"> </w:t>
-            </w:r>
-            <w:proofErr w:type="spellStart"/>
-            <w:r>
-              <w:rPr>
-                <w:lang w:val="es-ES"/>
-              </w:rPr>
-              <w:t>ondorioz</w:t>
-            </w:r>
-            <w:proofErr w:type="spellEnd"/>
-            <w:r>
-              <w:rPr>
-                <w:lang w:val="es-ES"/>
-              </w:rPr>
-              <w:t xml:space="preserve"> </w:t>
-            </w:r>
-            <w:proofErr w:type="spellStart"/>
-            <w:r>
-              <w:rPr>
-                <w:lang w:val="es-ES"/>
-              </w:rPr>
-              <w:t>astebete</w:t>
-            </w:r>
-            <w:proofErr w:type="spellEnd"/>
-            <w:r>
-              <w:rPr>
-                <w:lang w:val="es-ES"/>
-              </w:rPr>
-              <w:t xml:space="preserve"> </w:t>
-            </w:r>
-            <w:proofErr w:type="spellStart"/>
-            <w:r>
-              <w:rPr>
-                <w:lang w:val="es-ES"/>
-              </w:rPr>
-              <w:t>inguru</w:t>
-            </w:r>
-            <w:proofErr w:type="spellEnd"/>
-            <w:r>
-              <w:rPr>
-                <w:lang w:val="es-ES"/>
-              </w:rPr>
-              <w:t xml:space="preserve"> </w:t>
-            </w:r>
-            <w:proofErr w:type="spellStart"/>
-            <w:r>
-              <w:rPr>
-                <w:lang w:val="es-ES"/>
-              </w:rPr>
-              <w:t>galdu</w:t>
-            </w:r>
-            <w:proofErr w:type="spellEnd"/>
-            <w:r>
-              <w:rPr>
-                <w:lang w:val="es-ES"/>
-              </w:rPr>
-              <w:t xml:space="preserve"> </w:t>
-            </w:r>
-            <w:proofErr w:type="spellStart"/>
-            <w:r>
-              <w:rPr>
-                <w:lang w:val="es-ES"/>
-              </w:rPr>
-              <w:t>nuen</w:t>
-            </w:r>
-            <w:proofErr w:type="spellEnd"/>
-            <w:r>
-              <w:rPr>
-                <w:lang w:val="es-ES"/>
-              </w:rPr>
-              <w:t>.</w:t>
+              <w:t>ondorioz astebete inguru galdu nuen.</w:t>
             </w:r>
           </w:p>
         </w:tc>
@@ -6893,19 +5542,9 @@
               <w:pStyle w:val="Textoindependiente"/>
               <w:ind w:left="0"/>
             </w:pPr>
-            <w:proofErr w:type="spellStart"/>
-            <w:r>
-              <w:t>Xtext-ekin</w:t>
-            </w:r>
-            <w:proofErr w:type="spellEnd"/>
-            <w:r>
-              <w:t xml:space="preserve"> </w:t>
-            </w:r>
-            <w:proofErr w:type="spellStart"/>
-            <w:r>
-              <w:t>arazoak</w:t>
-            </w:r>
-            <w:proofErr w:type="spellEnd"/>
+            <w:r>
+              <w:t>Xtext-ekin arazoak</w:t>
+            </w:r>
           </w:p>
         </w:tc>
         <w:tc>
@@ -6923,11 +5562,9 @@
               <w:pStyle w:val="Textoindependiente"/>
               <w:ind w:left="0"/>
             </w:pPr>
-            <w:proofErr w:type="spellStart"/>
             <w:r>
               <w:t>Irekita</w:t>
             </w:r>
-            <w:proofErr w:type="spellEnd"/>
           </w:p>
         </w:tc>
         <w:tc>
@@ -6948,625 +5585,14 @@
                 <w:lang w:val="es-ES"/>
               </w:rPr>
             </w:pPr>
-            <w:proofErr w:type="spellStart"/>
             <w:r>
               <w:rPr>
                 <w:lang w:val="es-ES"/>
               </w:rPr>
-              <w:t>Arazo</w:t>
-            </w:r>
-            <w:proofErr w:type="spellEnd"/>
-            <w:r>
-              <w:rPr>
-                <w:lang w:val="es-ES"/>
-              </w:rPr>
-              <w:t xml:space="preserve"> pila </w:t>
-            </w:r>
-            <w:proofErr w:type="spellStart"/>
-            <w:r>
-              <w:rPr>
-                <w:lang w:val="es-ES"/>
-              </w:rPr>
-              <w:t>bat</w:t>
-            </w:r>
-            <w:proofErr w:type="spellEnd"/>
-            <w:r>
-              <w:rPr>
-                <w:lang w:val="es-ES"/>
-              </w:rPr>
-              <w:t xml:space="preserve"> </w:t>
-            </w:r>
-            <w:proofErr w:type="spellStart"/>
-            <w:r>
-              <w:rPr>
-                <w:lang w:val="es-ES"/>
-              </w:rPr>
-              <w:t>ari</w:t>
-            </w:r>
-            <w:proofErr w:type="spellEnd"/>
-            <w:r>
-              <w:rPr>
-                <w:lang w:val="es-ES"/>
-              </w:rPr>
-              <w:t xml:space="preserve"> </w:t>
-            </w:r>
-            <w:proofErr w:type="spellStart"/>
-            <w:r>
-              <w:rPr>
-                <w:lang w:val="es-ES"/>
-              </w:rPr>
-              <w:t>naiz</w:t>
-            </w:r>
-            <w:proofErr w:type="spellEnd"/>
-            <w:r>
-              <w:rPr>
-                <w:lang w:val="es-ES"/>
-              </w:rPr>
-              <w:t xml:space="preserve"> </w:t>
-            </w:r>
-            <w:proofErr w:type="spellStart"/>
-            <w:r>
-              <w:rPr>
-                <w:lang w:val="es-ES"/>
-              </w:rPr>
-              <w:t>edukitzen</w:t>
-            </w:r>
-            <w:proofErr w:type="spellEnd"/>
-            <w:r>
-              <w:rPr>
-                <w:lang w:val="es-ES"/>
-              </w:rPr>
-              <w:t xml:space="preserve"> </w:t>
-            </w:r>
-            <w:proofErr w:type="spellStart"/>
-            <w:r>
-              <w:rPr>
-                <w:lang w:val="es-ES"/>
-              </w:rPr>
-              <w:t>xtext-kin</w:t>
-            </w:r>
-            <w:proofErr w:type="spellEnd"/>
-            <w:r>
-              <w:rPr>
-                <w:lang w:val="es-ES"/>
-              </w:rPr>
-              <w:t xml:space="preserve"> eta </w:t>
-            </w:r>
-            <w:proofErr w:type="spellStart"/>
-            <w:r>
-              <w:rPr>
-                <w:lang w:val="es-ES"/>
-              </w:rPr>
-              <w:t>horrek</w:t>
-            </w:r>
-            <w:proofErr w:type="spellEnd"/>
-            <w:r>
-              <w:rPr>
-                <w:lang w:val="es-ES"/>
-              </w:rPr>
-              <w:t xml:space="preserve"> </w:t>
-            </w:r>
-            <w:proofErr w:type="spellStart"/>
-            <w:r>
-              <w:rPr>
-                <w:lang w:val="es-ES"/>
-              </w:rPr>
-              <w:t>denbora</w:t>
-            </w:r>
-            <w:proofErr w:type="spellEnd"/>
-            <w:r>
-              <w:rPr>
-                <w:lang w:val="es-ES"/>
-              </w:rPr>
-              <w:t xml:space="preserve"> </w:t>
-            </w:r>
-            <w:proofErr w:type="spellStart"/>
-            <w:r>
-              <w:rPr>
-                <w:lang w:val="es-ES"/>
-              </w:rPr>
-              <w:t>asko</w:t>
-            </w:r>
-            <w:proofErr w:type="spellEnd"/>
-            <w:r>
-              <w:rPr>
-                <w:lang w:val="es-ES"/>
-              </w:rPr>
-              <w:t xml:space="preserve"> </w:t>
-            </w:r>
-            <w:proofErr w:type="spellStart"/>
-            <w:r>
-              <w:rPr>
-                <w:lang w:val="es-ES"/>
-              </w:rPr>
-              <w:t>galtzea</w:t>
-            </w:r>
-            <w:proofErr w:type="spellEnd"/>
-            <w:r>
-              <w:rPr>
-                <w:lang w:val="es-ES"/>
-              </w:rPr>
-              <w:t xml:space="preserve"> </w:t>
-            </w:r>
-            <w:proofErr w:type="spellStart"/>
-            <w:r>
-              <w:rPr>
-                <w:lang w:val="es-ES"/>
-              </w:rPr>
-              <w:t>eragin</w:t>
-            </w:r>
-            <w:proofErr w:type="spellEnd"/>
-            <w:r>
-              <w:rPr>
-                <w:lang w:val="es-ES"/>
-              </w:rPr>
-              <w:t xml:space="preserve"> du. </w:t>
-            </w:r>
-            <w:proofErr w:type="spellStart"/>
-            <w:r>
-              <w:rPr>
-                <w:lang w:val="es-ES"/>
-              </w:rPr>
-              <w:t>Bat</w:t>
-            </w:r>
-            <w:proofErr w:type="spellEnd"/>
-            <w:r>
-              <w:rPr>
-                <w:lang w:val="es-ES"/>
-              </w:rPr>
-              <w:t xml:space="preserve">-batean </w:t>
-            </w:r>
-            <w:proofErr w:type="spellStart"/>
-            <w:r>
-              <w:rPr>
-                <w:lang w:val="es-ES"/>
-              </w:rPr>
-              <w:t>erroreak</w:t>
-            </w:r>
-            <w:proofErr w:type="spellEnd"/>
-            <w:r>
-              <w:rPr>
-                <w:lang w:val="es-ES"/>
-              </w:rPr>
-              <w:t xml:space="preserve"> </w:t>
-            </w:r>
-            <w:proofErr w:type="spellStart"/>
-            <w:r>
-              <w:rPr>
-                <w:lang w:val="es-ES"/>
-              </w:rPr>
-              <w:t>agertzen</w:t>
-            </w:r>
-            <w:proofErr w:type="spellEnd"/>
-            <w:r>
-              <w:rPr>
-                <w:lang w:val="es-ES"/>
-              </w:rPr>
-              <w:t xml:space="preserve"> </w:t>
-            </w:r>
-            <w:proofErr w:type="spellStart"/>
-            <w:r>
-              <w:rPr>
-                <w:lang w:val="es-ES"/>
-              </w:rPr>
-              <w:t>dira</w:t>
-            </w:r>
-            <w:proofErr w:type="spellEnd"/>
-            <w:r>
-              <w:rPr>
-                <w:lang w:val="es-ES"/>
-              </w:rPr>
-              <w:t xml:space="preserve"> eta oso </w:t>
-            </w:r>
-            <w:proofErr w:type="spellStart"/>
-            <w:r>
-              <w:rPr>
-                <w:lang w:val="es-ES"/>
-              </w:rPr>
-              <w:t>zaila</w:t>
-            </w:r>
-            <w:proofErr w:type="spellEnd"/>
-            <w:r>
-              <w:rPr>
-                <w:lang w:val="es-ES"/>
-              </w:rPr>
-              <w:t xml:space="preserve"> da </w:t>
-            </w:r>
-            <w:proofErr w:type="spellStart"/>
-            <w:r>
-              <w:rPr>
-                <w:lang w:val="es-ES"/>
-              </w:rPr>
-              <w:t>konpontzea</w:t>
-            </w:r>
-            <w:proofErr w:type="spellEnd"/>
-            <w:r>
-              <w:rPr>
-                <w:lang w:val="es-ES"/>
-              </w:rPr>
-              <w:t xml:space="preserve">. </w:t>
-            </w:r>
-            <w:proofErr w:type="spellStart"/>
-            <w:r>
-              <w:rPr>
-                <w:lang w:val="es-ES"/>
-              </w:rPr>
-              <w:t>Batzuetan</w:t>
-            </w:r>
-            <w:proofErr w:type="spellEnd"/>
-            <w:r>
-              <w:rPr>
-                <w:lang w:val="es-ES"/>
-              </w:rPr>
-              <w:t xml:space="preserve"> </w:t>
-            </w:r>
-            <w:proofErr w:type="spellStart"/>
-            <w:r>
-              <w:rPr>
-                <w:lang w:val="es-ES"/>
-              </w:rPr>
-              <w:t>kodea</w:t>
-            </w:r>
-            <w:proofErr w:type="spellEnd"/>
-            <w:r>
-              <w:rPr>
-                <w:lang w:val="es-ES"/>
-              </w:rPr>
-              <w:t xml:space="preserve"> </w:t>
-            </w:r>
-            <w:proofErr w:type="spellStart"/>
-            <w:r>
-              <w:rPr>
-                <w:lang w:val="es-ES"/>
-              </w:rPr>
-              <w:t>berriz</w:t>
-            </w:r>
-            <w:proofErr w:type="spellEnd"/>
-            <w:r>
-              <w:rPr>
-                <w:lang w:val="es-ES"/>
-              </w:rPr>
-              <w:t xml:space="preserve"> </w:t>
-            </w:r>
-            <w:proofErr w:type="spellStart"/>
-            <w:r>
-              <w:rPr>
-                <w:lang w:val="es-ES"/>
-              </w:rPr>
-              <w:t>sortzea</w:t>
-            </w:r>
-            <w:proofErr w:type="spellEnd"/>
-            <w:r>
-              <w:rPr>
-                <w:lang w:val="es-ES"/>
-              </w:rPr>
-              <w:t xml:space="preserve"> </w:t>
-            </w:r>
-            <w:proofErr w:type="spellStart"/>
-            <w:r>
-              <w:rPr>
-                <w:lang w:val="es-ES"/>
-              </w:rPr>
-              <w:t>nahikoa</w:t>
-            </w:r>
-            <w:proofErr w:type="spellEnd"/>
-            <w:r>
-              <w:rPr>
-                <w:lang w:val="es-ES"/>
-              </w:rPr>
-              <w:t xml:space="preserve"> da. </w:t>
-            </w:r>
-            <w:proofErr w:type="spellStart"/>
-            <w:r>
-              <w:rPr>
-                <w:lang w:val="es-ES"/>
-              </w:rPr>
-              <w:t>Bestetan</w:t>
-            </w:r>
-            <w:proofErr w:type="spellEnd"/>
-            <w:r>
-              <w:rPr>
-                <w:lang w:val="es-ES"/>
-              </w:rPr>
-              <w:t xml:space="preserve"> </w:t>
-            </w:r>
-            <w:proofErr w:type="spellStart"/>
-            <w:r>
-              <w:rPr>
-                <w:lang w:val="es-ES"/>
-              </w:rPr>
-              <w:t>sortutako</w:t>
-            </w:r>
-            <w:proofErr w:type="spellEnd"/>
-            <w:r>
-              <w:rPr>
-                <w:lang w:val="es-ES"/>
-              </w:rPr>
-              <w:t xml:space="preserve"> </w:t>
-            </w:r>
-            <w:proofErr w:type="spellStart"/>
-            <w:r>
-              <w:rPr>
-                <w:lang w:val="es-ES"/>
-              </w:rPr>
-              <w:t>kodea</w:t>
-            </w:r>
-            <w:proofErr w:type="spellEnd"/>
-            <w:r>
-              <w:rPr>
-                <w:lang w:val="es-ES"/>
-              </w:rPr>
-              <w:t xml:space="preserve"> </w:t>
-            </w:r>
-            <w:proofErr w:type="spellStart"/>
-            <w:r>
-              <w:rPr>
-                <w:lang w:val="es-ES"/>
-              </w:rPr>
-              <w:t>ezabatu</w:t>
-            </w:r>
-            <w:proofErr w:type="spellEnd"/>
-            <w:r>
-              <w:rPr>
-                <w:lang w:val="es-ES"/>
-              </w:rPr>
-              <w:t xml:space="preserve"> eta </w:t>
-            </w:r>
-            <w:proofErr w:type="spellStart"/>
-            <w:r>
-              <w:rPr>
-                <w:lang w:val="es-ES"/>
-              </w:rPr>
-              <w:t>berriz</w:t>
-            </w:r>
-            <w:proofErr w:type="spellEnd"/>
-            <w:r>
-              <w:rPr>
-                <w:lang w:val="es-ES"/>
-              </w:rPr>
-              <w:t xml:space="preserve"> </w:t>
-            </w:r>
-            <w:proofErr w:type="spellStart"/>
-            <w:r>
-              <w:rPr>
-                <w:lang w:val="es-ES"/>
-              </w:rPr>
-              <w:t>sortu</w:t>
-            </w:r>
-            <w:proofErr w:type="spellEnd"/>
-            <w:r>
-              <w:rPr>
-                <w:lang w:val="es-ES"/>
-              </w:rPr>
-              <w:t xml:space="preserve"> </w:t>
-            </w:r>
-            <w:proofErr w:type="spellStart"/>
-            <w:r>
-              <w:rPr>
-                <w:lang w:val="es-ES"/>
-              </w:rPr>
-              <w:t>behar</w:t>
-            </w:r>
-            <w:proofErr w:type="spellEnd"/>
-            <w:r>
-              <w:rPr>
-                <w:lang w:val="es-ES"/>
-              </w:rPr>
-              <w:t xml:space="preserve"> da. </w:t>
-            </w:r>
-            <w:proofErr w:type="spellStart"/>
-            <w:r>
-              <w:rPr>
-                <w:lang w:val="es-ES"/>
-              </w:rPr>
-              <w:t>Horrek</w:t>
-            </w:r>
-            <w:proofErr w:type="spellEnd"/>
-            <w:r>
-              <w:rPr>
-                <w:lang w:val="es-ES"/>
-              </w:rPr>
-              <w:t xml:space="preserve"> </w:t>
-            </w:r>
-            <w:proofErr w:type="spellStart"/>
-            <w:r>
-              <w:rPr>
-                <w:lang w:val="es-ES"/>
-              </w:rPr>
-              <w:t>funtzionatzen</w:t>
-            </w:r>
-            <w:proofErr w:type="spellEnd"/>
-            <w:r>
-              <w:rPr>
-                <w:lang w:val="es-ES"/>
-              </w:rPr>
-              <w:t xml:space="preserve"> </w:t>
-            </w:r>
-            <w:proofErr w:type="spellStart"/>
-            <w:r>
-              <w:rPr>
-                <w:lang w:val="es-ES"/>
-              </w:rPr>
-              <w:t>ez</w:t>
-            </w:r>
-            <w:proofErr w:type="spellEnd"/>
-            <w:r>
-              <w:rPr>
-                <w:lang w:val="es-ES"/>
-              </w:rPr>
-              <w:t xml:space="preserve"> </w:t>
-            </w:r>
-            <w:proofErr w:type="spellStart"/>
-            <w:r>
-              <w:rPr>
-                <w:lang w:val="es-ES"/>
-              </w:rPr>
-              <w:t>badu</w:t>
-            </w:r>
-            <w:proofErr w:type="spellEnd"/>
-            <w:r>
-              <w:rPr>
-                <w:lang w:val="es-ES"/>
-              </w:rPr>
-              <w:t xml:space="preserve">, </w:t>
-            </w:r>
-            <w:proofErr w:type="spellStart"/>
-            <w:r>
-              <w:rPr>
-                <w:lang w:val="es-ES"/>
-              </w:rPr>
-              <w:t>metadata</w:t>
-            </w:r>
-            <w:proofErr w:type="spellEnd"/>
-            <w:r>
-              <w:rPr>
-                <w:lang w:val="es-ES"/>
-              </w:rPr>
-              <w:t xml:space="preserve"> </w:t>
-            </w:r>
-            <w:proofErr w:type="spellStart"/>
-            <w:r>
-              <w:rPr>
-                <w:lang w:val="es-ES"/>
-              </w:rPr>
-              <w:t>ezabatu</w:t>
-            </w:r>
-            <w:proofErr w:type="spellEnd"/>
-            <w:r>
-              <w:rPr>
-                <w:lang w:val="es-ES"/>
-              </w:rPr>
-              <w:t xml:space="preserve"> eta </w:t>
-            </w:r>
-            <w:proofErr w:type="spellStart"/>
-            <w:r>
-              <w:rPr>
-                <w:lang w:val="es-ES"/>
-              </w:rPr>
-              <w:t>proiektuak</w:t>
-            </w:r>
-            <w:proofErr w:type="spellEnd"/>
-            <w:r>
-              <w:rPr>
-                <w:lang w:val="es-ES"/>
-              </w:rPr>
-              <w:t xml:space="preserve"> </w:t>
-            </w:r>
-            <w:proofErr w:type="spellStart"/>
-            <w:r>
-              <w:rPr>
-                <w:lang w:val="es-ES"/>
-              </w:rPr>
-              <w:t>berriz</w:t>
-            </w:r>
-            <w:proofErr w:type="spellEnd"/>
-            <w:r>
-              <w:rPr>
-                <w:lang w:val="es-ES"/>
-              </w:rPr>
-              <w:t xml:space="preserve"> </w:t>
-            </w:r>
-            <w:proofErr w:type="spellStart"/>
-            <w:r>
-              <w:rPr>
-                <w:lang w:val="es-ES"/>
-              </w:rPr>
-              <w:t>inportatu</w:t>
-            </w:r>
-            <w:proofErr w:type="spellEnd"/>
-            <w:r>
-              <w:rPr>
-                <w:lang w:val="es-ES"/>
-              </w:rPr>
-              <w:t xml:space="preserve">. </w:t>
-            </w:r>
-            <w:proofErr w:type="spellStart"/>
-            <w:r>
-              <w:t>Kodea</w:t>
-            </w:r>
-            <w:proofErr w:type="spellEnd"/>
-            <w:r>
-              <w:t xml:space="preserve"> </w:t>
-            </w:r>
-            <w:proofErr w:type="spellStart"/>
-            <w:r>
-              <w:t>sortzen</w:t>
-            </w:r>
-            <w:proofErr w:type="spellEnd"/>
-            <w:r>
-              <w:t xml:space="preserve"> </w:t>
-            </w:r>
-            <w:proofErr w:type="spellStart"/>
-            <w:r>
-              <w:t>denbora</w:t>
-            </w:r>
-            <w:proofErr w:type="spellEnd"/>
-            <w:r>
-              <w:t xml:space="preserve"> </w:t>
-            </w:r>
-            <w:proofErr w:type="spellStart"/>
-            <w:r>
-              <w:t>asko</w:t>
-            </w:r>
-            <w:proofErr w:type="spellEnd"/>
-            <w:r>
-              <w:t xml:space="preserve"> </w:t>
-            </w:r>
-            <w:proofErr w:type="spellStart"/>
-            <w:r>
-              <w:t>behar</w:t>
-            </w:r>
-            <w:proofErr w:type="spellEnd"/>
-            <w:r>
-              <w:t xml:space="preserve"> </w:t>
-            </w:r>
-            <w:proofErr w:type="spellStart"/>
-            <w:r>
-              <w:t>duenez</w:t>
-            </w:r>
-            <w:proofErr w:type="spellEnd"/>
-            <w:r>
-              <w:t xml:space="preserve">, </w:t>
-            </w:r>
-            <w:proofErr w:type="spellStart"/>
-            <w:r>
-              <w:t>prozesu</w:t>
-            </w:r>
-            <w:proofErr w:type="spellEnd"/>
-            <w:r>
-              <w:t xml:space="preserve"> </w:t>
-            </w:r>
-            <w:proofErr w:type="spellStart"/>
-            <w:r>
-              <w:t>hau</w:t>
-            </w:r>
-            <w:proofErr w:type="spellEnd"/>
-            <w:r>
-              <w:t xml:space="preserve"> </w:t>
-            </w:r>
-            <w:proofErr w:type="spellStart"/>
-            <w:r>
-              <w:t>asko</w:t>
-            </w:r>
-            <w:proofErr w:type="spellEnd"/>
-            <w:r>
-              <w:t xml:space="preserve"> </w:t>
-            </w:r>
-            <w:proofErr w:type="spellStart"/>
-            <w:r>
-              <w:t>luza</w:t>
-            </w:r>
-            <w:proofErr w:type="spellEnd"/>
-            <w:r>
-              <w:t xml:space="preserve"> </w:t>
-            </w:r>
-            <w:proofErr w:type="spellStart"/>
-            <w:r>
-              <w:t>daiteke</w:t>
-            </w:r>
-            <w:proofErr w:type="spellEnd"/>
-            <w:r>
-              <w:t>.</w:t>
+              <w:t xml:space="preserve">Arazo pila bat ari naiz edukitzen xtext-kin eta horrek denbora asko galtzea eragin du. Bat-batean erroreak agertzen dira eta oso zaila da konpontzea. Batzuetan kodea berriz sortzea nahikoa da. Bestetan sortutako kodea ezabatu eta berriz sortu behar da. Horrek funtzionatzen ez badu, metadata ezabatu eta proiektuak berriz inportatu. </w:t>
+            </w:r>
+            <w:r>
+              <w:t>Kodea sortzen denbora asko behar duenez, prozesu hau asko luza daiteke.</w:t>
             </w:r>
           </w:p>
         </w:tc>
@@ -7587,28 +5613,10 @@
               <w:pStyle w:val="Textoindependiente"/>
               <w:ind w:left="0"/>
             </w:pPr>
-            <w:proofErr w:type="spellStart"/>
             <w:r>
               <w:lastRenderedPageBreak/>
-              <w:t>OpenUp</w:t>
-            </w:r>
-            <w:proofErr w:type="spellEnd"/>
-            <w:r>
-              <w:t xml:space="preserve"> </w:t>
-            </w:r>
-            <w:proofErr w:type="spellStart"/>
-            <w:r>
-              <w:t>ereduarekin</w:t>
-            </w:r>
-            <w:proofErr w:type="spellEnd"/>
-            <w:r>
-              <w:t xml:space="preserve"> </w:t>
-            </w:r>
-            <w:proofErr w:type="spellStart"/>
-            <w:r>
-              <w:t>arazoak</w:t>
-            </w:r>
-            <w:proofErr w:type="spellEnd"/>
+              <w:t>OpenUp ereduarekin arazoak</w:t>
+            </w:r>
           </w:p>
         </w:tc>
         <w:tc>
@@ -7626,11 +5634,9 @@
               <w:pStyle w:val="Textoindependiente"/>
               <w:ind w:left="0"/>
             </w:pPr>
-            <w:proofErr w:type="spellStart"/>
             <w:r>
               <w:t>Irekita</w:t>
             </w:r>
-            <w:proofErr w:type="spellEnd"/>
           </w:p>
         </w:tc>
         <w:tc>
@@ -7647,415 +5653,78 @@
             <w:pPr>
               <w:pStyle w:val="Textoindependiente"/>
               <w:ind w:left="0"/>
-              <w:rPr>
-                <w:lang w:val="es-ES"/>
-              </w:rPr>
-            </w:pPr>
-            <w:r>
-              <w:rPr>
-                <w:lang w:val="es-ES"/>
-              </w:rPr>
-              <w:t xml:space="preserve">EPF </w:t>
-            </w:r>
-            <w:proofErr w:type="spellStart"/>
-            <w:r>
-              <w:rPr>
-                <w:lang w:val="es-ES"/>
-              </w:rPr>
-              <w:t>Composer-etik</w:t>
-            </w:r>
-            <w:proofErr w:type="spellEnd"/>
-            <w:r>
-              <w:rPr>
-                <w:lang w:val="es-ES"/>
-              </w:rPr>
-              <w:t xml:space="preserve"> </w:t>
-            </w:r>
-            <w:proofErr w:type="spellStart"/>
-            <w:r>
-              <w:rPr>
-                <w:lang w:val="es-ES"/>
-              </w:rPr>
-              <w:t>exportatutako</w:t>
-            </w:r>
-            <w:proofErr w:type="spellEnd"/>
-            <w:r>
-              <w:rPr>
-                <w:lang w:val="es-ES"/>
-              </w:rPr>
-              <w:t xml:space="preserve"> </w:t>
-            </w:r>
-            <w:proofErr w:type="spellStart"/>
-            <w:r>
-              <w:rPr>
-                <w:lang w:val="es-ES"/>
-              </w:rPr>
-              <w:t>ereduak</w:t>
-            </w:r>
-            <w:proofErr w:type="spellEnd"/>
-            <w:r>
-              <w:rPr>
-                <w:lang w:val="es-ES"/>
-              </w:rPr>
-              <w:t xml:space="preserve"> </w:t>
-            </w:r>
-            <w:proofErr w:type="spellStart"/>
-            <w:r>
-              <w:rPr>
-                <w:lang w:val="es-ES"/>
-              </w:rPr>
-              <w:t>ez</w:t>
-            </w:r>
-            <w:proofErr w:type="spellEnd"/>
-            <w:r>
-              <w:rPr>
-                <w:lang w:val="es-ES"/>
-              </w:rPr>
-              <w:t xml:space="preserve"> du </w:t>
-            </w:r>
-            <w:proofErr w:type="spellStart"/>
-            <w:r>
-              <w:rPr>
-                <w:lang w:val="es-ES"/>
-              </w:rPr>
-              <w:t>zuzenean</w:t>
-            </w:r>
-            <w:proofErr w:type="spellEnd"/>
-            <w:r>
-              <w:rPr>
-                <w:lang w:val="es-ES"/>
-              </w:rPr>
-              <w:t xml:space="preserve"> </w:t>
-            </w:r>
-            <w:proofErr w:type="spellStart"/>
-            <w:r>
-              <w:rPr>
-                <w:lang w:val="es-ES"/>
-              </w:rPr>
-              <w:t>balio</w:t>
-            </w:r>
-            <w:proofErr w:type="spellEnd"/>
-            <w:r>
-              <w:rPr>
-                <w:lang w:val="es-ES"/>
-              </w:rPr>
-              <w:t xml:space="preserve"> </w:t>
-            </w:r>
-            <w:proofErr w:type="spellStart"/>
-            <w:r>
-              <w:rPr>
-                <w:lang w:val="es-ES"/>
-              </w:rPr>
-              <w:t>editore</w:t>
-            </w:r>
-            <w:proofErr w:type="spellEnd"/>
-            <w:r>
-              <w:rPr>
-                <w:lang w:val="es-ES"/>
-              </w:rPr>
-              <w:t xml:space="preserve"> </w:t>
-            </w:r>
-            <w:proofErr w:type="spellStart"/>
-            <w:r>
-              <w:rPr>
-                <w:lang w:val="es-ES"/>
-              </w:rPr>
-              <w:t>grafikoarentzako</w:t>
-            </w:r>
-            <w:proofErr w:type="spellEnd"/>
-            <w:r>
-              <w:rPr>
-                <w:lang w:val="es-ES"/>
-              </w:rPr>
-              <w:t xml:space="preserve">. </w:t>
-            </w:r>
-            <w:proofErr w:type="spellStart"/>
-            <w:r>
-              <w:rPr>
-                <w:lang w:val="es-ES"/>
-              </w:rPr>
-              <w:t>Hainbat</w:t>
-            </w:r>
-            <w:proofErr w:type="spellEnd"/>
-            <w:r>
-              <w:rPr>
-                <w:lang w:val="es-ES"/>
-              </w:rPr>
-              <w:t xml:space="preserve"> </w:t>
-            </w:r>
-            <w:proofErr w:type="spellStart"/>
-            <w:r>
-              <w:rPr>
-                <w:lang w:val="es-ES"/>
-              </w:rPr>
-              <w:t>transformazio</w:t>
-            </w:r>
-            <w:proofErr w:type="spellEnd"/>
-            <w:r>
-              <w:rPr>
-                <w:lang w:val="es-ES"/>
-              </w:rPr>
-              <w:t xml:space="preserve"> </w:t>
-            </w:r>
-            <w:proofErr w:type="spellStart"/>
-            <w:r>
-              <w:rPr>
-                <w:lang w:val="es-ES"/>
-              </w:rPr>
-              <w:t>egin</w:t>
-            </w:r>
-            <w:proofErr w:type="spellEnd"/>
-            <w:r>
-              <w:rPr>
-                <w:lang w:val="es-ES"/>
-              </w:rPr>
-              <w:t xml:space="preserve"> </w:t>
-            </w:r>
-            <w:proofErr w:type="spellStart"/>
-            <w:r>
-              <w:rPr>
-                <w:lang w:val="es-ES"/>
-              </w:rPr>
-              <w:t>behar</w:t>
-            </w:r>
-            <w:proofErr w:type="spellEnd"/>
-            <w:r>
-              <w:rPr>
-                <w:lang w:val="es-ES"/>
-              </w:rPr>
-              <w:t xml:space="preserve"> </w:t>
-            </w:r>
-            <w:proofErr w:type="spellStart"/>
-            <w:r>
-              <w:rPr>
-                <w:lang w:val="es-ES"/>
-              </w:rPr>
-              <w:t>dira</w:t>
-            </w:r>
-            <w:proofErr w:type="spellEnd"/>
-            <w:r>
-              <w:rPr>
-                <w:lang w:val="es-ES"/>
-              </w:rPr>
-              <w:t xml:space="preserve"> </w:t>
-            </w:r>
-            <w:proofErr w:type="spellStart"/>
-            <w:r>
-              <w:rPr>
-                <w:lang w:val="es-ES"/>
-              </w:rPr>
-              <w:t>erroreak</w:t>
-            </w:r>
-            <w:proofErr w:type="spellEnd"/>
-            <w:r>
-              <w:rPr>
-                <w:lang w:val="es-ES"/>
-              </w:rPr>
-              <w:t xml:space="preserve"> </w:t>
-            </w:r>
-            <w:proofErr w:type="spellStart"/>
-            <w:r>
-              <w:rPr>
-                <w:lang w:val="es-ES"/>
-              </w:rPr>
-              <w:t>konpontzeko</w:t>
-            </w:r>
-            <w:proofErr w:type="spellEnd"/>
-            <w:r>
-              <w:rPr>
-                <w:lang w:val="es-ES"/>
-              </w:rPr>
-              <w:t>.</w:t>
+            </w:pPr>
+            <w:r>
+              <w:t>EPF Composer-etik exportatutako ereduak ez du zuzenean balio editore grafikoarentzako. Hainbat transformazio egin behar dira erroreak konpontzeko.</w:t>
             </w:r>
           </w:p>
         </w:tc>
       </w:tr>
     </w:tbl>
+    <w:p/>
     <w:p>
       <w:pPr>
-        <w:rPr>
-          <w:lang w:val="es-ES"/>
-        </w:rPr>
-      </w:pPr>
+        <w:pStyle w:val="Ttulo1"/>
+      </w:pPr>
+      <w:r>
+        <w:t xml:space="preserve">5.  </w:t>
+      </w:r>
+      <w:r>
+        <w:t>Ebaluazio irizpideak</w:t>
+      </w:r>
     </w:p>
     <w:p>
       <w:pPr>
-        <w:pStyle w:val="Ttulo1"/>
-      </w:pPr>
-      <w:r>
-        <w:t xml:space="preserve">5.  </w:t>
-      </w:r>
-      <w:proofErr w:type="spellStart"/>
-      <w:r>
-        <w:t>Ebaluazio</w:t>
-      </w:r>
-      <w:proofErr w:type="spellEnd"/>
-      <w:r>
-        <w:t xml:space="preserve"> </w:t>
-      </w:r>
-      <w:proofErr w:type="spellStart"/>
-      <w:r>
-        <w:t>irizpideak</w:t>
-      </w:r>
-      <w:proofErr w:type="spellEnd"/>
+        <w:pStyle w:val="InfoBlue"/>
+        <w:rPr>
+          <w:vanish w:val="0"/>
+        </w:rPr>
+      </w:pPr>
+      <w:r>
+        <w:rPr>
+          <w:vanish w:val="0"/>
+        </w:rPr>
+        <w:t xml:space="preserve">[A brief description of how to evaluate </w:t>
+      </w:r>
+      <w:r>
+        <w:rPr>
+          <w:vanish w:val="0"/>
+        </w:rPr>
+        <w:t xml:space="preserve">whether </w:t>
+      </w:r>
+      <w:r>
+        <w:rPr>
+          <w:vanish w:val="0"/>
+        </w:rPr>
+        <w:t>the high-level objectives were met</w:t>
+      </w:r>
+      <w:r>
+        <w:rPr>
+          <w:vanish w:val="0"/>
+        </w:rPr>
+        <w:t>. Examples follow.</w:t>
+      </w:r>
+      <w:r>
+        <w:rPr>
+          <w:vanish w:val="0"/>
+        </w:rPr>
+        <w:t>]</w:t>
+      </w:r>
     </w:p>
     <w:p>
       <w:pPr>
-        <w:pStyle w:val="InfoBlue"/>
-        <w:rPr>
-          <w:vanish w:val="0"/>
-        </w:rPr>
-      </w:pPr>
-      <w:r>
-        <w:rPr>
-          <w:vanish w:val="0"/>
-        </w:rPr>
-        <w:t xml:space="preserve">[A brief description of how to evaluate </w:t>
-      </w:r>
-      <w:r>
-        <w:rPr>
-          <w:vanish w:val="0"/>
-        </w:rPr>
-        <w:t xml:space="preserve">whether </w:t>
-      </w:r>
-      <w:r>
-        <w:rPr>
-          <w:vanish w:val="0"/>
-        </w:rPr>
-        <w:t>the high-level objectives were met</w:t>
-      </w:r>
-      <w:r>
-        <w:rPr>
-          <w:vanish w:val="0"/>
-        </w:rPr>
-        <w:t>. Examples follow.</w:t>
-      </w:r>
-      <w:r>
-        <w:rPr>
-          <w:vanish w:val="0"/>
-        </w:rPr>
-        <w:t>]</w:t>
-      </w:r>
-    </w:p>
-    <w:p>
-      <w:pPr>
         <w:pStyle w:val="Ttulo2"/>
         <w:rPr>
           <w:b w:val="0"/>
           <w:bCs/>
         </w:rPr>
       </w:pPr>
-      <w:proofErr w:type="spellStart"/>
       <w:r>
         <w:rPr>
           <w:b w:val="0"/>
           <w:bCs/>
         </w:rPr>
-        <w:t>Iterazio</w:t>
-      </w:r>
-      <w:proofErr w:type="spellEnd"/>
-      <w:r>
-        <w:rPr>
-          <w:b w:val="0"/>
-          <w:bCs/>
-        </w:rPr>
-        <w:t xml:space="preserve"> </w:t>
-      </w:r>
-      <w:proofErr w:type="spellStart"/>
-      <w:r>
-        <w:rPr>
-          <w:b w:val="0"/>
-          <w:bCs/>
-        </w:rPr>
-        <w:t>honetako</w:t>
-      </w:r>
-      <w:proofErr w:type="spellEnd"/>
-      <w:r>
-        <w:rPr>
-          <w:b w:val="0"/>
-          <w:bCs/>
-        </w:rPr>
-        <w:t xml:space="preserve"> </w:t>
-      </w:r>
-      <w:proofErr w:type="spellStart"/>
-      <w:r>
-        <w:rPr>
-          <w:b w:val="0"/>
-          <w:bCs/>
-        </w:rPr>
-        <w:t>planifikatutako</w:t>
-      </w:r>
-      <w:proofErr w:type="spellEnd"/>
-      <w:r>
-        <w:rPr>
-          <w:b w:val="0"/>
-          <w:bCs/>
-        </w:rPr>
-        <w:t xml:space="preserve"> </w:t>
-      </w:r>
-      <w:proofErr w:type="spellStart"/>
-      <w:r>
-        <w:rPr>
-          <w:b w:val="0"/>
-          <w:bCs/>
-        </w:rPr>
-        <w:t>goi-mailako</w:t>
-      </w:r>
-      <w:proofErr w:type="spellEnd"/>
-      <w:r>
-        <w:rPr>
-          <w:b w:val="0"/>
-          <w:bCs/>
-        </w:rPr>
-        <w:t xml:space="preserve"> </w:t>
-      </w:r>
-      <w:proofErr w:type="spellStart"/>
-      <w:r>
-        <w:rPr>
-          <w:b w:val="0"/>
-          <w:bCs/>
-        </w:rPr>
-        <w:t>helburu</w:t>
-      </w:r>
-      <w:proofErr w:type="spellEnd"/>
-      <w:r>
-        <w:rPr>
-          <w:b w:val="0"/>
-          <w:bCs/>
-        </w:rPr>
-        <w:t xml:space="preserve"> </w:t>
-      </w:r>
-      <w:proofErr w:type="spellStart"/>
-      <w:r>
-        <w:rPr>
-          <w:b w:val="0"/>
-          <w:bCs/>
-        </w:rPr>
-        <w:t>gehienak</w:t>
-      </w:r>
-      <w:proofErr w:type="spellEnd"/>
-      <w:r>
-        <w:rPr>
-          <w:b w:val="0"/>
-          <w:bCs/>
-        </w:rPr>
-        <w:t xml:space="preserve"> </w:t>
-      </w:r>
-      <w:proofErr w:type="spellStart"/>
-      <w:r>
-        <w:rPr>
-          <w:b w:val="0"/>
-          <w:bCs/>
-        </w:rPr>
-        <w:t>betetzea</w:t>
-      </w:r>
-      <w:proofErr w:type="spellEnd"/>
-      <w:r>
-        <w:rPr>
-          <w:b w:val="0"/>
-          <w:bCs/>
-        </w:rPr>
-        <w:t>.</w:t>
+        <w:t>Iterazio honetako planifikatutako goi-mailako helburu gehienak betetzea.</w:t>
       </w:r>
     </w:p>
     <w:p>
@@ -8067,253 +5736,35 @@
           <w:lang w:val="es-ES"/>
         </w:rPr>
       </w:pPr>
-      <w:proofErr w:type="spellStart"/>
       <w:r>
         <w:rPr>
           <w:b w:val="0"/>
           <w:bCs/>
           <w:lang w:val="es-ES"/>
         </w:rPr>
-        <w:t>Iterazio</w:t>
-      </w:r>
-      <w:proofErr w:type="spellEnd"/>
-      <w:r>
+        <w:t>Iterazio honetako planifikatutako lan-ataza gehienak gauzatzea.</w:t>
+      </w:r>
+    </w:p>
+    <w:p>
+      <w:pPr>
+        <w:pStyle w:val="Ttulo2"/>
         <w:rPr>
           <w:b w:val="0"/>
           <w:bCs/>
           <w:lang w:val="es-ES"/>
         </w:rPr>
-        <w:t xml:space="preserve"> </w:t>
-      </w:r>
-      <w:proofErr w:type="spellStart"/>
+      </w:pPr>
       <w:r>
         <w:rPr>
           <w:b w:val="0"/>
           <w:bCs/>
           <w:lang w:val="es-ES"/>
         </w:rPr>
-        <w:t>honetako</w:t>
-      </w:r>
-      <w:proofErr w:type="spellEnd"/>
-      <w:r>
-        <w:rPr>
-          <w:b w:val="0"/>
-          <w:bCs/>
-          <w:lang w:val="es-ES"/>
-        </w:rPr>
-        <w:t xml:space="preserve"> </w:t>
-      </w:r>
-      <w:proofErr w:type="spellStart"/>
-      <w:r>
-        <w:rPr>
-          <w:b w:val="0"/>
-          <w:bCs/>
-          <w:lang w:val="es-ES"/>
-        </w:rPr>
-        <w:t>planifikatutako</w:t>
-      </w:r>
-      <w:proofErr w:type="spellEnd"/>
-      <w:r>
-        <w:rPr>
-          <w:b w:val="0"/>
-          <w:bCs/>
-          <w:lang w:val="es-ES"/>
-        </w:rPr>
-        <w:t xml:space="preserve"> </w:t>
-      </w:r>
-      <w:proofErr w:type="spellStart"/>
-      <w:r>
-        <w:rPr>
-          <w:b w:val="0"/>
-          <w:bCs/>
-          <w:lang w:val="es-ES"/>
-        </w:rPr>
-        <w:t>lan-ataza</w:t>
-      </w:r>
-      <w:proofErr w:type="spellEnd"/>
-      <w:r>
-        <w:rPr>
-          <w:b w:val="0"/>
-          <w:bCs/>
-          <w:lang w:val="es-ES"/>
-        </w:rPr>
-        <w:t xml:space="preserve"> </w:t>
-      </w:r>
-      <w:proofErr w:type="spellStart"/>
-      <w:r>
-        <w:rPr>
-          <w:b w:val="0"/>
-          <w:bCs/>
-          <w:lang w:val="es-ES"/>
-        </w:rPr>
-        <w:t>gehienak</w:t>
-      </w:r>
-      <w:proofErr w:type="spellEnd"/>
-      <w:r>
-        <w:rPr>
-          <w:b w:val="0"/>
-          <w:bCs/>
-          <w:lang w:val="es-ES"/>
-        </w:rPr>
-        <w:t xml:space="preserve"> </w:t>
-      </w:r>
-      <w:proofErr w:type="spellStart"/>
-      <w:r>
-        <w:rPr>
-          <w:b w:val="0"/>
-          <w:bCs/>
-          <w:lang w:val="es-ES"/>
-        </w:rPr>
-        <w:t>gauzatzea</w:t>
-      </w:r>
-      <w:proofErr w:type="spellEnd"/>
-      <w:r>
-        <w:rPr>
-          <w:b w:val="0"/>
-          <w:bCs/>
-          <w:lang w:val="es-ES"/>
-        </w:rPr>
-        <w:t>.</w:t>
+        <w:t>Iterazio honetako arazaoak identifikatu eta konpontzea edo mitigatzea.</w:t>
       </w:r>
     </w:p>
     <w:p>
       <w:pPr>
-        <w:pStyle w:val="Ttulo2"/>
-        <w:rPr>
-          <w:b w:val="0"/>
-          <w:bCs/>
-          <w:lang w:val="es-ES"/>
-        </w:rPr>
-      </w:pPr>
-      <w:proofErr w:type="spellStart"/>
-      <w:r>
-        <w:rPr>
-          <w:b w:val="0"/>
-          <w:bCs/>
-          <w:lang w:val="es-ES"/>
-        </w:rPr>
-        <w:t>Iterazio</w:t>
-      </w:r>
-      <w:proofErr w:type="spellEnd"/>
-      <w:r>
-        <w:rPr>
-          <w:b w:val="0"/>
-          <w:bCs/>
-          <w:lang w:val="es-ES"/>
-        </w:rPr>
-        <w:t xml:space="preserve"> </w:t>
-      </w:r>
-      <w:proofErr w:type="spellStart"/>
-      <w:r>
-        <w:rPr>
-          <w:b w:val="0"/>
-          <w:bCs/>
-          <w:lang w:val="es-ES"/>
-        </w:rPr>
-        <w:t>honetako</w:t>
-      </w:r>
-      <w:proofErr w:type="spellEnd"/>
-      <w:r>
-        <w:rPr>
-          <w:b w:val="0"/>
-          <w:bCs/>
-          <w:lang w:val="es-ES"/>
-        </w:rPr>
-        <w:t xml:space="preserve"> </w:t>
-      </w:r>
-      <w:proofErr w:type="spellStart"/>
-      <w:r>
-        <w:rPr>
-          <w:b w:val="0"/>
-          <w:bCs/>
-          <w:lang w:val="es-ES"/>
-        </w:rPr>
-        <w:t>arazaoak</w:t>
-      </w:r>
-      <w:proofErr w:type="spellEnd"/>
-      <w:r>
-        <w:rPr>
-          <w:b w:val="0"/>
-          <w:bCs/>
-          <w:lang w:val="es-ES"/>
-        </w:rPr>
-        <w:t xml:space="preserve"> </w:t>
-      </w:r>
-      <w:proofErr w:type="spellStart"/>
-      <w:r>
-        <w:rPr>
-          <w:b w:val="0"/>
-          <w:bCs/>
-          <w:lang w:val="es-ES"/>
-        </w:rPr>
-        <w:t>identifikatu</w:t>
-      </w:r>
-      <w:proofErr w:type="spellEnd"/>
-      <w:r>
-        <w:rPr>
-          <w:b w:val="0"/>
-          <w:bCs/>
-          <w:lang w:val="es-ES"/>
-        </w:rPr>
-        <w:t xml:space="preserve"> eta </w:t>
-      </w:r>
-      <w:proofErr w:type="spellStart"/>
-      <w:r>
-        <w:rPr>
-          <w:b w:val="0"/>
-          <w:bCs/>
-          <w:lang w:val="es-ES"/>
-        </w:rPr>
-        <w:t>konpontzea</w:t>
-      </w:r>
-      <w:proofErr w:type="spellEnd"/>
-      <w:r>
-        <w:rPr>
-          <w:b w:val="0"/>
-          <w:bCs/>
-          <w:lang w:val="es-ES"/>
-        </w:rPr>
-        <w:t xml:space="preserve"> </w:t>
-      </w:r>
-      <w:proofErr w:type="spellStart"/>
-      <w:r>
-        <w:rPr>
-          <w:b w:val="0"/>
-          <w:bCs/>
-          <w:lang w:val="es-ES"/>
-        </w:rPr>
-        <w:t>edo</w:t>
-      </w:r>
-      <w:proofErr w:type="spellEnd"/>
-      <w:r>
-        <w:rPr>
-          <w:b w:val="0"/>
-          <w:bCs/>
-          <w:lang w:val="es-ES"/>
-        </w:rPr>
-        <w:t xml:space="preserve"> </w:t>
-      </w:r>
-      <w:proofErr w:type="spellStart"/>
-      <w:r>
-        <w:rPr>
-          <w:b w:val="0"/>
-          <w:bCs/>
-          <w:lang w:val="es-ES"/>
-        </w:rPr>
-        <w:t>mitigatzea</w:t>
-      </w:r>
-      <w:proofErr w:type="spellEnd"/>
-      <w:r>
-        <w:rPr>
-          <w:b w:val="0"/>
-          <w:bCs/>
-          <w:lang w:val="es-ES"/>
-        </w:rPr>
-        <w:t>.</w:t>
-      </w:r>
-    </w:p>
-    <w:p>
-      <w:pPr>
         <w:pStyle w:val="Ttulo1"/>
       </w:pPr>
       <w:r>
@@ -8322,11 +5773,9 @@
       <w:r>
         <w:t xml:space="preserve">.  </w:t>
       </w:r>
-      <w:proofErr w:type="spellStart"/>
       <w:r>
         <w:t>Ebaluazioa</w:t>
       </w:r>
-      <w:proofErr w:type="spellEnd"/>
     </w:p>
     <w:p>
       <w:pPr>
@@ -8438,7 +5887,6 @@
                 <w:lang w:eastAsia="ja-JP"/>
               </w:rPr>
             </w:pPr>
-            <w:proofErr w:type="spellStart"/>
             <w:r>
               <w:rPr>
                 <w:rFonts w:ascii="Arial" w:hAnsi="Arial" w:cs="Arial"/>
@@ -8447,31 +5895,8 @@
                 <w:szCs w:val="18"/>
                 <w:lang w:eastAsia="ja-JP"/>
               </w:rPr>
-              <w:t>Ebaluazio</w:t>
-            </w:r>
-            <w:proofErr w:type="spellEnd"/>
-            <w:r>
-              <w:rPr>
-                <w:rFonts w:ascii="Arial" w:hAnsi="Arial" w:cs="Arial"/>
-                <w:b/>
-                <w:sz w:val="18"/>
-                <w:szCs w:val="18"/>
-                <w:lang w:eastAsia="ja-JP"/>
-              </w:rPr>
-              <w:t xml:space="preserve"> </w:t>
-            </w:r>
-            <w:proofErr w:type="spellStart"/>
-            <w:r>
-              <w:rPr>
-                <w:rFonts w:ascii="Arial" w:hAnsi="Arial" w:cs="Arial"/>
-                <w:b/>
-                <w:sz w:val="18"/>
-                <w:szCs w:val="18"/>
-                <w:lang w:eastAsia="ja-JP"/>
-              </w:rPr>
-              <w:t>helburua</w:t>
-            </w:r>
-            <w:proofErr w:type="spellEnd"/>
+              <w:t>Ebaluazio helburua</w:t>
+            </w:r>
           </w:p>
         </w:tc>
         <w:tc>
@@ -8515,7 +5940,6 @@
                 <w:lang w:eastAsia="ja-JP"/>
               </w:rPr>
             </w:pPr>
-            <w:proofErr w:type="spellStart"/>
             <w:r>
               <w:rPr>
                 <w:rFonts w:ascii="Arial" w:hAnsi="Arial" w:cs="Arial"/>
@@ -8524,18 +5948,7 @@
                 <w:szCs w:val="18"/>
                 <w:lang w:eastAsia="ja-JP"/>
               </w:rPr>
-              <w:t>Ebaluazio</w:t>
-            </w:r>
-            <w:proofErr w:type="spellEnd"/>
-            <w:r>
-              <w:rPr>
-                <w:rFonts w:ascii="Arial" w:hAnsi="Arial" w:cs="Arial"/>
-                <w:b/>
-                <w:sz w:val="18"/>
-                <w:szCs w:val="18"/>
-                <w:lang w:eastAsia="ja-JP"/>
-              </w:rPr>
-              <w:t xml:space="preserve"> data</w:t>
+              <w:t>Ebaluazio data</w:t>
             </w:r>
           </w:p>
         </w:tc>
@@ -8577,7 +5990,6 @@
                 <w:lang w:eastAsia="ja-JP"/>
               </w:rPr>
             </w:pPr>
-            <w:proofErr w:type="spellStart"/>
             <w:r>
               <w:rPr>
                 <w:rFonts w:ascii="Arial" w:hAnsi="Arial" w:cs="Arial"/>
@@ -8588,7 +6000,6 @@
               </w:rPr>
               <w:t>Partaideak</w:t>
             </w:r>
-            <w:proofErr w:type="spellEnd"/>
           </w:p>
         </w:tc>
         <w:tc>
@@ -8629,7 +6040,6 @@
                 <w:lang w:eastAsia="ja-JP"/>
               </w:rPr>
             </w:pPr>
-            <w:proofErr w:type="spellStart"/>
             <w:r>
               <w:rPr>
                 <w:rFonts w:ascii="Arial" w:hAnsi="Arial" w:cs="Arial"/>
@@ -8638,31 +6048,8 @@
                 <w:szCs w:val="18"/>
                 <w:lang w:eastAsia="ja-JP"/>
               </w:rPr>
-              <w:t>Proiektuaren</w:t>
-            </w:r>
-            <w:proofErr w:type="spellEnd"/>
-            <w:r>
-              <w:rPr>
-                <w:rFonts w:ascii="Arial" w:hAnsi="Arial" w:cs="Arial"/>
-                <w:b/>
-                <w:sz w:val="18"/>
-                <w:szCs w:val="18"/>
-                <w:lang w:eastAsia="ja-JP"/>
-              </w:rPr>
-              <w:t xml:space="preserve"> </w:t>
-            </w:r>
-            <w:proofErr w:type="spellStart"/>
-            <w:r>
-              <w:rPr>
-                <w:rFonts w:ascii="Arial" w:hAnsi="Arial" w:cs="Arial"/>
-                <w:b/>
-                <w:sz w:val="18"/>
-                <w:szCs w:val="18"/>
-                <w:lang w:eastAsia="ja-JP"/>
-              </w:rPr>
-              <w:t>egoera</w:t>
-            </w:r>
-            <w:proofErr w:type="spellEnd"/>
+              <w:t>Proiektuaren egoera</w:t>
+            </w:r>
           </w:p>
         </w:tc>
         <w:tc>
@@ -8676,7 +6063,6 @@
                 <w:iCs/>
               </w:rPr>
             </w:pPr>
-            <w:proofErr w:type="spellStart"/>
             <w:r>
               <w:rPr>
                 <w:rFonts w:ascii="Times" w:hAnsi="Times"/>
@@ -8685,7 +6071,6 @@
               </w:rPr>
               <w:t>Berdea</w:t>
             </w:r>
-            <w:proofErr w:type="spellEnd"/>
           </w:p>
         </w:tc>
       </w:tr>
@@ -8699,19 +6084,9 @@
           <w:numId w:val="30"/>
         </w:numPr>
       </w:pPr>
-      <w:proofErr w:type="spellStart"/>
-      <w:r>
-        <w:t>Helburuekiko</w:t>
-      </w:r>
-      <w:proofErr w:type="spellEnd"/>
-      <w:r>
-        <w:t xml:space="preserve"> </w:t>
-      </w:r>
-      <w:proofErr w:type="spellStart"/>
-      <w:r>
-        <w:t>ebaluazioa</w:t>
-      </w:r>
-      <w:proofErr w:type="spellEnd"/>
+      <w:r>
+        <w:t>Helburuekiko ebaluazioa</w:t>
+      </w:r>
     </w:p>
     <w:p>
       <w:pPr>
@@ -8737,69 +6112,11 @@
       <w:pPr>
         <w:ind w:firstLine="720"/>
       </w:pPr>
-      <w:proofErr w:type="spellStart"/>
-      <w:r>
-        <w:t>Iterazio</w:t>
-      </w:r>
-      <w:proofErr w:type="spellEnd"/>
-      <w:r>
-        <w:t xml:space="preserve"> </w:t>
-      </w:r>
-      <w:proofErr w:type="spellStart"/>
-      <w:r>
-        <w:t>honetako</w:t>
-      </w:r>
-      <w:proofErr w:type="spellEnd"/>
-      <w:r>
-        <w:t xml:space="preserve"> </w:t>
-      </w:r>
-      <w:proofErr w:type="spellStart"/>
-      <w:r>
-        <w:t>planifikatutako</w:t>
-      </w:r>
-      <w:proofErr w:type="spellEnd"/>
-      <w:r>
-        <w:t xml:space="preserve"> </w:t>
-      </w:r>
-      <w:proofErr w:type="spellStart"/>
-      <w:r>
-        <w:t>goi-mailako</w:t>
-      </w:r>
-      <w:proofErr w:type="spellEnd"/>
-      <w:r>
-        <w:t xml:space="preserve"> </w:t>
-      </w:r>
-      <w:proofErr w:type="spellStart"/>
-      <w:r>
-        <w:t>helburu</w:t>
-      </w:r>
-      <w:proofErr w:type="spellEnd"/>
-      <w:r>
-        <w:t xml:space="preserve"> </w:t>
-      </w:r>
-      <w:proofErr w:type="spellStart"/>
-      <w:r>
-        <w:t>gehienak</w:t>
-      </w:r>
-      <w:proofErr w:type="spellEnd"/>
-      <w:r>
-        <w:t xml:space="preserve"> </w:t>
-      </w:r>
-      <w:proofErr w:type="spellStart"/>
-      <w:r>
-        <w:t>bete</w:t>
-      </w:r>
-      <w:proofErr w:type="spellEnd"/>
-      <w:r>
-        <w:t xml:space="preserve"> </w:t>
-      </w:r>
-      <w:proofErr w:type="spellStart"/>
-      <w:r>
-        <w:t>dira</w:t>
-      </w:r>
-      <w:proofErr w:type="spellEnd"/>
-      <w:r>
-        <w:t>.</w:t>
+      <w:r>
+        <w:t>Iterazio honetako planifikatutako goi-mailako helburu gehienak bete</w:t>
+      </w:r>
+      <w:r>
+        <w:t xml:space="preserve"> dira.</w:t>
       </w:r>
     </w:p>
     <w:p>
@@ -8813,62 +6130,18 @@
           <w:lang w:val="es-ES"/>
         </w:rPr>
       </w:pPr>
-      <w:proofErr w:type="spellStart"/>
       <w:r>
         <w:rPr>
           <w:lang w:val="es-ES"/>
         </w:rPr>
-        <w:t>Planifikatutako</w:t>
-      </w:r>
-      <w:proofErr w:type="spellEnd"/>
+        <w:t>Planifikatutako eta burututako lan a</w:t>
+      </w:r>
       <w:r>
         <w:rPr>
           <w:lang w:val="es-ES"/>
         </w:rPr>
-        <w:t xml:space="preserve"> eta </w:t>
-      </w:r>
-      <w:proofErr w:type="spellStart"/>
-      <w:r>
-        <w:rPr>
-          <w:lang w:val="es-ES"/>
-        </w:rPr>
-        <w:t>burututako</w:t>
-      </w:r>
-      <w:proofErr w:type="spellEnd"/>
-      <w:r>
-        <w:rPr>
-          <w:lang w:val="es-ES"/>
-        </w:rPr>
-        <w:t xml:space="preserve"> </w:t>
-      </w:r>
-      <w:proofErr w:type="spellStart"/>
-      <w:r>
-        <w:rPr>
-          <w:lang w:val="es-ES"/>
-        </w:rPr>
-        <w:t>lan</w:t>
-      </w:r>
-      <w:proofErr w:type="spellEnd"/>
-      <w:r>
-        <w:rPr>
-          <w:lang w:val="es-ES"/>
-        </w:rPr>
-        <w:t xml:space="preserve"> </w:t>
-      </w:r>
-      <w:proofErr w:type="spellStart"/>
-      <w:r>
-        <w:rPr>
-          <w:lang w:val="es-ES"/>
-        </w:rPr>
-        <w:t>a</w:t>
-      </w:r>
-      <w:r>
-        <w:rPr>
-          <w:lang w:val="es-ES"/>
-        </w:rPr>
         <w:t>tazak</w:t>
       </w:r>
-      <w:proofErr w:type="spellEnd"/>
     </w:p>
     <w:p>
       <w:pPr>
@@ -8894,61 +6167,17 @@
       <w:pPr>
         <w:ind w:firstLine="720"/>
       </w:pPr>
-      <w:proofErr w:type="spellStart"/>
-      <w:r>
-        <w:t>Iterazio</w:t>
-      </w:r>
-      <w:proofErr w:type="spellEnd"/>
-      <w:r>
-        <w:t xml:space="preserve"> </w:t>
-      </w:r>
-      <w:proofErr w:type="spellStart"/>
-      <w:r>
-        <w:t>honetako</w:t>
-      </w:r>
-      <w:proofErr w:type="spellEnd"/>
-      <w:r>
-        <w:t xml:space="preserve"> </w:t>
-      </w:r>
-      <w:proofErr w:type="spellStart"/>
-      <w:r>
-        <w:t>planifikatutako</w:t>
-      </w:r>
-      <w:proofErr w:type="spellEnd"/>
-      <w:r>
-        <w:t xml:space="preserve"> </w:t>
-      </w:r>
-      <w:proofErr w:type="spellStart"/>
-      <w:r>
-        <w:t>lan-ataza</w:t>
-      </w:r>
-      <w:proofErr w:type="spellEnd"/>
-      <w:r>
-        <w:t xml:space="preserve"> </w:t>
-      </w:r>
-      <w:proofErr w:type="spellStart"/>
-      <w:r>
-        <w:t>gehienak</w:t>
-      </w:r>
-      <w:proofErr w:type="spellEnd"/>
-      <w:r>
-        <w:t xml:space="preserve"> </w:t>
-      </w:r>
-      <w:proofErr w:type="spellStart"/>
-      <w:r>
-        <w:t>bete</w:t>
-      </w:r>
-      <w:proofErr w:type="spellEnd"/>
-      <w:r>
-        <w:t xml:space="preserve"> </w:t>
-      </w:r>
-      <w:proofErr w:type="spellStart"/>
-      <w:r>
-        <w:t>dira</w:t>
-      </w:r>
-      <w:proofErr w:type="spellEnd"/>
-      <w:r>
-        <w:t>.</w:t>
+      <w:r>
+        <w:t xml:space="preserve">Iterazio honetako planifikatutako </w:t>
+      </w:r>
+      <w:r>
+        <w:t xml:space="preserve">lan-ataza </w:t>
+      </w:r>
+      <w:r>
+        <w:t>gehienak bete</w:t>
+      </w:r>
+      <w:r>
+        <w:t xml:space="preserve"> dira.</w:t>
       </w:r>
     </w:p>
     <w:p>
@@ -8959,35 +6188,12 @@
           <w:numId w:val="29"/>
         </w:numPr>
       </w:pPr>
-      <w:proofErr w:type="spellStart"/>
-      <w:r>
-        <w:t>Ebaluazio</w:t>
-      </w:r>
-      <w:proofErr w:type="spellEnd"/>
-      <w:r>
-        <w:t xml:space="preserve"> </w:t>
-      </w:r>
-      <w:proofErr w:type="spellStart"/>
-      <w:r>
-        <w:t>irizpideen</w:t>
-      </w:r>
-      <w:proofErr w:type="spellEnd"/>
-      <w:r>
-        <w:t xml:space="preserve"> </w:t>
-      </w:r>
-      <w:proofErr w:type="spellStart"/>
-      <w:r>
-        <w:t>araberako</w:t>
-      </w:r>
-      <w:proofErr w:type="spellEnd"/>
-      <w:r>
-        <w:t xml:space="preserve"> </w:t>
-      </w:r>
-      <w:proofErr w:type="spellStart"/>
-      <w:r>
-        <w:t>ebaluazioa</w:t>
-      </w:r>
-      <w:proofErr w:type="spellEnd"/>
+      <w:r>
+        <w:t>Ebaluazio irizpideen</w:t>
+      </w:r>
+      <w:r>
+        <w:t xml:space="preserve"> araberako ebaluazioa</w:t>
+      </w:r>
     </w:p>
     <w:p>
       <w:pPr>
@@ -9059,165 +6265,12 @@
           <w:lang w:val="es-ES"/>
         </w:rPr>
       </w:pPr>
-      <w:proofErr w:type="spellStart"/>
       <w:r>
         <w:rPr>
           <w:color w:val="000000" w:themeColor="text1"/>
           <w:lang w:val="es-ES"/>
         </w:rPr>
-        <w:t>Goi-mailako</w:t>
-      </w:r>
-      <w:proofErr w:type="spellEnd"/>
-      <w:r>
-        <w:rPr>
-          <w:color w:val="000000" w:themeColor="text1"/>
-          <w:lang w:val="es-ES"/>
-        </w:rPr>
-        <w:t xml:space="preserve"> </w:t>
-      </w:r>
-      <w:proofErr w:type="spellStart"/>
-      <w:r>
-        <w:rPr>
-          <w:color w:val="000000" w:themeColor="text1"/>
-          <w:lang w:val="es-ES"/>
-        </w:rPr>
-        <w:t>helburu</w:t>
-      </w:r>
-      <w:proofErr w:type="spellEnd"/>
-      <w:r>
-        <w:rPr>
-          <w:color w:val="000000" w:themeColor="text1"/>
-          <w:lang w:val="es-ES"/>
-        </w:rPr>
-        <w:t xml:space="preserve">, </w:t>
-      </w:r>
-      <w:proofErr w:type="spellStart"/>
-      <w:r>
-        <w:rPr>
-          <w:color w:val="000000" w:themeColor="text1"/>
-          <w:lang w:val="es-ES"/>
-        </w:rPr>
-        <w:t>lan</w:t>
-      </w:r>
-      <w:proofErr w:type="spellEnd"/>
-      <w:r>
-        <w:rPr>
-          <w:color w:val="000000" w:themeColor="text1"/>
-          <w:lang w:val="es-ES"/>
-        </w:rPr>
-        <w:t xml:space="preserve"> </w:t>
-      </w:r>
-      <w:proofErr w:type="spellStart"/>
-      <w:r>
-        <w:rPr>
-          <w:color w:val="000000" w:themeColor="text1"/>
-          <w:lang w:val="es-ES"/>
-        </w:rPr>
-        <w:t>ataza</w:t>
-      </w:r>
-      <w:proofErr w:type="spellEnd"/>
-      <w:r>
-        <w:rPr>
-          <w:color w:val="000000" w:themeColor="text1"/>
-          <w:lang w:val="es-ES"/>
-        </w:rPr>
-        <w:t xml:space="preserve"> eta </w:t>
-      </w:r>
-      <w:proofErr w:type="spellStart"/>
-      <w:r>
-        <w:rPr>
-          <w:color w:val="000000" w:themeColor="text1"/>
-          <w:lang w:val="es-ES"/>
-        </w:rPr>
-        <w:t>arazo</w:t>
-      </w:r>
-      <w:proofErr w:type="spellEnd"/>
-      <w:r>
-        <w:rPr>
-          <w:color w:val="000000" w:themeColor="text1"/>
-          <w:lang w:val="es-ES"/>
-        </w:rPr>
-        <w:t xml:space="preserve"> </w:t>
-      </w:r>
-      <w:proofErr w:type="spellStart"/>
-      <w:r>
-        <w:rPr>
-          <w:color w:val="000000" w:themeColor="text1"/>
-          <w:lang w:val="es-ES"/>
-        </w:rPr>
-        <w:t>gehienak</w:t>
-      </w:r>
-      <w:proofErr w:type="spellEnd"/>
-      <w:r>
-        <w:rPr>
-          <w:color w:val="000000" w:themeColor="text1"/>
-          <w:lang w:val="es-ES"/>
-        </w:rPr>
-        <w:t xml:space="preserve"> </w:t>
-      </w:r>
-      <w:proofErr w:type="spellStart"/>
-      <w:r>
-        <w:rPr>
-          <w:color w:val="000000" w:themeColor="text1"/>
-          <w:lang w:val="es-ES"/>
-        </w:rPr>
-        <w:t>behar</w:t>
-      </w:r>
-      <w:proofErr w:type="spellEnd"/>
-      <w:r>
-        <w:rPr>
-          <w:color w:val="000000" w:themeColor="text1"/>
-          <w:lang w:val="es-ES"/>
-        </w:rPr>
-        <w:t xml:space="preserve"> </w:t>
-      </w:r>
-      <w:proofErr w:type="spellStart"/>
-      <w:r>
-        <w:rPr>
-          <w:color w:val="000000" w:themeColor="text1"/>
-          <w:lang w:val="es-ES"/>
-        </w:rPr>
-        <w:t>bezala</w:t>
-      </w:r>
-      <w:proofErr w:type="spellEnd"/>
-      <w:r>
-        <w:rPr>
-          <w:color w:val="000000" w:themeColor="text1"/>
-          <w:lang w:val="es-ES"/>
-        </w:rPr>
-        <w:t xml:space="preserve"> </w:t>
-      </w:r>
-      <w:proofErr w:type="spellStart"/>
-      <w:r>
-        <w:rPr>
-          <w:color w:val="000000" w:themeColor="text1"/>
-          <w:lang w:val="es-ES"/>
-        </w:rPr>
-        <w:t>gauzatu</w:t>
-      </w:r>
-      <w:proofErr w:type="spellEnd"/>
-      <w:r>
-        <w:rPr>
-          <w:color w:val="000000" w:themeColor="text1"/>
-          <w:lang w:val="es-ES"/>
-        </w:rPr>
-        <w:t xml:space="preserve"> </w:t>
-      </w:r>
-      <w:proofErr w:type="spellStart"/>
-      <w:r>
-        <w:rPr>
-          <w:color w:val="000000" w:themeColor="text1"/>
-          <w:lang w:val="es-ES"/>
-        </w:rPr>
-        <w:t>dira</w:t>
-      </w:r>
-      <w:proofErr w:type="spellEnd"/>
-      <w:r>
-        <w:rPr>
-          <w:color w:val="000000" w:themeColor="text1"/>
-          <w:lang w:val="es-ES"/>
-        </w:rPr>
-        <w:t>.</w:t>
+        <w:t>Goi-mailako helburu, lan ataza eta arazo gehienak behar bezala gauzatu dira.</w:t>
       </w:r>
     </w:p>
     <w:p>
@@ -9228,27 +6281,9 @@
           <w:numId w:val="29"/>
         </w:numPr>
       </w:pPr>
-      <w:proofErr w:type="spellStart"/>
-      <w:r>
-        <w:t>Beste</w:t>
-      </w:r>
-      <w:proofErr w:type="spellEnd"/>
-      <w:r>
-        <w:t xml:space="preserve"> </w:t>
-      </w:r>
-      <w:proofErr w:type="spellStart"/>
-      <w:r>
-        <w:t>kezkak</w:t>
-      </w:r>
-      <w:proofErr w:type="spellEnd"/>
-      <w:r>
-        <w:t xml:space="preserve"> eta </w:t>
-      </w:r>
-      <w:proofErr w:type="spellStart"/>
-      <w:r>
-        <w:t>desbiderapenak</w:t>
-      </w:r>
-      <w:proofErr w:type="spellEnd"/>
+      <w:r>
+        <w:t>Beste kezkak eta desbiderapenak</w:t>
+      </w:r>
     </w:p>
     <w:p>
       <w:pPr>
@@ -9277,124 +6312,19 @@
           <w:lang w:val="en-GB"/>
         </w:rPr>
       </w:pPr>
-      <w:proofErr w:type="spellStart"/>
       <w:r>
         <w:rPr>
           <w:color w:val="000000" w:themeColor="text1"/>
           <w:lang w:val="en-GB"/>
         </w:rPr>
-        <w:t>Arazoengatik</w:t>
-      </w:r>
-      <w:proofErr w:type="spellEnd"/>
+        <w:t>Arazoengatik gertatutako denbora galtzeak eragin d</w:t>
+      </w:r>
       <w:r>
         <w:rPr>
           <w:color w:val="000000" w:themeColor="text1"/>
           <w:lang w:val="en-GB"/>
         </w:rPr>
-        <w:t xml:space="preserve"> </w:t>
-      </w:r>
-      <w:proofErr w:type="spellStart"/>
-      <w:r>
-        <w:rPr>
-          <w:color w:val="000000" w:themeColor="text1"/>
-          <w:lang w:val="en-GB"/>
-        </w:rPr>
-        <w:t>gertatutako</w:t>
-      </w:r>
-      <w:proofErr w:type="spellEnd"/>
-      <w:r>
-        <w:rPr>
-          <w:color w:val="000000" w:themeColor="text1"/>
-          <w:lang w:val="en-GB"/>
-        </w:rPr>
-        <w:t xml:space="preserve"> </w:t>
-      </w:r>
-      <w:proofErr w:type="spellStart"/>
-      <w:r>
-        <w:rPr>
-          <w:color w:val="000000" w:themeColor="text1"/>
-          <w:lang w:val="en-GB"/>
-        </w:rPr>
-        <w:t>denbora</w:t>
-      </w:r>
-      <w:proofErr w:type="spellEnd"/>
-      <w:r>
-        <w:rPr>
-          <w:color w:val="000000" w:themeColor="text1"/>
-          <w:lang w:val="en-GB"/>
-        </w:rPr>
-        <w:t xml:space="preserve"> </w:t>
-      </w:r>
-      <w:proofErr w:type="spellStart"/>
-      <w:r>
-        <w:rPr>
-          <w:color w:val="000000" w:themeColor="text1"/>
-          <w:lang w:val="en-GB"/>
-        </w:rPr>
-        <w:t>galtzeak</w:t>
-      </w:r>
-      <w:proofErr w:type="spellEnd"/>
-      <w:r>
-        <w:rPr>
-          <w:color w:val="000000" w:themeColor="text1"/>
-          <w:lang w:val="en-GB"/>
-        </w:rPr>
-        <w:t xml:space="preserve"> </w:t>
-      </w:r>
-      <w:proofErr w:type="spellStart"/>
-      <w:r>
-        <w:rPr>
-          <w:color w:val="000000" w:themeColor="text1"/>
-          <w:lang w:val="en-GB"/>
-        </w:rPr>
-        <w:t>eragin</w:t>
-      </w:r>
-      <w:proofErr w:type="spellEnd"/>
-      <w:r>
-        <w:rPr>
-          <w:color w:val="000000" w:themeColor="text1"/>
-          <w:lang w:val="en-GB"/>
-        </w:rPr>
-        <w:t xml:space="preserve"> </w:t>
-      </w:r>
-      <w:proofErr w:type="spellStart"/>
-      <w:r>
-        <w:rPr>
-          <w:color w:val="000000" w:themeColor="text1"/>
-          <w:lang w:val="en-GB"/>
-        </w:rPr>
-        <w:t>d</w:t>
-      </w:r>
-      <w:r>
-        <w:rPr>
-          <w:color w:val="000000" w:themeColor="text1"/>
-          <w:lang w:val="en-GB"/>
-        </w:rPr>
-        <w:t>itzakeen</w:t>
-      </w:r>
-      <w:proofErr w:type="spellEnd"/>
-      <w:r>
-        <w:rPr>
-          <w:color w:val="000000" w:themeColor="text1"/>
-          <w:lang w:val="en-GB"/>
-        </w:rPr>
-        <w:t xml:space="preserve"> </w:t>
-      </w:r>
-      <w:proofErr w:type="spellStart"/>
-      <w:r>
-        <w:rPr>
-          <w:color w:val="000000" w:themeColor="text1"/>
-          <w:lang w:val="en-GB"/>
-        </w:rPr>
-        <w:t>atzerapenak</w:t>
-      </w:r>
-      <w:proofErr w:type="spellEnd"/>
-      <w:r>
-        <w:rPr>
-          <w:color w:val="000000" w:themeColor="text1"/>
-          <w:lang w:val="en-GB"/>
-        </w:rPr>
-        <w:t>.</w:t>
+        <w:t>itzakeen atzerapenak.</w:t>
       </w:r>
     </w:p>
     <w:sectPr>
@@ -9409,7 +6339,7 @@
 </file>
 
 <file path=word/endnotes.xml><?xml version="1.0" encoding="utf-8"?>
-<w:endnotes xmlns:wpc="http://schemas.microsoft.com/office/word/2010/wordprocessingCanvas" xmlns:cx="http://schemas.microsoft.com/office/drawing/2014/chartex" xmlns:cx1="http://schemas.microsoft.com/office/drawing/2015/9/8/chartex" xmlns:cx2="http://schemas.microsoft.com/office/drawing/2015/10/21/chartex" xmlns:cx3="http://schemas.microsoft.com/office/drawing/2016/5/9/chartex" xmlns:cx4="http://schemas.microsoft.com/office/drawing/2016/5/10/chartex" xmlns:cx5="http://schemas.microsoft.com/office/drawing/2016/5/11/chartex" xmlns:cx6="http://schemas.microsoft.com/office/drawing/2016/5/12/chartex" xmlns:cx7="http://schemas.microsoft.com/office/drawing/2016/5/13/chartex" xmlns:cx8="http://schemas.microsoft.com/office/drawing/2016/5/14/chartex" xmlns:mc="http://schemas.openxmlformats.org/markup-compatibility/2006" xmlns:aink="http://schemas.microsoft.com/office/drawing/2016/ink" xmlns:am3d="http://schemas.microsoft.com/office/drawing/2017/model3d" xmlns:o="urn:schemas-microsoft-com:office:office" xmlns:r="http://schemas.openxmlformats.org/officeDocument/2006/relationships" xmlns:m="http://schemas.openxmlformats.org/officeDocument/2006/math" xmlns:v="urn:schemas-microsoft-com:vml" xmlns:wp14="http://schemas.microsoft.com/office/word/2010/wordprocessingDrawing" xmlns:wp="http://schemas.openxmlformats.org/drawingml/2006/wordprocessingDrawing" xmlns:w10="urn:schemas-microsoft-com:office:word" xmlns:w="http://schemas.openxmlformats.org/wordprocessingml/2006/main" xmlns:w14="http://schemas.microsoft.com/office/word/2010/wordml" xmlns:w15="http://schemas.microsoft.com/office/word/2012/wordml" xmlns:w16cex="http://schemas.microsoft.com/office/word/2018/wordml/cex" xmlns:w16cid="http://schemas.microsoft.com/office/word/2016/wordml/cid" xmlns:w16="http://schemas.microsoft.com/office/word/2018/wordml" xmlns:w16se="http://schemas.microsoft.com/office/word/2015/wordml/symex" xmlns:wpg="http://schemas.microsoft.com/office/word/2010/wordprocessingGroup" xmlns:wpi="http://schemas.microsoft.com/office/word/2010/wordprocessingInk" xmlns:wne="http://schemas.microsoft.com/office/word/2006/wordml" xmlns:wps="http://schemas.microsoft.com/office/word/2010/wordprocessingShape" mc:Ignorable="w14 w15 w16se w16cid w16 w16cex wp14">
+<w:endnotes xmlns:wpc="http://schemas.microsoft.com/office/word/2010/wordprocessingCanvas" xmlns:cx="http://schemas.microsoft.com/office/drawing/2014/chartex" xmlns:cx1="http://schemas.microsoft.com/office/drawing/2015/9/8/chartex" xmlns:cx2="http://schemas.microsoft.com/office/drawing/2015/10/21/chartex" xmlns:cx3="http://schemas.microsoft.com/office/drawing/2016/5/9/chartex" xmlns:cx4="http://schemas.microsoft.com/office/drawing/2016/5/10/chartex" xmlns:cx5="http://schemas.microsoft.com/office/drawing/2016/5/11/chartex" xmlns:cx6="http://schemas.microsoft.com/office/drawing/2016/5/12/chartex" xmlns:cx7="http://schemas.microsoft.com/office/drawing/2016/5/13/chartex" xmlns:cx8="http://schemas.microsoft.com/office/drawing/2016/5/14/chartex" xmlns:mc="http://schemas.openxmlformats.org/markup-compatibility/2006" xmlns:aink="http://schemas.microsoft.com/office/drawing/2016/ink" xmlns:am3d="http://schemas.microsoft.com/office/drawing/2017/model3d" xmlns:o="urn:schemas-microsoft-com:office:office" xmlns:r="http://schemas.openxmlformats.org/officeDocument/2006/relationships" xmlns:m="http://schemas.openxmlformats.org/officeDocument/2006/math" xmlns:v="urn:schemas-microsoft-com:vml" xmlns:wp14="http://schemas.microsoft.com/office/word/2010/wordprocessingDrawing" xmlns:wp="http://schemas.openxmlformats.org/drawingml/2006/wordprocessingDrawing" xmlns:w10="urn:schemas-microsoft-com:office:word" xmlns:w="http://schemas.openxmlformats.org/wordprocessingml/2006/main" xmlns:w14="http://schemas.microsoft.com/office/word/2010/wordml" xmlns:w15="http://schemas.microsoft.com/office/word/2012/wordml" xmlns:w16cex="http://schemas.microsoft.com/office/word/2018/wordml/cex" xmlns:w16cid="http://schemas.microsoft.com/office/word/2016/wordml/cid" xmlns:w16="http://schemas.microsoft.com/office/word/2018/wordml" xmlns:w16sdtdh="http://schemas.microsoft.com/office/word/2020/wordml/sdtdatahash" xmlns:w16se="http://schemas.microsoft.com/office/word/2015/wordml/symex" xmlns:wpg="http://schemas.microsoft.com/office/word/2010/wordprocessingGroup" xmlns:wpi="http://schemas.microsoft.com/office/word/2010/wordprocessingInk" xmlns:wne="http://schemas.microsoft.com/office/word/2006/wordml" xmlns:wps="http://schemas.microsoft.com/office/word/2010/wordprocessingShape" mc:Ignorable="w14 w15 w16se w16cid w16 w16cex w16sdtdh wp14">
   <w:endnote w:type="separator" w:id="-1">
     <w:p>
       <w:r>
@@ -9428,7 +6358,7 @@
 </file>
 
 <file path=word/footer1.xml><?xml version="1.0" encoding="utf-8"?>
-<w:ftr xmlns:wpc="http://schemas.microsoft.com/office/word/2010/wordprocessingCanvas" xmlns:cx="http://schemas.microsoft.com/office/drawing/2014/chartex" xmlns:cx1="http://schemas.microsoft.com/office/drawing/2015/9/8/chartex" xmlns:cx2="http://schemas.microsoft.com/office/drawing/2015/10/21/chartex" xmlns:cx3="http://schemas.microsoft.com/office/drawing/2016/5/9/chartex" xmlns:cx4="http://schemas.microsoft.com/office/drawing/2016/5/10/chartex" xmlns:cx5="http://schemas.microsoft.com/office/drawing/2016/5/11/chartex" xmlns:cx6="http://schemas.microsoft.com/office/drawing/2016/5/12/chartex" xmlns:cx7="http://schemas.microsoft.com/office/drawing/2016/5/13/chartex" xmlns:cx8="http://schemas.microsoft.com/office/drawing/2016/5/14/chartex" xmlns:mc="http://schemas.openxmlformats.org/markup-compatibility/2006" xmlns:aink="http://schemas.microsoft.com/office/drawing/2016/ink" xmlns:am3d="http://schemas.microsoft.com/office/drawing/2017/model3d" xmlns:o="urn:schemas-microsoft-com:office:office" xmlns:r="http://schemas.openxmlformats.org/officeDocument/2006/relationships" xmlns:m="http://schemas.openxmlformats.org/officeDocument/2006/math" xmlns:v="urn:schemas-microsoft-com:vml" xmlns:wp14="http://schemas.microsoft.com/office/word/2010/wordprocessingDrawing" xmlns:wp="http://schemas.openxmlformats.org/drawingml/2006/wordprocessingDrawing" xmlns:w10="urn:schemas-microsoft-com:office:word" xmlns:w="http://schemas.openxmlformats.org/wordprocessingml/2006/main" xmlns:w14="http://schemas.microsoft.com/office/word/2010/wordml" xmlns:w15="http://schemas.microsoft.com/office/word/2012/wordml" xmlns:w16cex="http://schemas.microsoft.com/office/word/2018/wordml/cex" xmlns:w16cid="http://schemas.microsoft.com/office/word/2016/wordml/cid" xmlns:w16="http://schemas.microsoft.com/office/word/2018/wordml" xmlns:w16se="http://schemas.microsoft.com/office/word/2015/wordml/symex" xmlns:wpg="http://schemas.microsoft.com/office/word/2010/wordprocessingGroup" xmlns:wpi="http://schemas.microsoft.com/office/word/2010/wordprocessingInk" xmlns:wne="http://schemas.microsoft.com/office/word/2006/wordml" xmlns:wps="http://schemas.microsoft.com/office/word/2010/wordprocessingShape" mc:Ignorable="w14 w15 w16se w16cid w16 w16cex wp14">
+<w:ftr xmlns:wpc="http://schemas.microsoft.com/office/word/2010/wordprocessingCanvas" xmlns:cx="http://schemas.microsoft.com/office/drawing/2014/chartex" xmlns:cx1="http://schemas.microsoft.com/office/drawing/2015/9/8/chartex" xmlns:cx2="http://schemas.microsoft.com/office/drawing/2015/10/21/chartex" xmlns:cx3="http://schemas.microsoft.com/office/drawing/2016/5/9/chartex" xmlns:cx4="http://schemas.microsoft.com/office/drawing/2016/5/10/chartex" xmlns:cx5="http://schemas.microsoft.com/office/drawing/2016/5/11/chartex" xmlns:cx6="http://schemas.microsoft.com/office/drawing/2016/5/12/chartex" xmlns:cx7="http://schemas.microsoft.com/office/drawing/2016/5/13/chartex" xmlns:cx8="http://schemas.microsoft.com/office/drawing/2016/5/14/chartex" xmlns:mc="http://schemas.openxmlformats.org/markup-compatibility/2006" xmlns:aink="http://schemas.microsoft.com/office/drawing/2016/ink" xmlns:am3d="http://schemas.microsoft.com/office/drawing/2017/model3d" xmlns:o="urn:schemas-microsoft-com:office:office" xmlns:r="http://schemas.openxmlformats.org/officeDocument/2006/relationships" xmlns:m="http://schemas.openxmlformats.org/officeDocument/2006/math" xmlns:v="urn:schemas-microsoft-com:vml" xmlns:wp14="http://schemas.microsoft.com/office/word/2010/wordprocessingDrawing" xmlns:wp="http://schemas.openxmlformats.org/drawingml/2006/wordprocessingDrawing" xmlns:w10="urn:schemas-microsoft-com:office:word" xmlns:w="http://schemas.openxmlformats.org/wordprocessingml/2006/main" xmlns:w14="http://schemas.microsoft.com/office/word/2010/wordml" xmlns:w15="http://schemas.microsoft.com/office/word/2012/wordml" xmlns:w16cex="http://schemas.microsoft.com/office/word/2018/wordml/cex" xmlns:w16cid="http://schemas.microsoft.com/office/word/2016/wordml/cid" xmlns:w16="http://schemas.microsoft.com/office/word/2018/wordml" xmlns:w16sdtdh="http://schemas.microsoft.com/office/word/2020/wordml/sdtdatahash" xmlns:w16se="http://schemas.microsoft.com/office/word/2015/wordml/symex" xmlns:wpg="http://schemas.microsoft.com/office/word/2010/wordprocessingGroup" xmlns:wpi="http://schemas.microsoft.com/office/word/2010/wordprocessingInk" xmlns:wne="http://schemas.microsoft.com/office/word/2006/wordml" xmlns:wps="http://schemas.microsoft.com/office/word/2010/wordprocessingShape" mc:Ignorable="w14 w15 w16se w16cid w16 w16cex w16sdtdh wp14">
   <w:p>
     <w:pPr>
       <w:pStyle w:val="Piedepgina"/>
@@ -9438,23 +6368,13 @@
         <w:szCs w:val="22"/>
       </w:rPr>
     </w:pPr>
-    <w:proofErr w:type="spellStart"/>
     <w:r>
       <w:rPr>
         <w:rFonts w:asciiTheme="minorHAnsi" w:hAnsiTheme="minorHAnsi" w:cstheme="minorHAnsi"/>
         <w:sz w:val="22"/>
         <w:szCs w:val="22"/>
       </w:rPr>
-      <w:t>Iterazio</w:t>
-    </w:r>
-    <w:proofErr w:type="spellEnd"/>
-    <w:r>
-      <w:rPr>
-        <w:rFonts w:asciiTheme="minorHAnsi" w:hAnsiTheme="minorHAnsi" w:cstheme="minorHAnsi"/>
-        <w:sz w:val="22"/>
-        <w:szCs w:val="22"/>
-      </w:rPr>
-      <w:t xml:space="preserve"> Plana</w:t>
+      <w:t>Iterazio Plana</w:t>
     </w:r>
     <w:r>
       <w:rPr>
@@ -9620,7 +6540,7 @@
 </file>
 
 <file path=word/footnotes.xml><?xml version="1.0" encoding="utf-8"?>
-<w:footnotes xmlns:wpc="http://schemas.microsoft.com/office/word/2010/wordprocessingCanvas" xmlns:cx="http://schemas.microsoft.com/office/drawing/2014/chartex" xmlns:cx1="http://schemas.microsoft.com/office/drawing/2015/9/8/chartex" xmlns:cx2="http://schemas.microsoft.com/office/drawing/2015/10/21/chartex" xmlns:cx3="http://schemas.microsoft.com/office/drawing/2016/5/9/chartex" xmlns:cx4="http://schemas.microsoft.com/office/drawing/2016/5/10/chartex" xmlns:cx5="http://schemas.microsoft.com/office/drawing/2016/5/11/chartex" xmlns:cx6="http://schemas.microsoft.com/office/drawing/2016/5/12/chartex" xmlns:cx7="http://schemas.microsoft.com/office/drawing/2016/5/13/chartex" xmlns:cx8="http://schemas.microsoft.com/office/drawing/2016/5/14/chartex" xmlns:mc="http://schemas.openxmlformats.org/markup-compatibility/2006" xmlns:aink="http://schemas.microsoft.com/office/drawing/2016/ink" xmlns:am3d="http://schemas.microsoft.com/office/drawing/2017/model3d" xmlns:o="urn:schemas-microsoft-com:office:office" xmlns:r="http://schemas.openxmlformats.org/officeDocument/2006/relationships" xmlns:m="http://schemas.openxmlformats.org/officeDocument/2006/math" xmlns:v="urn:schemas-microsoft-com:vml" xmlns:wp14="http://schemas.microsoft.com/office/word/2010/wordprocessingDrawing" xmlns:wp="http://schemas.openxmlformats.org/drawingml/2006/wordprocessingDrawing" xmlns:w10="urn:schemas-microsoft-com:office:word" xmlns:w="http://schemas.openxmlformats.org/wordprocessingml/2006/main" xmlns:w14="http://schemas.microsoft.com/office/word/2010/wordml" xmlns:w15="http://schemas.microsoft.com/office/word/2012/wordml" xmlns:w16cex="http://schemas.microsoft.com/office/word/2018/wordml/cex" xmlns:w16cid="http://schemas.microsoft.com/office/word/2016/wordml/cid" xmlns:w16="http://schemas.microsoft.com/office/word/2018/wordml" xmlns:w16se="http://schemas.microsoft.com/office/word/2015/wordml/symex" xmlns:wpg="http://schemas.microsoft.com/office/word/2010/wordprocessingGroup" xmlns:wpi="http://schemas.microsoft.com/office/word/2010/wordprocessingInk" xmlns:wne="http://schemas.microsoft.com/office/word/2006/wordml" xmlns:wps="http://schemas.microsoft.com/office/word/2010/wordprocessingShape" mc:Ignorable="w14 w15 w16se w16cid w16 w16cex wp14">
+<w:footnotes xmlns:wpc="http://schemas.microsoft.com/office/word/2010/wordprocessingCanvas" xmlns:cx="http://schemas.microsoft.com/office/drawing/2014/chartex" xmlns:cx1="http://schemas.microsoft.com/office/drawing/2015/9/8/chartex" xmlns:cx2="http://schemas.microsoft.com/office/drawing/2015/10/21/chartex" xmlns:cx3="http://schemas.microsoft.com/office/drawing/2016/5/9/chartex" xmlns:cx4="http://schemas.microsoft.com/office/drawing/2016/5/10/chartex" xmlns:cx5="http://schemas.microsoft.com/office/drawing/2016/5/11/chartex" xmlns:cx6="http://schemas.microsoft.com/office/drawing/2016/5/12/chartex" xmlns:cx7="http://schemas.microsoft.com/office/drawing/2016/5/13/chartex" xmlns:cx8="http://schemas.microsoft.com/office/drawing/2016/5/14/chartex" xmlns:mc="http://schemas.openxmlformats.org/markup-compatibility/2006" xmlns:aink="http://schemas.microsoft.com/office/drawing/2016/ink" xmlns:am3d="http://schemas.microsoft.com/office/drawing/2017/model3d" xmlns:o="urn:schemas-microsoft-com:office:office" xmlns:r="http://schemas.openxmlformats.org/officeDocument/2006/relationships" xmlns:m="http://schemas.openxmlformats.org/officeDocument/2006/math" xmlns:v="urn:schemas-microsoft-com:vml" xmlns:wp14="http://schemas.microsoft.com/office/word/2010/wordprocessingDrawing" xmlns:wp="http://schemas.openxmlformats.org/drawingml/2006/wordprocessingDrawing" xmlns:w10="urn:schemas-microsoft-com:office:word" xmlns:w="http://schemas.openxmlformats.org/wordprocessingml/2006/main" xmlns:w14="http://schemas.microsoft.com/office/word/2010/wordml" xmlns:w15="http://schemas.microsoft.com/office/word/2012/wordml" xmlns:w16cex="http://schemas.microsoft.com/office/word/2018/wordml/cex" xmlns:w16cid="http://schemas.microsoft.com/office/word/2016/wordml/cid" xmlns:w16="http://schemas.microsoft.com/office/word/2018/wordml" xmlns:w16sdtdh="http://schemas.microsoft.com/office/word/2020/wordml/sdtdatahash" xmlns:w16se="http://schemas.microsoft.com/office/word/2015/wordml/symex" xmlns:wpg="http://schemas.microsoft.com/office/word/2010/wordprocessingGroup" xmlns:wpi="http://schemas.microsoft.com/office/word/2010/wordprocessingInk" xmlns:wne="http://schemas.microsoft.com/office/word/2006/wordml" xmlns:wps="http://schemas.microsoft.com/office/word/2010/wordprocessingShape" mc:Ignorable="w14 w15 w16se w16cid w16 w16cex w16sdtdh wp14">
   <w:footnote w:type="separator" w:id="-1">
     <w:p>
       <w:r>
@@ -9639,7 +6559,7 @@
 </file>
 
 <file path=word/header1.xml><?xml version="1.0" encoding="utf-8"?>
-<w:hdr xmlns:wpc="http://schemas.microsoft.com/office/word/2010/wordprocessingCanvas" xmlns:cx="http://schemas.microsoft.com/office/drawing/2014/chartex" xmlns:cx1="http://schemas.microsoft.com/office/drawing/2015/9/8/chartex" xmlns:cx2="http://schemas.microsoft.com/office/drawing/2015/10/21/chartex" xmlns:cx3="http://schemas.microsoft.com/office/drawing/2016/5/9/chartex" xmlns:cx4="http://schemas.microsoft.com/office/drawing/2016/5/10/chartex" xmlns:cx5="http://schemas.microsoft.com/office/drawing/2016/5/11/chartex" xmlns:cx6="http://schemas.microsoft.com/office/drawing/2016/5/12/chartex" xmlns:cx7="http://schemas.microsoft.com/office/drawing/2016/5/13/chartex" xmlns:cx8="http://schemas.microsoft.com/office/drawing/2016/5/14/chartex" xmlns:mc="http://schemas.openxmlformats.org/markup-compatibility/2006" xmlns:aink="http://schemas.microsoft.com/office/drawing/2016/ink" xmlns:am3d="http://schemas.microsoft.com/office/drawing/2017/model3d" xmlns:o="urn:schemas-microsoft-com:office:office" xmlns:r="http://schemas.openxmlformats.org/officeDocument/2006/relationships" xmlns:m="http://schemas.openxmlformats.org/officeDocument/2006/math" xmlns:v="urn:schemas-microsoft-com:vml" xmlns:wp14="http://schemas.microsoft.com/office/word/2010/wordprocessingDrawing" xmlns:wp="http://schemas.openxmlformats.org/drawingml/2006/wordprocessingDrawing" xmlns:w10="urn:schemas-microsoft-com:office:word" xmlns:w="http://schemas.openxmlformats.org/wordprocessingml/2006/main" xmlns:w14="http://schemas.microsoft.com/office/word/2010/wordml" xmlns:w15="http://schemas.microsoft.com/office/word/2012/wordml" xmlns:w16cex="http://schemas.microsoft.com/office/word/2018/wordml/cex" xmlns:w16cid="http://schemas.microsoft.com/office/word/2016/wordml/cid" xmlns:w16="http://schemas.microsoft.com/office/word/2018/wordml" xmlns:w16se="http://schemas.microsoft.com/office/word/2015/wordml/symex" xmlns:wpg="http://schemas.microsoft.com/office/word/2010/wordprocessingGroup" xmlns:wpi="http://schemas.microsoft.com/office/word/2010/wordprocessingInk" xmlns:wne="http://schemas.microsoft.com/office/word/2006/wordml" xmlns:wps="http://schemas.microsoft.com/office/word/2010/wordprocessingShape" mc:Ignorable="w14 w15 w16se w16cid w16 w16cex wp14">
+<w:hdr xmlns:wpc="http://schemas.microsoft.com/office/word/2010/wordprocessingCanvas" xmlns:cx="http://schemas.microsoft.com/office/drawing/2014/chartex" xmlns:cx1="http://schemas.microsoft.com/office/drawing/2015/9/8/chartex" xmlns:cx2="http://schemas.microsoft.com/office/drawing/2015/10/21/chartex" xmlns:cx3="http://schemas.microsoft.com/office/drawing/2016/5/9/chartex" xmlns:cx4="http://schemas.microsoft.com/office/drawing/2016/5/10/chartex" xmlns:cx5="http://schemas.microsoft.com/office/drawing/2016/5/11/chartex" xmlns:cx6="http://schemas.microsoft.com/office/drawing/2016/5/12/chartex" xmlns:cx7="http://schemas.microsoft.com/office/drawing/2016/5/13/chartex" xmlns:cx8="http://schemas.microsoft.com/office/drawing/2016/5/14/chartex" xmlns:mc="http://schemas.openxmlformats.org/markup-compatibility/2006" xmlns:aink="http://schemas.microsoft.com/office/drawing/2016/ink" xmlns:am3d="http://schemas.microsoft.com/office/drawing/2017/model3d" xmlns:o="urn:schemas-microsoft-com:office:office" xmlns:r="http://schemas.openxmlformats.org/officeDocument/2006/relationships" xmlns:m="http://schemas.openxmlformats.org/officeDocument/2006/math" xmlns:v="urn:schemas-microsoft-com:vml" xmlns:wp14="http://schemas.microsoft.com/office/word/2010/wordprocessingDrawing" xmlns:wp="http://schemas.openxmlformats.org/drawingml/2006/wordprocessingDrawing" xmlns:w10="urn:schemas-microsoft-com:office:word" xmlns:w="http://schemas.openxmlformats.org/wordprocessingml/2006/main" xmlns:w14="http://schemas.microsoft.com/office/word/2010/wordml" xmlns:w15="http://schemas.microsoft.com/office/word/2012/wordml" xmlns:w16cex="http://schemas.microsoft.com/office/word/2018/wordml/cex" xmlns:w16cid="http://schemas.microsoft.com/office/word/2016/wordml/cid" xmlns:w16="http://schemas.microsoft.com/office/word/2018/wordml" xmlns:w16sdtdh="http://schemas.microsoft.com/office/word/2020/wordml/sdtdatahash" xmlns:w16se="http://schemas.microsoft.com/office/word/2015/wordml/symex" xmlns:wpg="http://schemas.microsoft.com/office/word/2010/wordprocessingGroup" xmlns:wpi="http://schemas.microsoft.com/office/word/2010/wordprocessingInk" xmlns:wne="http://schemas.microsoft.com/office/word/2006/wordml" xmlns:wps="http://schemas.microsoft.com/office/word/2010/wordprocessingShape" mc:Ignorable="w14 w15 w16se w16cid w16 w16cex w16sdtdh wp14">
   <w:tbl>
     <w:tblPr>
       <w:tblStyle w:val="Tablaconcuadrcula"/>
@@ -9819,16 +6739,8 @@
             <w:rPr>
               <w:lang w:val="eu-ES"/>
             </w:rPr>
-            <w:t xml:space="preserve">Proiektua: </w:t>
+            <w:t>Proiektua: ProMeta</w:t>
           </w:r>
-          <w:proofErr w:type="spellStart"/>
-          <w:r>
-            <w:rPr>
-              <w:lang w:val="eu-ES"/>
-            </w:rPr>
-            <w:t>ProMeta</w:t>
-          </w:r>
-          <w:proofErr w:type="spellEnd"/>
         </w:p>
         <w:p>
           <w:pPr>
@@ -9875,7 +6787,7 @@
 </file>
 
 <file path=word/numbering.xml><?xml version="1.0" encoding="utf-8"?>
-<w:numbering xmlns:wpc="http://schemas.microsoft.com/office/word/2010/wordprocessingCanvas" xmlns:cx="http://schemas.microsoft.com/office/drawing/2014/chartex" xmlns:cx1="http://schemas.microsoft.com/office/drawing/2015/9/8/chartex" xmlns:cx2="http://schemas.microsoft.com/office/drawing/2015/10/21/chartex" xmlns:cx3="http://schemas.microsoft.com/office/drawing/2016/5/9/chartex" xmlns:cx4="http://schemas.microsoft.com/office/drawing/2016/5/10/chartex" xmlns:cx5="http://schemas.microsoft.com/office/drawing/2016/5/11/chartex" xmlns:cx6="http://schemas.microsoft.com/office/drawing/2016/5/12/chartex" xmlns:cx7="http://schemas.microsoft.com/office/drawing/2016/5/13/chartex" xmlns:cx8="http://schemas.microsoft.com/office/drawing/2016/5/14/chartex" xmlns:mc="http://schemas.openxmlformats.org/markup-compatibility/2006" xmlns:aink="http://schemas.microsoft.com/office/drawing/2016/ink" xmlns:am3d="http://schemas.microsoft.com/office/drawing/2017/model3d" xmlns:o="urn:schemas-microsoft-com:office:office" xmlns:r="http://schemas.openxmlformats.org/officeDocument/2006/relationships" xmlns:m="http://schemas.openxmlformats.org/officeDocument/2006/math" xmlns:v="urn:schemas-microsoft-com:vml" xmlns:wp14="http://schemas.microsoft.com/office/word/2010/wordprocessingDrawing" xmlns:wp="http://schemas.openxmlformats.org/drawingml/2006/wordprocessingDrawing" xmlns:w10="urn:schemas-microsoft-com:office:word" xmlns:w="http://schemas.openxmlformats.org/wordprocessingml/2006/main" xmlns:w14="http://schemas.microsoft.com/office/word/2010/wordml" xmlns:w15="http://schemas.microsoft.com/office/word/2012/wordml" xmlns:w16cex="http://schemas.microsoft.com/office/word/2018/wordml/cex" xmlns:w16cid="http://schemas.microsoft.com/office/word/2016/wordml/cid" xmlns:w16="http://schemas.microsoft.com/office/word/2018/wordml" xmlns:w16se="http://schemas.microsoft.com/office/word/2015/wordml/symex" xmlns:wpg="http://schemas.microsoft.com/office/word/2010/wordprocessingGroup" xmlns:wpi="http://schemas.microsoft.com/office/word/2010/wordprocessingInk" xmlns:wne="http://schemas.microsoft.com/office/word/2006/wordml" xmlns:wps="http://schemas.microsoft.com/office/word/2010/wordprocessingShape" mc:Ignorable="w14 w15 w16se w16cid w16 w16cex wp14">
+<w:numbering xmlns:wpc="http://schemas.microsoft.com/office/word/2010/wordprocessingCanvas" xmlns:cx="http://schemas.microsoft.com/office/drawing/2014/chartex" xmlns:cx1="http://schemas.microsoft.com/office/drawing/2015/9/8/chartex" xmlns:cx2="http://schemas.microsoft.com/office/drawing/2015/10/21/chartex" xmlns:cx3="http://schemas.microsoft.com/office/drawing/2016/5/9/chartex" xmlns:cx4="http://schemas.microsoft.com/office/drawing/2016/5/10/chartex" xmlns:cx5="http://schemas.microsoft.com/office/drawing/2016/5/11/chartex" xmlns:cx6="http://schemas.microsoft.com/office/drawing/2016/5/12/chartex" xmlns:cx7="http://schemas.microsoft.com/office/drawing/2016/5/13/chartex" xmlns:cx8="http://schemas.microsoft.com/office/drawing/2016/5/14/chartex" xmlns:mc="http://schemas.openxmlformats.org/markup-compatibility/2006" xmlns:aink="http://schemas.microsoft.com/office/drawing/2016/ink" xmlns:am3d="http://schemas.microsoft.com/office/drawing/2017/model3d" xmlns:o="urn:schemas-microsoft-com:office:office" xmlns:r="http://schemas.openxmlformats.org/officeDocument/2006/relationships" xmlns:m="http://schemas.openxmlformats.org/officeDocument/2006/math" xmlns:v="urn:schemas-microsoft-com:vml" xmlns:wp14="http://schemas.microsoft.com/office/word/2010/wordprocessingDrawing" xmlns:wp="http://schemas.openxmlformats.org/drawingml/2006/wordprocessingDrawing" xmlns:w10="urn:schemas-microsoft-com:office:word" xmlns:w="http://schemas.openxmlformats.org/wordprocessingml/2006/main" xmlns:w14="http://schemas.microsoft.com/office/word/2010/wordml" xmlns:w15="http://schemas.microsoft.com/office/word/2012/wordml" xmlns:w16cex="http://schemas.microsoft.com/office/word/2018/wordml/cex" xmlns:w16cid="http://schemas.microsoft.com/office/word/2016/wordml/cid" xmlns:w16="http://schemas.microsoft.com/office/word/2018/wordml" xmlns:w16sdtdh="http://schemas.microsoft.com/office/word/2020/wordml/sdtdatahash" xmlns:w16se="http://schemas.microsoft.com/office/word/2015/wordml/symex" xmlns:wpg="http://schemas.microsoft.com/office/word/2010/wordprocessingGroup" xmlns:wpi="http://schemas.microsoft.com/office/word/2010/wordprocessingInk" xmlns:wne="http://schemas.microsoft.com/office/word/2006/wordml" xmlns:wps="http://schemas.microsoft.com/office/word/2010/wordprocessingShape" mc:Ignorable="w14 w15 w16se w16cid w16 w16cex w16sdtdh wp14">
   <w:abstractNum w:abstractNumId="0" w15:restartNumberingAfterBreak="0">
     <w:nsid w:val="FFFFFFFB"/>
     <w:multiLevelType w:val="multilevel"/>
@@ -12309,7 +9221,7 @@
 </file>
 
 <file path=word/styles.xml><?xml version="1.0" encoding="utf-8"?>
-<w:styles xmlns:mc="http://schemas.openxmlformats.org/markup-compatibility/2006" xmlns:r="http://schemas.openxmlformats.org/officeDocument/2006/relationships" xmlns:w="http://schemas.openxmlformats.org/wordprocessingml/2006/main" xmlns:w14="http://schemas.microsoft.com/office/word/2010/wordml" xmlns:w15="http://schemas.microsoft.com/office/word/2012/wordml" xmlns:w16cex="http://schemas.microsoft.com/office/word/2018/wordml/cex" xmlns:w16cid="http://schemas.microsoft.com/office/word/2016/wordml/cid" xmlns:w16="http://schemas.microsoft.com/office/word/2018/wordml" xmlns:w16se="http://schemas.microsoft.com/office/word/2015/wordml/symex" mc:Ignorable="w14 w15 w16se w16cid w16 w16cex">
+<w:styles xmlns:mc="http://schemas.openxmlformats.org/markup-compatibility/2006" xmlns:r="http://schemas.openxmlformats.org/officeDocument/2006/relationships" xmlns:w="http://schemas.openxmlformats.org/wordprocessingml/2006/main" xmlns:w14="http://schemas.microsoft.com/office/word/2010/wordml" xmlns:w15="http://schemas.microsoft.com/office/word/2012/wordml" xmlns:w16cex="http://schemas.microsoft.com/office/word/2018/wordml/cex" xmlns:w16cid="http://schemas.microsoft.com/office/word/2016/wordml/cid" xmlns:w16="http://schemas.microsoft.com/office/word/2018/wordml" xmlns:w16sdtdh="http://schemas.microsoft.com/office/word/2020/wordml/sdtdatahash" xmlns:w16se="http://schemas.microsoft.com/office/word/2015/wordml/symex" mc:Ignorable="w14 w15 w16se w16cid w16 w16cex w16sdtdh">
   <w:docDefaults>
     <w:rPrDefault>
       <w:rPr>

</xml_diff>